<commit_message>
creacion de base de datos en postgresql e iniciando app con Spring Boot
</commit_message>
<xml_diff>
--- a/Proyecto1/documentacion/Proyecto 1 Manejo e Implementación de Archivos.docx
+++ b/Proyecto1/documentacion/Proyecto 1 Manejo e Implementación de Archivos.docx
@@ -82,14 +82,30 @@
           <w:lang w:val="es-GT"/>
         </w:rPr>
       </w:pPr>
-      <w:proofErr w:type="spellStart"/>
+      <w:r>
+        <w:rPr>
+          <w:lang w:val="es-GT"/>
+        </w:rPr>
+        <w:t xml:space="preserve">productoSucursal </w:t>
+      </w:r>
+    </w:p>
+    <w:p>
+      <w:pPr>
+        <w:pStyle w:val="Prrafodelista"/>
+        <w:numPr>
+          <w:ilvl w:val="0"/>
+          <w:numId w:val="1"/>
+        </w:numPr>
+        <w:rPr>
+          <w:lang w:val="es-GT"/>
+        </w:rPr>
+      </w:pPr>
       <w:r>
         <w:rPr>
           <w:lang w:val="es-GT"/>
         </w:rPr>
         <w:t>Categoría_producto</w:t>
       </w:r>
-      <w:proofErr w:type="spellEnd"/>
     </w:p>
     <w:p>
       <w:pPr>
@@ -124,7 +140,7 @@
         <w:rPr>
           <w:lang w:val="es-GT"/>
         </w:rPr>
-        <w:t>Bodega</w:t>
+        <w:t>Empleado</w:t>
       </w:r>
     </w:p>
     <w:p>
@@ -142,6 +158,725 @@
         <w:rPr>
           <w:lang w:val="es-GT"/>
         </w:rPr>
+        <w:t>Rol empleado</w:t>
+      </w:r>
+    </w:p>
+    <w:p>
+      <w:pPr>
+        <w:pStyle w:val="Prrafodelista"/>
+        <w:numPr>
+          <w:ilvl w:val="0"/>
+          <w:numId w:val="1"/>
+        </w:numPr>
+        <w:rPr>
+          <w:lang w:val="es-GT"/>
+        </w:rPr>
+      </w:pPr>
+      <w:r>
+        <w:rPr>
+          <w:lang w:val="es-GT"/>
+        </w:rPr>
+        <w:t>Venta</w:t>
+      </w:r>
+    </w:p>
+    <w:p>
+      <w:pPr>
+        <w:pStyle w:val="Prrafodelista"/>
+        <w:numPr>
+          <w:ilvl w:val="0"/>
+          <w:numId w:val="1"/>
+        </w:numPr>
+        <w:rPr>
+          <w:lang w:val="es-GT"/>
+        </w:rPr>
+      </w:pPr>
+      <w:r>
+        <w:rPr>
+          <w:lang w:val="es-GT"/>
+        </w:rPr>
+        <w:t>Detalle de Venta</w:t>
+      </w:r>
+    </w:p>
+    <w:p>
+      <w:pPr>
+        <w:pStyle w:val="Prrafodelista"/>
+        <w:numPr>
+          <w:ilvl w:val="0"/>
+          <w:numId w:val="1"/>
+        </w:numPr>
+        <w:rPr>
+          <w:lang w:val="es-GT"/>
+        </w:rPr>
+      </w:pPr>
+      <w:r>
+        <w:rPr>
+          <w:lang w:val="es-GT"/>
+        </w:rPr>
+        <w:t>Cliente</w:t>
+      </w:r>
+    </w:p>
+    <w:p>
+      <w:pPr>
+        <w:ind w:left="360"/>
+        <w:rPr>
+          <w:lang w:val="es-GT"/>
+        </w:rPr>
+      </w:pPr>
+    </w:p>
+    <w:p>
+      <w:pPr>
+        <w:ind w:left="360"/>
+        <w:rPr>
+          <w:lang w:val="es-GT"/>
+        </w:rPr>
+      </w:pPr>
+      <w:r>
+        <w:rPr>
+          <w:lang w:val="es-GT"/>
+        </w:rPr>
+        <w:t>Mapeo de la Base de Datos:</w:t>
+      </w:r>
+    </w:p>
+    <w:p>
+      <w:pPr>
+        <w:rPr>
+          <w:lang w:val="es-GT"/>
+        </w:rPr>
+      </w:pPr>
+      <w:r>
+        <w:rPr>
+          <w:lang w:val="es-GT"/>
+        </w:rPr>
+        <w:tab/>
+        <w:t>Entidades Fuertes:</w:t>
+      </w:r>
+    </w:p>
+    <w:p>
+      <w:pPr>
+        <w:pStyle w:val="Prrafodelista"/>
+        <w:numPr>
+          <w:ilvl w:val="0"/>
+          <w:numId w:val="7"/>
+        </w:numPr>
+        <w:rPr>
+          <w:lang w:val="es-GT"/>
+        </w:rPr>
+      </w:pPr>
+      <w:r>
+        <w:rPr>
+          <w:lang w:val="es-GT"/>
+        </w:rPr>
+        <w:t>Sucursal</w:t>
+      </w:r>
+    </w:p>
+    <w:p>
+      <w:pPr>
+        <w:pStyle w:val="Prrafodelista"/>
+        <w:numPr>
+          <w:ilvl w:val="0"/>
+          <w:numId w:val="8"/>
+        </w:numPr>
+        <w:rPr>
+          <w:lang w:val="es-GT"/>
+        </w:rPr>
+      </w:pPr>
+      <w:r>
+        <w:rPr>
+          <w:lang w:val="es-GT"/>
+        </w:rPr>
+        <w:t>Id_sucursal</w:t>
+      </w:r>
+    </w:p>
+    <w:p>
+      <w:pPr>
+        <w:pStyle w:val="Prrafodelista"/>
+        <w:numPr>
+          <w:ilvl w:val="0"/>
+          <w:numId w:val="8"/>
+        </w:numPr>
+        <w:rPr>
+          <w:lang w:val="es-GT"/>
+        </w:rPr>
+      </w:pPr>
+      <w:r>
+        <w:rPr>
+          <w:lang w:val="es-GT"/>
+        </w:rPr>
+        <w:t xml:space="preserve">Nombre  </w:t>
+      </w:r>
+      <w:r>
+        <w:rPr>
+          <w:lang w:val="es-GT"/>
+        </w:rPr>
+        <w:t>(sucursal norte, sur, central o bodega)</w:t>
+      </w:r>
+    </w:p>
+    <w:p>
+      <w:pPr>
+        <w:pStyle w:val="Prrafodelista"/>
+        <w:numPr>
+          <w:ilvl w:val="0"/>
+          <w:numId w:val="8"/>
+        </w:numPr>
+        <w:rPr>
+          <w:lang w:val="es-GT"/>
+        </w:rPr>
+      </w:pPr>
+      <w:r>
+        <w:rPr>
+          <w:lang w:val="es-GT"/>
+        </w:rPr>
+        <w:t>cantidad_productos</w:t>
+      </w:r>
+    </w:p>
+    <w:p>
+      <w:pPr>
+        <w:pStyle w:val="Prrafodelista"/>
+        <w:numPr>
+          <w:ilvl w:val="0"/>
+          <w:numId w:val="7"/>
+        </w:numPr>
+        <w:rPr>
+          <w:lang w:val="es-GT"/>
+        </w:rPr>
+      </w:pPr>
+      <w:r>
+        <w:rPr>
+          <w:lang w:val="es-GT"/>
+        </w:rPr>
+        <w:t>categoría_producto</w:t>
+      </w:r>
+    </w:p>
+    <w:p>
+      <w:pPr>
+        <w:pStyle w:val="Prrafodelista"/>
+        <w:numPr>
+          <w:ilvl w:val="0"/>
+          <w:numId w:val="8"/>
+        </w:numPr>
+        <w:rPr>
+          <w:lang w:val="es-GT"/>
+        </w:rPr>
+      </w:pPr>
+      <w:r>
+        <w:rPr>
+          <w:lang w:val="es-GT"/>
+        </w:rPr>
+        <w:t>id_categoria  (increment)</w:t>
+      </w:r>
+    </w:p>
+    <w:p>
+      <w:pPr>
+        <w:pStyle w:val="Prrafodelista"/>
+        <w:numPr>
+          <w:ilvl w:val="0"/>
+          <w:numId w:val="8"/>
+        </w:numPr>
+        <w:rPr>
+          <w:lang w:val="es-GT"/>
+        </w:rPr>
+      </w:pPr>
+      <w:r>
+        <w:rPr>
+          <w:lang w:val="es-GT"/>
+        </w:rPr>
+        <w:t>descripcion</w:t>
+      </w:r>
+    </w:p>
+    <w:p>
+      <w:pPr>
+        <w:pStyle w:val="Prrafodelista"/>
+        <w:ind w:left="1440"/>
+        <w:rPr>
+          <w:lang w:val="es-GT"/>
+        </w:rPr>
+      </w:pPr>
+    </w:p>
+    <w:p>
+      <w:pPr>
+        <w:pStyle w:val="Prrafodelista"/>
+        <w:numPr>
+          <w:ilvl w:val="0"/>
+          <w:numId w:val="7"/>
+        </w:numPr>
+        <w:rPr>
+          <w:lang w:val="es-GT"/>
+        </w:rPr>
+      </w:pPr>
+      <w:r>
+        <w:rPr>
+          <w:lang w:val="es-GT"/>
+        </w:rPr>
+        <w:t>Rol_Empleado</w:t>
+      </w:r>
+    </w:p>
+    <w:p>
+      <w:pPr>
+        <w:pStyle w:val="Prrafodelista"/>
+        <w:numPr>
+          <w:ilvl w:val="0"/>
+          <w:numId w:val="8"/>
+        </w:numPr>
+        <w:rPr>
+          <w:lang w:val="es-GT"/>
+        </w:rPr>
+      </w:pPr>
+      <w:r>
+        <w:rPr>
+          <w:lang w:val="es-GT"/>
+        </w:rPr>
+        <w:t>Id_rol</w:t>
+      </w:r>
+    </w:p>
+    <w:p>
+      <w:pPr>
+        <w:pStyle w:val="Prrafodelista"/>
+        <w:numPr>
+          <w:ilvl w:val="0"/>
+          <w:numId w:val="8"/>
+        </w:numPr>
+        <w:rPr>
+          <w:lang w:val="es-GT"/>
+        </w:rPr>
+      </w:pPr>
+      <w:r>
+        <w:rPr>
+          <w:lang w:val="es-GT"/>
+        </w:rPr>
+        <w:t>Cargo (nombre del rol que posee, puede ser vendedor, inventario,etc.)</w:t>
+      </w:r>
+    </w:p>
+    <w:p>
+      <w:pPr>
+        <w:pStyle w:val="Prrafodelista"/>
+        <w:ind w:left="1440"/>
+        <w:rPr>
+          <w:lang w:val="es-GT"/>
+        </w:rPr>
+      </w:pPr>
+    </w:p>
+    <w:p>
+      <w:pPr>
+        <w:pStyle w:val="Prrafodelista"/>
+        <w:numPr>
+          <w:ilvl w:val="0"/>
+          <w:numId w:val="7"/>
+        </w:numPr>
+        <w:rPr>
+          <w:lang w:val="es-GT"/>
+        </w:rPr>
+      </w:pPr>
+      <w:r>
+        <w:rPr>
+          <w:lang w:val="es-GT"/>
+        </w:rPr>
+        <w:t>Cliente</w:t>
+      </w:r>
+    </w:p>
+    <w:p>
+      <w:pPr>
+        <w:pStyle w:val="Prrafodelista"/>
+        <w:numPr>
+          <w:ilvl w:val="0"/>
+          <w:numId w:val="8"/>
+        </w:numPr>
+        <w:rPr>
+          <w:lang w:val="es-GT"/>
+        </w:rPr>
+      </w:pPr>
+      <w:r>
+        <w:rPr>
+          <w:lang w:val="es-GT"/>
+        </w:rPr>
+        <w:t>Nit</w:t>
+      </w:r>
+    </w:p>
+    <w:p>
+      <w:pPr>
+        <w:pStyle w:val="Prrafodelista"/>
+        <w:numPr>
+          <w:ilvl w:val="0"/>
+          <w:numId w:val="8"/>
+        </w:numPr>
+        <w:rPr>
+          <w:lang w:val="es-GT"/>
+        </w:rPr>
+      </w:pPr>
+      <w:r>
+        <w:rPr>
+          <w:lang w:val="es-GT"/>
+        </w:rPr>
+        <w:t>Nombre</w:t>
+      </w:r>
+    </w:p>
+    <w:p>
+      <w:pPr>
+        <w:pStyle w:val="Prrafodelista"/>
+        <w:numPr>
+          <w:ilvl w:val="0"/>
+          <w:numId w:val="8"/>
+        </w:numPr>
+        <w:rPr>
+          <w:lang w:val="es-GT"/>
+        </w:rPr>
+      </w:pPr>
+      <w:r>
+        <w:rPr>
+          <w:lang w:val="es-GT"/>
+        </w:rPr>
+        <w:t>Apellido</w:t>
+      </w:r>
+    </w:p>
+    <w:p>
+      <w:pPr>
+        <w:pStyle w:val="Prrafodelista"/>
+        <w:numPr>
+          <w:ilvl w:val="0"/>
+          <w:numId w:val="8"/>
+        </w:numPr>
+        <w:rPr>
+          <w:lang w:val="es-GT"/>
+        </w:rPr>
+      </w:pPr>
+      <w:r>
+        <w:rPr>
+          <w:lang w:val="es-GT"/>
+        </w:rPr>
+        <w:t>Dirección</w:t>
+      </w:r>
+    </w:p>
+    <w:p>
+      <w:pPr>
+        <w:pStyle w:val="Prrafodelista"/>
+        <w:numPr>
+          <w:ilvl w:val="0"/>
+          <w:numId w:val="8"/>
+        </w:numPr>
+        <w:rPr>
+          <w:lang w:val="es-GT"/>
+        </w:rPr>
+      </w:pPr>
+      <w:r>
+        <w:rPr>
+          <w:lang w:val="es-GT"/>
+        </w:rPr>
+        <w:t>Teléfono</w:t>
+      </w:r>
+    </w:p>
+    <w:p>
+      <w:pPr>
+        <w:pStyle w:val="Prrafodelista"/>
+        <w:ind w:left="1440"/>
+        <w:rPr>
+          <w:lang w:val="es-GT"/>
+        </w:rPr>
+      </w:pPr>
+    </w:p>
+    <w:p>
+      <w:pPr>
+        <w:pStyle w:val="Prrafodelista"/>
+        <w:ind w:left="1440"/>
+        <w:rPr>
+          <w:lang w:val="es-GT"/>
+        </w:rPr>
+      </w:pPr>
+    </w:p>
+    <w:p>
+      <w:pPr>
+        <w:pStyle w:val="Prrafodelista"/>
+        <w:ind w:left="1440"/>
+        <w:rPr>
+          <w:lang w:val="es-GT"/>
+        </w:rPr>
+      </w:pPr>
+    </w:p>
+    <w:p>
+      <w:pPr>
+        <w:pStyle w:val="Prrafodelista"/>
+        <w:ind w:left="1440"/>
+        <w:rPr>
+          <w:lang w:val="es-GT"/>
+        </w:rPr>
+      </w:pPr>
+    </w:p>
+    <w:p>
+      <w:pPr>
+        <w:pStyle w:val="Prrafodelista"/>
+        <w:ind w:left="1440"/>
+        <w:rPr>
+          <w:lang w:val="es-GT"/>
+        </w:rPr>
+      </w:pPr>
+    </w:p>
+    <w:p>
+      <w:pPr>
+        <w:pStyle w:val="Prrafodelista"/>
+        <w:ind w:left="1440"/>
+        <w:rPr>
+          <w:lang w:val="es-GT"/>
+        </w:rPr>
+      </w:pPr>
+    </w:p>
+    <w:p>
+      <w:pPr>
+        <w:pStyle w:val="Prrafodelista"/>
+        <w:ind w:left="1440"/>
+        <w:rPr>
+          <w:lang w:val="es-GT"/>
+        </w:rPr>
+      </w:pPr>
+    </w:p>
+    <w:p>
+      <w:pPr>
+        <w:rPr>
+          <w:lang w:val="es-GT"/>
+        </w:rPr>
+      </w:pPr>
+      <w:r>
+        <w:rPr>
+          <w:lang w:val="es-GT"/>
+        </w:rPr>
+        <w:lastRenderedPageBreak/>
+        <w:t>Entidades Debiles (contienen llave foranea)</w:t>
+      </w:r>
+    </w:p>
+    <w:p>
+      <w:pPr>
+        <w:pStyle w:val="Prrafodelista"/>
+        <w:numPr>
+          <w:ilvl w:val="0"/>
+          <w:numId w:val="7"/>
+        </w:numPr>
+        <w:rPr>
+          <w:lang w:val="es-GT"/>
+        </w:rPr>
+      </w:pPr>
+      <w:r>
+        <w:rPr>
+          <w:lang w:val="es-GT"/>
+        </w:rPr>
+        <w:t>Producto</w:t>
+      </w:r>
+    </w:p>
+    <w:p>
+      <w:pPr>
+        <w:pStyle w:val="Prrafodelista"/>
+        <w:numPr>
+          <w:ilvl w:val="0"/>
+          <w:numId w:val="8"/>
+        </w:numPr>
+        <w:rPr>
+          <w:lang w:val="es-GT"/>
+        </w:rPr>
+      </w:pPr>
+      <w:r>
+        <w:rPr>
+          <w:lang w:val="es-GT"/>
+        </w:rPr>
+        <w:t>Id_producto</w:t>
+      </w:r>
+    </w:p>
+    <w:p>
+      <w:pPr>
+        <w:pStyle w:val="Prrafodelista"/>
+        <w:numPr>
+          <w:ilvl w:val="0"/>
+          <w:numId w:val="8"/>
+        </w:numPr>
+        <w:rPr>
+          <w:lang w:val="es-GT"/>
+        </w:rPr>
+      </w:pPr>
+      <w:r>
+        <w:rPr>
+          <w:lang w:val="es-GT"/>
+        </w:rPr>
+        <w:t>Nombre</w:t>
+      </w:r>
+    </w:p>
+    <w:p>
+      <w:pPr>
+        <w:pStyle w:val="Prrafodelista"/>
+        <w:numPr>
+          <w:ilvl w:val="0"/>
+          <w:numId w:val="8"/>
+        </w:numPr>
+        <w:rPr>
+          <w:lang w:val="es-GT"/>
+        </w:rPr>
+      </w:pPr>
+      <w:r>
+        <w:rPr>
+          <w:lang w:val="es-GT"/>
+        </w:rPr>
+        <w:t>Categoría (llave foranea)</w:t>
+      </w:r>
+    </w:p>
+    <w:p>
+      <w:pPr>
+        <w:pStyle w:val="Prrafodelista"/>
+        <w:numPr>
+          <w:ilvl w:val="0"/>
+          <w:numId w:val="8"/>
+        </w:numPr>
+        <w:rPr>
+          <w:lang w:val="es-GT"/>
+        </w:rPr>
+      </w:pPr>
+      <w:r>
+        <w:rPr>
+          <w:lang w:val="es-GT"/>
+        </w:rPr>
+        <w:t>Precio_venta</w:t>
+      </w:r>
+    </w:p>
+    <w:p>
+      <w:pPr>
+        <w:pStyle w:val="Prrafodelista"/>
+        <w:ind w:left="1440"/>
+        <w:rPr>
+          <w:lang w:val="es-GT"/>
+        </w:rPr>
+      </w:pPr>
+    </w:p>
+    <w:p>
+      <w:pPr>
+        <w:pStyle w:val="Prrafodelista"/>
+        <w:numPr>
+          <w:ilvl w:val="0"/>
+          <w:numId w:val="7"/>
+        </w:numPr>
+        <w:rPr>
+          <w:lang w:val="es-GT"/>
+        </w:rPr>
+      </w:pPr>
+      <w:r>
+        <w:rPr>
+          <w:lang w:val="es-GT"/>
+        </w:rPr>
+        <w:t>ProductoSucursal</w:t>
+      </w:r>
+    </w:p>
+    <w:p>
+      <w:pPr>
+        <w:pStyle w:val="Prrafodelista"/>
+        <w:numPr>
+          <w:ilvl w:val="0"/>
+          <w:numId w:val="8"/>
+        </w:numPr>
+        <w:rPr>
+          <w:lang w:val="es-GT"/>
+        </w:rPr>
+      </w:pPr>
+      <w:r>
+        <w:rPr>
+          <w:lang w:val="es-GT"/>
+        </w:rPr>
+        <w:t>Id_ProductoSucursal  (mezcla del idproducto y sucursal)</w:t>
+      </w:r>
+    </w:p>
+    <w:p>
+      <w:pPr>
+        <w:pStyle w:val="Prrafodelista"/>
+        <w:numPr>
+          <w:ilvl w:val="0"/>
+          <w:numId w:val="8"/>
+        </w:numPr>
+        <w:rPr>
+          <w:lang w:val="es-GT"/>
+        </w:rPr>
+      </w:pPr>
+      <w:r>
+        <w:rPr>
+          <w:lang w:val="es-GT"/>
+        </w:rPr>
+        <w:t xml:space="preserve">Producto   (llave </w:t>
+      </w:r>
+      <w:r>
+        <w:rPr>
+          <w:lang w:val="es-GT"/>
+        </w:rPr>
+        <w:t>foránea</w:t>
+      </w:r>
+      <w:r>
+        <w:rPr>
+          <w:lang w:val="es-GT"/>
+        </w:rPr>
+        <w:t>)</w:t>
+      </w:r>
+    </w:p>
+    <w:p>
+      <w:pPr>
+        <w:pStyle w:val="Prrafodelista"/>
+        <w:numPr>
+          <w:ilvl w:val="0"/>
+          <w:numId w:val="8"/>
+        </w:numPr>
+        <w:rPr>
+          <w:lang w:val="es-GT"/>
+        </w:rPr>
+      </w:pPr>
+      <w:r>
+        <w:rPr>
+          <w:lang w:val="es-GT"/>
+        </w:rPr>
+        <w:t xml:space="preserve">Sucursal    (llave </w:t>
+      </w:r>
+      <w:r>
+        <w:rPr>
+          <w:lang w:val="es-GT"/>
+        </w:rPr>
+        <w:t>foránea</w:t>
+      </w:r>
+      <w:r>
+        <w:rPr>
+          <w:lang w:val="es-GT"/>
+        </w:rPr>
+        <w:t>)</w:t>
+      </w:r>
+    </w:p>
+    <w:p>
+      <w:pPr>
+        <w:pStyle w:val="Prrafodelista"/>
+        <w:numPr>
+          <w:ilvl w:val="0"/>
+          <w:numId w:val="8"/>
+        </w:numPr>
+        <w:rPr>
+          <w:lang w:val="es-GT"/>
+        </w:rPr>
+      </w:pPr>
+      <w:r>
+        <w:rPr>
+          <w:lang w:val="es-GT"/>
+        </w:rPr>
+        <w:t>Cantidad_stock</w:t>
+      </w:r>
+    </w:p>
+    <w:p>
+      <w:pPr>
+        <w:pStyle w:val="Prrafodelista"/>
+        <w:ind w:left="1440"/>
+        <w:rPr>
+          <w:lang w:val="es-GT"/>
+        </w:rPr>
+      </w:pPr>
+    </w:p>
+    <w:p>
+      <w:pPr>
+        <w:pStyle w:val="Prrafodelista"/>
+        <w:numPr>
+          <w:ilvl w:val="0"/>
+          <w:numId w:val="7"/>
+        </w:numPr>
+        <w:rPr>
+          <w:lang w:val="es-GT"/>
+        </w:rPr>
+      </w:pPr>
+      <w:r>
+        <w:rPr>
+          <w:lang w:val="es-GT"/>
+        </w:rPr>
         <w:t>Empleado</w:t>
       </w:r>
     </w:p>
@@ -150,25 +885,160 @@
         <w:pStyle w:val="Prrafodelista"/>
         <w:numPr>
           <w:ilvl w:val="0"/>
-          <w:numId w:val="1"/>
-        </w:numPr>
-        <w:rPr>
-          <w:lang w:val="es-GT"/>
-        </w:rPr>
-      </w:pPr>
-      <w:r>
-        <w:rPr>
-          <w:lang w:val="es-GT"/>
-        </w:rPr>
-        <w:t>Rol empleado</w:t>
-      </w:r>
-    </w:p>
-    <w:p>
-      <w:pPr>
-        <w:pStyle w:val="Prrafodelista"/>
-        <w:numPr>
-          <w:ilvl w:val="0"/>
-          <w:numId w:val="1"/>
+          <w:numId w:val="8"/>
+        </w:numPr>
+        <w:rPr>
+          <w:lang w:val="es-GT"/>
+        </w:rPr>
+      </w:pPr>
+      <w:r>
+        <w:rPr>
+          <w:lang w:val="es-GT"/>
+        </w:rPr>
+        <w:t>Dpi</w:t>
+      </w:r>
+    </w:p>
+    <w:p>
+      <w:pPr>
+        <w:pStyle w:val="Prrafodelista"/>
+        <w:numPr>
+          <w:ilvl w:val="0"/>
+          <w:numId w:val="8"/>
+        </w:numPr>
+        <w:rPr>
+          <w:lang w:val="es-GT"/>
+        </w:rPr>
+      </w:pPr>
+      <w:r>
+        <w:rPr>
+          <w:lang w:val="es-GT"/>
+        </w:rPr>
+        <w:t>Nombre</w:t>
+      </w:r>
+    </w:p>
+    <w:p>
+      <w:pPr>
+        <w:pStyle w:val="Prrafodelista"/>
+        <w:numPr>
+          <w:ilvl w:val="0"/>
+          <w:numId w:val="8"/>
+        </w:numPr>
+        <w:rPr>
+          <w:lang w:val="es-GT"/>
+        </w:rPr>
+      </w:pPr>
+      <w:r>
+        <w:rPr>
+          <w:lang w:val="es-GT"/>
+        </w:rPr>
+        <w:t>Apellido</w:t>
+      </w:r>
+    </w:p>
+    <w:p>
+      <w:pPr>
+        <w:pStyle w:val="Prrafodelista"/>
+        <w:numPr>
+          <w:ilvl w:val="0"/>
+          <w:numId w:val="8"/>
+        </w:numPr>
+        <w:rPr>
+          <w:lang w:val="es-GT"/>
+        </w:rPr>
+      </w:pPr>
+      <w:r>
+        <w:rPr>
+          <w:lang w:val="es-GT"/>
+        </w:rPr>
+        <w:t>Fecha_nacimiento</w:t>
+      </w:r>
+    </w:p>
+    <w:p>
+      <w:pPr>
+        <w:pStyle w:val="Prrafodelista"/>
+        <w:numPr>
+          <w:ilvl w:val="0"/>
+          <w:numId w:val="8"/>
+        </w:numPr>
+        <w:rPr>
+          <w:lang w:val="es-GT"/>
+        </w:rPr>
+      </w:pPr>
+      <w:r>
+        <w:rPr>
+          <w:lang w:val="es-GT"/>
+        </w:rPr>
+        <w:t>telefono</w:t>
+      </w:r>
+    </w:p>
+    <w:p>
+      <w:pPr>
+        <w:pStyle w:val="Prrafodelista"/>
+        <w:numPr>
+          <w:ilvl w:val="0"/>
+          <w:numId w:val="8"/>
+        </w:numPr>
+        <w:rPr>
+          <w:lang w:val="es-GT"/>
+        </w:rPr>
+      </w:pPr>
+      <w:r>
+        <w:rPr>
+          <w:lang w:val="es-GT"/>
+        </w:rPr>
+        <w:t>Sucursal   (llave foranea)</w:t>
+      </w:r>
+    </w:p>
+    <w:p>
+      <w:pPr>
+        <w:pStyle w:val="Prrafodelista"/>
+        <w:numPr>
+          <w:ilvl w:val="0"/>
+          <w:numId w:val="8"/>
+        </w:numPr>
+        <w:rPr>
+          <w:lang w:val="es-GT"/>
+        </w:rPr>
+      </w:pPr>
+      <w:r>
+        <w:rPr>
+          <w:lang w:val="es-GT"/>
+        </w:rPr>
+        <w:t>Salario</w:t>
+      </w:r>
+    </w:p>
+    <w:p>
+      <w:pPr>
+        <w:pStyle w:val="Prrafodelista"/>
+        <w:numPr>
+          <w:ilvl w:val="0"/>
+          <w:numId w:val="8"/>
+        </w:numPr>
+        <w:rPr>
+          <w:lang w:val="es-GT"/>
+        </w:rPr>
+      </w:pPr>
+      <w:r>
+        <w:rPr>
+          <w:lang w:val="es-GT"/>
+        </w:rPr>
+        <w:t>Rol_empleado   (llave foranea)</w:t>
+      </w:r>
+    </w:p>
+    <w:p>
+      <w:pPr>
+        <w:pStyle w:val="Prrafodelista"/>
+        <w:ind w:left="1440"/>
+        <w:rPr>
+          <w:lang w:val="es-GT"/>
+        </w:rPr>
+      </w:pPr>
+    </w:p>
+    <w:p>
+      <w:pPr>
+        <w:pStyle w:val="Prrafodelista"/>
+        <w:numPr>
+          <w:ilvl w:val="0"/>
+          <w:numId w:val="7"/>
         </w:numPr>
         <w:rPr>
           <w:lang w:val="es-GT"/>
@@ -186,52 +1056,337 @@
         <w:pStyle w:val="Prrafodelista"/>
         <w:numPr>
           <w:ilvl w:val="0"/>
-          <w:numId w:val="1"/>
-        </w:numPr>
-        <w:rPr>
-          <w:lang w:val="es-GT"/>
-        </w:rPr>
-      </w:pPr>
-      <w:r>
-        <w:rPr>
-          <w:lang w:val="es-GT"/>
-        </w:rPr>
-        <w:t>Detalle de Venta</w:t>
-      </w:r>
-    </w:p>
-    <w:p>
-      <w:pPr>
-        <w:pStyle w:val="Prrafodelista"/>
-        <w:numPr>
-          <w:ilvl w:val="0"/>
-          <w:numId w:val="1"/>
-        </w:numPr>
-        <w:rPr>
-          <w:lang w:val="es-GT"/>
-        </w:rPr>
-      </w:pPr>
-      <w:r>
-        <w:rPr>
-          <w:lang w:val="es-GT"/>
-        </w:rPr>
-        <w:t>Cliente</w:t>
-      </w:r>
-    </w:p>
-    <w:p>
-      <w:pPr>
-        <w:ind w:left="360"/>
-        <w:rPr>
-          <w:lang w:val="es-GT"/>
-        </w:rPr>
-      </w:pPr>
-    </w:p>
-    <w:p>
-      <w:pPr>
-        <w:ind w:left="360"/>
-        <w:rPr>
-          <w:lang w:val="es-GT"/>
-        </w:rPr>
-      </w:pPr>
+          <w:numId w:val="8"/>
+        </w:numPr>
+        <w:rPr>
+          <w:lang w:val="es-GT"/>
+        </w:rPr>
+      </w:pPr>
+      <w:r>
+        <w:rPr>
+          <w:lang w:val="es-GT"/>
+        </w:rPr>
+        <w:t>Id_venta</w:t>
+      </w:r>
+    </w:p>
+    <w:p>
+      <w:pPr>
+        <w:pStyle w:val="Prrafodelista"/>
+        <w:numPr>
+          <w:ilvl w:val="0"/>
+          <w:numId w:val="8"/>
+        </w:numPr>
+        <w:rPr>
+          <w:lang w:val="es-GT"/>
+        </w:rPr>
+      </w:pPr>
+      <w:r>
+        <w:rPr>
+          <w:lang w:val="es-GT"/>
+        </w:rPr>
+        <w:t>Empleado</w:t>
+      </w:r>
+      <w:r>
+        <w:rPr>
+          <w:lang w:val="es-GT"/>
+        </w:rPr>
+        <w:t xml:space="preserve">  (llave foranea)</w:t>
+      </w:r>
+    </w:p>
+    <w:p>
+      <w:pPr>
+        <w:pStyle w:val="Prrafodelista"/>
+        <w:numPr>
+          <w:ilvl w:val="0"/>
+          <w:numId w:val="8"/>
+        </w:numPr>
+        <w:rPr>
+          <w:lang w:val="es-GT"/>
+        </w:rPr>
+      </w:pPr>
+      <w:r>
+        <w:rPr>
+          <w:lang w:val="es-GT"/>
+        </w:rPr>
+        <w:t>Cliente      (llave foranea)</w:t>
+      </w:r>
+    </w:p>
+    <w:p>
+      <w:pPr>
+        <w:pStyle w:val="Prrafodelista"/>
+        <w:numPr>
+          <w:ilvl w:val="0"/>
+          <w:numId w:val="8"/>
+        </w:numPr>
+        <w:rPr>
+          <w:lang w:val="es-GT"/>
+        </w:rPr>
+      </w:pPr>
+      <w:r>
+        <w:rPr>
+          <w:lang w:val="es-GT"/>
+        </w:rPr>
+        <w:t>Fecha_venta</w:t>
+      </w:r>
+    </w:p>
+    <w:p>
+      <w:pPr>
+        <w:pStyle w:val="Prrafodelista"/>
+        <w:numPr>
+          <w:ilvl w:val="0"/>
+          <w:numId w:val="8"/>
+        </w:numPr>
+        <w:rPr>
+          <w:lang w:val="es-GT"/>
+        </w:rPr>
+      </w:pPr>
+      <w:r>
+        <w:rPr>
+          <w:lang w:val="es-GT"/>
+        </w:rPr>
+        <w:t>Sucursal   (llave foranea)</w:t>
+      </w:r>
+    </w:p>
+    <w:p>
+      <w:pPr>
+        <w:pStyle w:val="Prrafodelista"/>
+        <w:numPr>
+          <w:ilvl w:val="0"/>
+          <w:numId w:val="8"/>
+        </w:numPr>
+        <w:rPr>
+          <w:lang w:val="es-GT"/>
+        </w:rPr>
+      </w:pPr>
+      <w:r>
+        <w:rPr>
+          <w:lang w:val="es-GT"/>
+        </w:rPr>
+        <w:t>Total</w:t>
+      </w:r>
+    </w:p>
+    <w:p>
+      <w:pPr>
+        <w:pStyle w:val="Prrafodelista"/>
+        <w:ind w:left="1440"/>
+        <w:rPr>
+          <w:lang w:val="es-GT"/>
+        </w:rPr>
+      </w:pPr>
+    </w:p>
+    <w:p>
+      <w:pPr>
+        <w:pStyle w:val="Prrafodelista"/>
+        <w:numPr>
+          <w:ilvl w:val="0"/>
+          <w:numId w:val="7"/>
+        </w:numPr>
+        <w:rPr>
+          <w:lang w:val="es-GT"/>
+        </w:rPr>
+      </w:pPr>
+      <w:r>
+        <w:rPr>
+          <w:lang w:val="es-GT"/>
+        </w:rPr>
+        <w:t>DetalleVenta</w:t>
+      </w:r>
+    </w:p>
+    <w:p>
+      <w:pPr>
+        <w:pStyle w:val="Prrafodelista"/>
+        <w:numPr>
+          <w:ilvl w:val="0"/>
+          <w:numId w:val="8"/>
+        </w:numPr>
+        <w:rPr>
+          <w:lang w:val="es-GT"/>
+        </w:rPr>
+      </w:pPr>
+      <w:r>
+        <w:rPr>
+          <w:lang w:val="es-GT"/>
+        </w:rPr>
+        <w:t>Id_detalle</w:t>
+      </w:r>
+    </w:p>
+    <w:p>
+      <w:pPr>
+        <w:pStyle w:val="Prrafodelista"/>
+        <w:numPr>
+          <w:ilvl w:val="0"/>
+          <w:numId w:val="8"/>
+        </w:numPr>
+        <w:rPr>
+          <w:lang w:val="es-GT"/>
+        </w:rPr>
+      </w:pPr>
+      <w:r>
+        <w:rPr>
+          <w:lang w:val="es-GT"/>
+        </w:rPr>
+        <w:t>Venta (llave foranea)</w:t>
+      </w:r>
+    </w:p>
+    <w:p>
+      <w:pPr>
+        <w:pStyle w:val="Prrafodelista"/>
+        <w:numPr>
+          <w:ilvl w:val="0"/>
+          <w:numId w:val="8"/>
+        </w:numPr>
+        <w:rPr>
+          <w:lang w:val="es-GT"/>
+        </w:rPr>
+      </w:pPr>
+      <w:r>
+        <w:rPr>
+          <w:lang w:val="es-GT"/>
+        </w:rPr>
+        <w:t>Producto</w:t>
+      </w:r>
+      <w:r>
+        <w:rPr>
+          <w:lang w:val="es-GT"/>
+        </w:rPr>
+        <w:t xml:space="preserve">   (llave foranea)</w:t>
+      </w:r>
+    </w:p>
+    <w:p>
+      <w:pPr>
+        <w:pStyle w:val="Prrafodelista"/>
+        <w:numPr>
+          <w:ilvl w:val="0"/>
+          <w:numId w:val="8"/>
+        </w:numPr>
+        <w:rPr>
+          <w:lang w:val="es-GT"/>
+        </w:rPr>
+      </w:pPr>
+      <w:r>
+        <w:rPr>
+          <w:lang w:val="es-GT"/>
+        </w:rPr>
+        <w:t>Cantidad</w:t>
+      </w:r>
+    </w:p>
+    <w:p>
+      <w:pPr>
+        <w:pStyle w:val="Prrafodelista"/>
+        <w:numPr>
+          <w:ilvl w:val="0"/>
+          <w:numId w:val="8"/>
+        </w:numPr>
+        <w:rPr>
+          <w:lang w:val="es-GT"/>
+        </w:rPr>
+      </w:pPr>
+      <w:r>
+        <w:rPr>
+          <w:lang w:val="es-GT"/>
+        </w:rPr>
+        <w:t>Total_detalle</w:t>
+      </w:r>
+    </w:p>
+    <w:p>
+      <w:pPr>
+        <w:ind w:left="1080"/>
+        <w:rPr>
+          <w:lang w:val="es-GT"/>
+        </w:rPr>
+      </w:pPr>
+    </w:p>
+    <w:p>
+      <w:pPr>
+        <w:pStyle w:val="Prrafodelista"/>
+        <w:ind w:left="1440"/>
+        <w:rPr>
+          <w:lang w:val="es-GT"/>
+        </w:rPr>
+      </w:pPr>
+    </w:p>
+    <w:p>
+      <w:pPr>
+        <w:pStyle w:val="Prrafodelista"/>
+        <w:ind w:left="1440"/>
+        <w:rPr>
+          <w:lang w:val="es-GT"/>
+        </w:rPr>
+      </w:pPr>
+    </w:p>
+    <w:p>
+      <w:pPr>
+        <w:pStyle w:val="Prrafodelista"/>
+        <w:ind w:left="1440"/>
+        <w:rPr>
+          <w:lang w:val="es-GT"/>
+        </w:rPr>
+      </w:pPr>
+    </w:p>
+    <w:p>
+      <w:pPr>
+        <w:pStyle w:val="Prrafodelista"/>
+        <w:ind w:left="1440"/>
+        <w:rPr>
+          <w:lang w:val="es-GT"/>
+        </w:rPr>
+      </w:pPr>
+    </w:p>
+    <w:p>
+      <w:pPr>
+        <w:rPr>
+          <w:lang w:val="es-GT"/>
+        </w:rPr>
+      </w:pPr>
+    </w:p>
+    <w:p>
+      <w:pPr>
+        <w:rPr>
+          <w:lang w:val="es-GT"/>
+        </w:rPr>
+      </w:pPr>
+      <w:r>
+        <w:rPr>
+          <w:lang w:val="es-GT"/>
+        </w:rPr>
+        <w:t>observaciones:</w:t>
+      </w:r>
+    </w:p>
+    <w:p>
+      <w:pPr>
+        <w:pStyle w:val="Prrafodelista"/>
+        <w:numPr>
+          <w:ilvl w:val="0"/>
+          <w:numId w:val="8"/>
+        </w:numPr>
+        <w:rPr>
+          <w:lang w:val="es-GT"/>
+        </w:rPr>
+      </w:pPr>
+      <w:r>
+        <w:rPr>
+          <w:lang w:val="es-GT"/>
+        </w:rPr>
+        <w:t>Cuando un cliente deja como nit un ‘CF’ entonces el cliente a agregar en la venta seria de tipo CF, ya que CF será u cliente por default que la base de datos tiene.</w:t>
+      </w:r>
+    </w:p>
+    <w:p>
+      <w:pPr>
+        <w:pStyle w:val="Prrafodelista"/>
+        <w:numPr>
+          <w:ilvl w:val="0"/>
+          <w:numId w:val="8"/>
+        </w:numPr>
+        <w:rPr>
+          <w:lang w:val="es-GT"/>
+        </w:rPr>
+      </w:pPr>
+      <w:r>
+        <w:rPr>
+          <w:lang w:val="es-GT"/>
+        </w:rPr>
+        <w:t>La solicitud de productos de una sucursal a otra consta en que la sucursal que desea mas productos de otra (incluyendo bodega) entonces el encargadode la otra sucursal debe ser quien apruebe esa solicitud y el hará el envío del producto deseado por la sucursal inicial.</w:t>
+      </w:r>
     </w:p>
     <w:sectPr>
       <w:pgSz w:w="12240" w:h="15840"/>
@@ -246,6 +1401,95 @@
 <file path=word/numbering.xml><?xml version="1.0" encoding="utf-8"?>
 <w:numbering xmlns:wpc="http://schemas.microsoft.com/office/word/2010/wordprocessingCanvas" xmlns:cx="http://schemas.microsoft.com/office/drawing/2014/chartex" xmlns:cx1="http://schemas.microsoft.com/office/drawing/2015/9/8/chartex" xmlns:cx2="http://schemas.microsoft.com/office/drawing/2015/10/21/chartex" xmlns:cx3="http://schemas.microsoft.com/office/drawing/2016/5/9/chartex" xmlns:cx4="http://schemas.microsoft.com/office/drawing/2016/5/10/chartex" xmlns:cx5="http://schemas.microsoft.com/office/drawing/2016/5/11/chartex" xmlns:cx6="http://schemas.microsoft.com/office/drawing/2016/5/12/chartex" xmlns:cx7="http://schemas.microsoft.com/office/drawing/2016/5/13/chartex" xmlns:cx8="http://schemas.microsoft.com/office/drawing/2016/5/14/chartex" xmlns:mc="http://schemas.openxmlformats.org/markup-compatibility/2006" xmlns:aink="http://schemas.microsoft.com/office/drawing/2016/ink" xmlns:am3d="http://schemas.microsoft.com/office/drawing/2017/model3d" xmlns:o="urn:schemas-microsoft-com:office:office" xmlns:oel="http://schemas.microsoft.com/office/2019/extlst" xmlns:r="http://schemas.openxmlformats.org/officeDocument/2006/relationships" xmlns:m="http://schemas.openxmlformats.org/officeDocument/2006/math" xmlns:v="urn:schemas-microsoft-com:vml" xmlns:wp14="http://schemas.microsoft.com/office/word/2010/wordprocessingDrawing" xmlns:wp="http://schemas.openxmlformats.org/drawingml/2006/wordprocessingDrawing" xmlns:w10="urn:schemas-microsoft-com:office:word" xmlns:w="http://schemas.openxmlformats.org/wordprocessingml/2006/main" xmlns:w14="http://schemas.microsoft.com/office/word/2010/wordml" xmlns:w15="http://schemas.microsoft.com/office/word/2012/wordml" xmlns:w16cex="http://schemas.microsoft.com/office/word/2018/wordml/cex" xmlns:w16cid="http://schemas.microsoft.com/office/word/2016/wordml/cid" xmlns:w16="http://schemas.microsoft.com/office/word/2018/wordml" xmlns:w16sdtdh="http://schemas.microsoft.com/office/word/2020/wordml/sdtdatahash" xmlns:w16se="http://schemas.microsoft.com/office/word/2015/wordml/symex" xmlns:wpg="http://schemas.microsoft.com/office/word/2010/wordprocessingGroup" xmlns:wpi="http://schemas.microsoft.com/office/word/2010/wordprocessingInk" xmlns:wne="http://schemas.microsoft.com/office/word/2006/wordml" xmlns:wps="http://schemas.microsoft.com/office/word/2010/wordprocessingShape" mc:Ignorable="w14 w15 w16se w16cid w16 w16cex w16sdtdh wp14">
   <w:abstractNum w:abstractNumId="0" w15:restartNumberingAfterBreak="0">
+    <w:nsid w:val="134902B4"/>
+    <w:multiLevelType w:val="hybridMultilevel"/>
+    <w:tmpl w:val="6074B5C0"/>
+    <w:lvl w:ilvl="0" w:tplc="2684160E">
+      <w:start w:val="1"/>
+      <w:numFmt w:val="decimal"/>
+      <w:lvlText w:val="%1."/>
+      <w:lvlJc w:val="left"/>
+      <w:pPr>
+        <w:ind w:left="1080" w:hanging="360"/>
+      </w:pPr>
+      <w:rPr>
+        <w:rFonts w:hint="default"/>
+      </w:rPr>
+    </w:lvl>
+    <w:lvl w:ilvl="1" w:tplc="04090019" w:tentative="1">
+      <w:start w:val="1"/>
+      <w:numFmt w:val="lowerLetter"/>
+      <w:lvlText w:val="%2."/>
+      <w:lvlJc w:val="left"/>
+      <w:pPr>
+        <w:ind w:left="1800" w:hanging="360"/>
+      </w:pPr>
+    </w:lvl>
+    <w:lvl w:ilvl="2" w:tplc="0409001B" w:tentative="1">
+      <w:start w:val="1"/>
+      <w:numFmt w:val="lowerRoman"/>
+      <w:lvlText w:val="%3."/>
+      <w:lvlJc w:val="right"/>
+      <w:pPr>
+        <w:ind w:left="2520" w:hanging="180"/>
+      </w:pPr>
+    </w:lvl>
+    <w:lvl w:ilvl="3" w:tplc="0409000F" w:tentative="1">
+      <w:start w:val="1"/>
+      <w:numFmt w:val="decimal"/>
+      <w:lvlText w:val="%4."/>
+      <w:lvlJc w:val="left"/>
+      <w:pPr>
+        <w:ind w:left="3240" w:hanging="360"/>
+      </w:pPr>
+    </w:lvl>
+    <w:lvl w:ilvl="4" w:tplc="04090019" w:tentative="1">
+      <w:start w:val="1"/>
+      <w:numFmt w:val="lowerLetter"/>
+      <w:lvlText w:val="%5."/>
+      <w:lvlJc w:val="left"/>
+      <w:pPr>
+        <w:ind w:left="3960" w:hanging="360"/>
+      </w:pPr>
+    </w:lvl>
+    <w:lvl w:ilvl="5" w:tplc="0409001B" w:tentative="1">
+      <w:start w:val="1"/>
+      <w:numFmt w:val="lowerRoman"/>
+      <w:lvlText w:val="%6."/>
+      <w:lvlJc w:val="right"/>
+      <w:pPr>
+        <w:ind w:left="4680" w:hanging="180"/>
+      </w:pPr>
+    </w:lvl>
+    <w:lvl w:ilvl="6" w:tplc="0409000F" w:tentative="1">
+      <w:start w:val="1"/>
+      <w:numFmt w:val="decimal"/>
+      <w:lvlText w:val="%7."/>
+      <w:lvlJc w:val="left"/>
+      <w:pPr>
+        <w:ind w:left="5400" w:hanging="360"/>
+      </w:pPr>
+    </w:lvl>
+    <w:lvl w:ilvl="7" w:tplc="04090019" w:tentative="1">
+      <w:start w:val="1"/>
+      <w:numFmt w:val="lowerLetter"/>
+      <w:lvlText w:val="%8."/>
+      <w:lvlJc w:val="left"/>
+      <w:pPr>
+        <w:ind w:left="6120" w:hanging="360"/>
+      </w:pPr>
+    </w:lvl>
+    <w:lvl w:ilvl="8" w:tplc="0409001B" w:tentative="1">
+      <w:start w:val="1"/>
+      <w:numFmt w:val="lowerRoman"/>
+      <w:lvlText w:val="%9."/>
+      <w:lvlJc w:val="right"/>
+      <w:pPr>
+        <w:ind w:left="6840" w:hanging="180"/>
+      </w:pPr>
+    </w:lvl>
+  </w:abstractNum>
+  <w:abstractNum w:abstractNumId="1" w15:restartNumberingAfterBreak="0">
     <w:nsid w:val="16F86C9D"/>
     <w:multiLevelType w:val="hybridMultilevel"/>
     <w:tmpl w:val="A3649B28"/>
@@ -334,8 +1578,775 @@
       </w:pPr>
     </w:lvl>
   </w:abstractNum>
+  <w:abstractNum w:abstractNumId="2" w15:restartNumberingAfterBreak="0">
+    <w:nsid w:val="29AD7BA4"/>
+    <w:multiLevelType w:val="hybridMultilevel"/>
+    <w:tmpl w:val="FC3045B4"/>
+    <w:lvl w:ilvl="0" w:tplc="0409000F">
+      <w:start w:val="1"/>
+      <w:numFmt w:val="decimal"/>
+      <w:lvlText w:val="%1."/>
+      <w:lvlJc w:val="left"/>
+      <w:pPr>
+        <w:ind w:left="720" w:hanging="360"/>
+      </w:pPr>
+      <w:rPr>
+        <w:rFonts w:hint="default"/>
+      </w:rPr>
+    </w:lvl>
+    <w:lvl w:ilvl="1" w:tplc="04090019" w:tentative="1">
+      <w:start w:val="1"/>
+      <w:numFmt w:val="lowerLetter"/>
+      <w:lvlText w:val="%2."/>
+      <w:lvlJc w:val="left"/>
+      <w:pPr>
+        <w:ind w:left="1440" w:hanging="360"/>
+      </w:pPr>
+    </w:lvl>
+    <w:lvl w:ilvl="2" w:tplc="0409001B" w:tentative="1">
+      <w:start w:val="1"/>
+      <w:numFmt w:val="lowerRoman"/>
+      <w:lvlText w:val="%3."/>
+      <w:lvlJc w:val="right"/>
+      <w:pPr>
+        <w:ind w:left="2160" w:hanging="180"/>
+      </w:pPr>
+    </w:lvl>
+    <w:lvl w:ilvl="3" w:tplc="0409000F" w:tentative="1">
+      <w:start w:val="1"/>
+      <w:numFmt w:val="decimal"/>
+      <w:lvlText w:val="%4."/>
+      <w:lvlJc w:val="left"/>
+      <w:pPr>
+        <w:ind w:left="2880" w:hanging="360"/>
+      </w:pPr>
+    </w:lvl>
+    <w:lvl w:ilvl="4" w:tplc="04090019" w:tentative="1">
+      <w:start w:val="1"/>
+      <w:numFmt w:val="lowerLetter"/>
+      <w:lvlText w:val="%5."/>
+      <w:lvlJc w:val="left"/>
+      <w:pPr>
+        <w:ind w:left="3600" w:hanging="360"/>
+      </w:pPr>
+    </w:lvl>
+    <w:lvl w:ilvl="5" w:tplc="0409001B" w:tentative="1">
+      <w:start w:val="1"/>
+      <w:numFmt w:val="lowerRoman"/>
+      <w:lvlText w:val="%6."/>
+      <w:lvlJc w:val="right"/>
+      <w:pPr>
+        <w:ind w:left="4320" w:hanging="180"/>
+      </w:pPr>
+    </w:lvl>
+    <w:lvl w:ilvl="6" w:tplc="0409000F" w:tentative="1">
+      <w:start w:val="1"/>
+      <w:numFmt w:val="decimal"/>
+      <w:lvlText w:val="%7."/>
+      <w:lvlJc w:val="left"/>
+      <w:pPr>
+        <w:ind w:left="5040" w:hanging="360"/>
+      </w:pPr>
+    </w:lvl>
+    <w:lvl w:ilvl="7" w:tplc="04090019" w:tentative="1">
+      <w:start w:val="1"/>
+      <w:numFmt w:val="lowerLetter"/>
+      <w:lvlText w:val="%8."/>
+      <w:lvlJc w:val="left"/>
+      <w:pPr>
+        <w:ind w:left="5760" w:hanging="360"/>
+      </w:pPr>
+    </w:lvl>
+    <w:lvl w:ilvl="8" w:tplc="0409001B" w:tentative="1">
+      <w:start w:val="1"/>
+      <w:numFmt w:val="lowerRoman"/>
+      <w:lvlText w:val="%9."/>
+      <w:lvlJc w:val="right"/>
+      <w:pPr>
+        <w:ind w:left="6480" w:hanging="180"/>
+      </w:pPr>
+    </w:lvl>
+  </w:abstractNum>
+  <w:abstractNum w:abstractNumId="3" w15:restartNumberingAfterBreak="0">
+    <w:nsid w:val="2C7422E8"/>
+    <w:multiLevelType w:val="hybridMultilevel"/>
+    <w:tmpl w:val="A9E89E48"/>
+    <w:lvl w:ilvl="0" w:tplc="3704EFD6">
+      <w:start w:val="1"/>
+      <w:numFmt w:val="bullet"/>
+      <w:lvlText w:val="-"/>
+      <w:lvlJc w:val="left"/>
+      <w:pPr>
+        <w:ind w:left="1800" w:hanging="360"/>
+      </w:pPr>
+      <w:rPr>
+        <w:rFonts w:ascii="Calibri" w:eastAsiaTheme="minorHAnsi" w:hAnsi="Calibri" w:cs="Calibri" w:hint="default"/>
+      </w:rPr>
+    </w:lvl>
+    <w:lvl w:ilvl="1" w:tplc="04090003" w:tentative="1">
+      <w:start w:val="1"/>
+      <w:numFmt w:val="bullet"/>
+      <w:lvlText w:val="o"/>
+      <w:lvlJc w:val="left"/>
+      <w:pPr>
+        <w:ind w:left="2520" w:hanging="360"/>
+      </w:pPr>
+      <w:rPr>
+        <w:rFonts w:ascii="Courier New" w:hAnsi="Courier New" w:cs="Courier New" w:hint="default"/>
+      </w:rPr>
+    </w:lvl>
+    <w:lvl w:ilvl="2" w:tplc="04090005" w:tentative="1">
+      <w:start w:val="1"/>
+      <w:numFmt w:val="bullet"/>
+      <w:lvlText w:val=""/>
+      <w:lvlJc w:val="left"/>
+      <w:pPr>
+        <w:ind w:left="3240" w:hanging="360"/>
+      </w:pPr>
+      <w:rPr>
+        <w:rFonts w:ascii="Wingdings" w:hAnsi="Wingdings" w:hint="default"/>
+      </w:rPr>
+    </w:lvl>
+    <w:lvl w:ilvl="3" w:tplc="04090001" w:tentative="1">
+      <w:start w:val="1"/>
+      <w:numFmt w:val="bullet"/>
+      <w:lvlText w:val=""/>
+      <w:lvlJc w:val="left"/>
+      <w:pPr>
+        <w:ind w:left="3960" w:hanging="360"/>
+      </w:pPr>
+      <w:rPr>
+        <w:rFonts w:ascii="Symbol" w:hAnsi="Symbol" w:hint="default"/>
+      </w:rPr>
+    </w:lvl>
+    <w:lvl w:ilvl="4" w:tplc="04090003" w:tentative="1">
+      <w:start w:val="1"/>
+      <w:numFmt w:val="bullet"/>
+      <w:lvlText w:val="o"/>
+      <w:lvlJc w:val="left"/>
+      <w:pPr>
+        <w:ind w:left="4680" w:hanging="360"/>
+      </w:pPr>
+      <w:rPr>
+        <w:rFonts w:ascii="Courier New" w:hAnsi="Courier New" w:cs="Courier New" w:hint="default"/>
+      </w:rPr>
+    </w:lvl>
+    <w:lvl w:ilvl="5" w:tplc="04090005" w:tentative="1">
+      <w:start w:val="1"/>
+      <w:numFmt w:val="bullet"/>
+      <w:lvlText w:val=""/>
+      <w:lvlJc w:val="left"/>
+      <w:pPr>
+        <w:ind w:left="5400" w:hanging="360"/>
+      </w:pPr>
+      <w:rPr>
+        <w:rFonts w:ascii="Wingdings" w:hAnsi="Wingdings" w:hint="default"/>
+      </w:rPr>
+    </w:lvl>
+    <w:lvl w:ilvl="6" w:tplc="04090001" w:tentative="1">
+      <w:start w:val="1"/>
+      <w:numFmt w:val="bullet"/>
+      <w:lvlText w:val=""/>
+      <w:lvlJc w:val="left"/>
+      <w:pPr>
+        <w:ind w:left="6120" w:hanging="360"/>
+      </w:pPr>
+      <w:rPr>
+        <w:rFonts w:ascii="Symbol" w:hAnsi="Symbol" w:hint="default"/>
+      </w:rPr>
+    </w:lvl>
+    <w:lvl w:ilvl="7" w:tplc="04090003" w:tentative="1">
+      <w:start w:val="1"/>
+      <w:numFmt w:val="bullet"/>
+      <w:lvlText w:val="o"/>
+      <w:lvlJc w:val="left"/>
+      <w:pPr>
+        <w:ind w:left="6840" w:hanging="360"/>
+      </w:pPr>
+      <w:rPr>
+        <w:rFonts w:ascii="Courier New" w:hAnsi="Courier New" w:cs="Courier New" w:hint="default"/>
+      </w:rPr>
+    </w:lvl>
+    <w:lvl w:ilvl="8" w:tplc="04090005" w:tentative="1">
+      <w:start w:val="1"/>
+      <w:numFmt w:val="bullet"/>
+      <w:lvlText w:val=""/>
+      <w:lvlJc w:val="left"/>
+      <w:pPr>
+        <w:ind w:left="7560" w:hanging="360"/>
+      </w:pPr>
+      <w:rPr>
+        <w:rFonts w:ascii="Wingdings" w:hAnsi="Wingdings" w:hint="default"/>
+      </w:rPr>
+    </w:lvl>
+  </w:abstractNum>
+  <w:abstractNum w:abstractNumId="4" w15:restartNumberingAfterBreak="0">
+    <w:nsid w:val="2DA267F2"/>
+    <w:multiLevelType w:val="hybridMultilevel"/>
+    <w:tmpl w:val="FE827392"/>
+    <w:lvl w:ilvl="0" w:tplc="F7B2F978">
+      <w:start w:val="1"/>
+      <w:numFmt w:val="bullet"/>
+      <w:lvlText w:val="-"/>
+      <w:lvlJc w:val="left"/>
+      <w:pPr>
+        <w:ind w:left="1080" w:hanging="360"/>
+      </w:pPr>
+      <w:rPr>
+        <w:rFonts w:ascii="Calibri" w:eastAsiaTheme="minorHAnsi" w:hAnsi="Calibri" w:cs="Calibri" w:hint="default"/>
+      </w:rPr>
+    </w:lvl>
+    <w:lvl w:ilvl="1" w:tplc="04090003" w:tentative="1">
+      <w:start w:val="1"/>
+      <w:numFmt w:val="bullet"/>
+      <w:lvlText w:val="o"/>
+      <w:lvlJc w:val="left"/>
+      <w:pPr>
+        <w:ind w:left="1800" w:hanging="360"/>
+      </w:pPr>
+      <w:rPr>
+        <w:rFonts w:ascii="Courier New" w:hAnsi="Courier New" w:cs="Courier New" w:hint="default"/>
+      </w:rPr>
+    </w:lvl>
+    <w:lvl w:ilvl="2" w:tplc="04090005" w:tentative="1">
+      <w:start w:val="1"/>
+      <w:numFmt w:val="bullet"/>
+      <w:lvlText w:val=""/>
+      <w:lvlJc w:val="left"/>
+      <w:pPr>
+        <w:ind w:left="2520" w:hanging="360"/>
+      </w:pPr>
+      <w:rPr>
+        <w:rFonts w:ascii="Wingdings" w:hAnsi="Wingdings" w:hint="default"/>
+      </w:rPr>
+    </w:lvl>
+    <w:lvl w:ilvl="3" w:tplc="04090001" w:tentative="1">
+      <w:start w:val="1"/>
+      <w:numFmt w:val="bullet"/>
+      <w:lvlText w:val=""/>
+      <w:lvlJc w:val="left"/>
+      <w:pPr>
+        <w:ind w:left="3240" w:hanging="360"/>
+      </w:pPr>
+      <w:rPr>
+        <w:rFonts w:ascii="Symbol" w:hAnsi="Symbol" w:hint="default"/>
+      </w:rPr>
+    </w:lvl>
+    <w:lvl w:ilvl="4" w:tplc="04090003" w:tentative="1">
+      <w:start w:val="1"/>
+      <w:numFmt w:val="bullet"/>
+      <w:lvlText w:val="o"/>
+      <w:lvlJc w:val="left"/>
+      <w:pPr>
+        <w:ind w:left="3960" w:hanging="360"/>
+      </w:pPr>
+      <w:rPr>
+        <w:rFonts w:ascii="Courier New" w:hAnsi="Courier New" w:cs="Courier New" w:hint="default"/>
+      </w:rPr>
+    </w:lvl>
+    <w:lvl w:ilvl="5" w:tplc="04090005" w:tentative="1">
+      <w:start w:val="1"/>
+      <w:numFmt w:val="bullet"/>
+      <w:lvlText w:val=""/>
+      <w:lvlJc w:val="left"/>
+      <w:pPr>
+        <w:ind w:left="4680" w:hanging="360"/>
+      </w:pPr>
+      <w:rPr>
+        <w:rFonts w:ascii="Wingdings" w:hAnsi="Wingdings" w:hint="default"/>
+      </w:rPr>
+    </w:lvl>
+    <w:lvl w:ilvl="6" w:tplc="04090001" w:tentative="1">
+      <w:start w:val="1"/>
+      <w:numFmt w:val="bullet"/>
+      <w:lvlText w:val=""/>
+      <w:lvlJc w:val="left"/>
+      <w:pPr>
+        <w:ind w:left="5400" w:hanging="360"/>
+      </w:pPr>
+      <w:rPr>
+        <w:rFonts w:ascii="Symbol" w:hAnsi="Symbol" w:hint="default"/>
+      </w:rPr>
+    </w:lvl>
+    <w:lvl w:ilvl="7" w:tplc="04090003" w:tentative="1">
+      <w:start w:val="1"/>
+      <w:numFmt w:val="bullet"/>
+      <w:lvlText w:val="o"/>
+      <w:lvlJc w:val="left"/>
+      <w:pPr>
+        <w:ind w:left="6120" w:hanging="360"/>
+      </w:pPr>
+      <w:rPr>
+        <w:rFonts w:ascii="Courier New" w:hAnsi="Courier New" w:cs="Courier New" w:hint="default"/>
+      </w:rPr>
+    </w:lvl>
+    <w:lvl w:ilvl="8" w:tplc="04090005" w:tentative="1">
+      <w:start w:val="1"/>
+      <w:numFmt w:val="bullet"/>
+      <w:lvlText w:val=""/>
+      <w:lvlJc w:val="left"/>
+      <w:pPr>
+        <w:ind w:left="6840" w:hanging="360"/>
+      </w:pPr>
+      <w:rPr>
+        <w:rFonts w:ascii="Wingdings" w:hAnsi="Wingdings" w:hint="default"/>
+      </w:rPr>
+    </w:lvl>
+  </w:abstractNum>
+  <w:abstractNum w:abstractNumId="5" w15:restartNumberingAfterBreak="0">
+    <w:nsid w:val="35D30EE8"/>
+    <w:multiLevelType w:val="hybridMultilevel"/>
+    <w:tmpl w:val="C926372E"/>
+    <w:lvl w:ilvl="0" w:tplc="0409000F">
+      <w:start w:val="1"/>
+      <w:numFmt w:val="decimal"/>
+      <w:lvlText w:val="%1."/>
+      <w:lvlJc w:val="left"/>
+      <w:pPr>
+        <w:ind w:left="720" w:hanging="360"/>
+      </w:pPr>
+      <w:rPr>
+        <w:rFonts w:hint="default"/>
+      </w:rPr>
+    </w:lvl>
+    <w:lvl w:ilvl="1" w:tplc="04090019" w:tentative="1">
+      <w:start w:val="1"/>
+      <w:numFmt w:val="lowerLetter"/>
+      <w:lvlText w:val="%2."/>
+      <w:lvlJc w:val="left"/>
+      <w:pPr>
+        <w:ind w:left="1440" w:hanging="360"/>
+      </w:pPr>
+    </w:lvl>
+    <w:lvl w:ilvl="2" w:tplc="0409001B" w:tentative="1">
+      <w:start w:val="1"/>
+      <w:numFmt w:val="lowerRoman"/>
+      <w:lvlText w:val="%3."/>
+      <w:lvlJc w:val="right"/>
+      <w:pPr>
+        <w:ind w:left="2160" w:hanging="180"/>
+      </w:pPr>
+    </w:lvl>
+    <w:lvl w:ilvl="3" w:tplc="0409000F" w:tentative="1">
+      <w:start w:val="1"/>
+      <w:numFmt w:val="decimal"/>
+      <w:lvlText w:val="%4."/>
+      <w:lvlJc w:val="left"/>
+      <w:pPr>
+        <w:ind w:left="2880" w:hanging="360"/>
+      </w:pPr>
+    </w:lvl>
+    <w:lvl w:ilvl="4" w:tplc="04090019" w:tentative="1">
+      <w:start w:val="1"/>
+      <w:numFmt w:val="lowerLetter"/>
+      <w:lvlText w:val="%5."/>
+      <w:lvlJc w:val="left"/>
+      <w:pPr>
+        <w:ind w:left="3600" w:hanging="360"/>
+      </w:pPr>
+    </w:lvl>
+    <w:lvl w:ilvl="5" w:tplc="0409001B" w:tentative="1">
+      <w:start w:val="1"/>
+      <w:numFmt w:val="lowerRoman"/>
+      <w:lvlText w:val="%6."/>
+      <w:lvlJc w:val="right"/>
+      <w:pPr>
+        <w:ind w:left="4320" w:hanging="180"/>
+      </w:pPr>
+    </w:lvl>
+    <w:lvl w:ilvl="6" w:tplc="0409000F" w:tentative="1">
+      <w:start w:val="1"/>
+      <w:numFmt w:val="decimal"/>
+      <w:lvlText w:val="%7."/>
+      <w:lvlJc w:val="left"/>
+      <w:pPr>
+        <w:ind w:left="5040" w:hanging="360"/>
+      </w:pPr>
+    </w:lvl>
+    <w:lvl w:ilvl="7" w:tplc="04090019" w:tentative="1">
+      <w:start w:val="1"/>
+      <w:numFmt w:val="lowerLetter"/>
+      <w:lvlText w:val="%8."/>
+      <w:lvlJc w:val="left"/>
+      <w:pPr>
+        <w:ind w:left="5760" w:hanging="360"/>
+      </w:pPr>
+    </w:lvl>
+    <w:lvl w:ilvl="8" w:tplc="0409001B" w:tentative="1">
+      <w:start w:val="1"/>
+      <w:numFmt w:val="lowerRoman"/>
+      <w:lvlText w:val="%9."/>
+      <w:lvlJc w:val="right"/>
+      <w:pPr>
+        <w:ind w:left="6480" w:hanging="180"/>
+      </w:pPr>
+    </w:lvl>
+  </w:abstractNum>
+  <w:abstractNum w:abstractNumId="6" w15:restartNumberingAfterBreak="0">
+    <w:nsid w:val="6BC243DC"/>
+    <w:multiLevelType w:val="hybridMultilevel"/>
+    <w:tmpl w:val="4290FE10"/>
+    <w:lvl w:ilvl="0" w:tplc="BFBC3652">
+      <w:start w:val="1"/>
+      <w:numFmt w:val="bullet"/>
+      <w:lvlText w:val="-"/>
+      <w:lvlJc w:val="left"/>
+      <w:pPr>
+        <w:ind w:left="1080" w:hanging="360"/>
+      </w:pPr>
+      <w:rPr>
+        <w:rFonts w:ascii="Calibri" w:eastAsiaTheme="minorHAnsi" w:hAnsi="Calibri" w:cs="Calibri" w:hint="default"/>
+      </w:rPr>
+    </w:lvl>
+    <w:lvl w:ilvl="1" w:tplc="04090003" w:tentative="1">
+      <w:start w:val="1"/>
+      <w:numFmt w:val="bullet"/>
+      <w:lvlText w:val="o"/>
+      <w:lvlJc w:val="left"/>
+      <w:pPr>
+        <w:ind w:left="1800" w:hanging="360"/>
+      </w:pPr>
+      <w:rPr>
+        <w:rFonts w:ascii="Courier New" w:hAnsi="Courier New" w:cs="Courier New" w:hint="default"/>
+      </w:rPr>
+    </w:lvl>
+    <w:lvl w:ilvl="2" w:tplc="04090005" w:tentative="1">
+      <w:start w:val="1"/>
+      <w:numFmt w:val="bullet"/>
+      <w:lvlText w:val=""/>
+      <w:lvlJc w:val="left"/>
+      <w:pPr>
+        <w:ind w:left="2520" w:hanging="360"/>
+      </w:pPr>
+      <w:rPr>
+        <w:rFonts w:ascii="Wingdings" w:hAnsi="Wingdings" w:hint="default"/>
+      </w:rPr>
+    </w:lvl>
+    <w:lvl w:ilvl="3" w:tplc="04090001" w:tentative="1">
+      <w:start w:val="1"/>
+      <w:numFmt w:val="bullet"/>
+      <w:lvlText w:val=""/>
+      <w:lvlJc w:val="left"/>
+      <w:pPr>
+        <w:ind w:left="3240" w:hanging="360"/>
+      </w:pPr>
+      <w:rPr>
+        <w:rFonts w:ascii="Symbol" w:hAnsi="Symbol" w:hint="default"/>
+      </w:rPr>
+    </w:lvl>
+    <w:lvl w:ilvl="4" w:tplc="04090003" w:tentative="1">
+      <w:start w:val="1"/>
+      <w:numFmt w:val="bullet"/>
+      <w:lvlText w:val="o"/>
+      <w:lvlJc w:val="left"/>
+      <w:pPr>
+        <w:ind w:left="3960" w:hanging="360"/>
+      </w:pPr>
+      <w:rPr>
+        <w:rFonts w:ascii="Courier New" w:hAnsi="Courier New" w:cs="Courier New" w:hint="default"/>
+      </w:rPr>
+    </w:lvl>
+    <w:lvl w:ilvl="5" w:tplc="04090005" w:tentative="1">
+      <w:start w:val="1"/>
+      <w:numFmt w:val="bullet"/>
+      <w:lvlText w:val=""/>
+      <w:lvlJc w:val="left"/>
+      <w:pPr>
+        <w:ind w:left="4680" w:hanging="360"/>
+      </w:pPr>
+      <w:rPr>
+        <w:rFonts w:ascii="Wingdings" w:hAnsi="Wingdings" w:hint="default"/>
+      </w:rPr>
+    </w:lvl>
+    <w:lvl w:ilvl="6" w:tplc="04090001" w:tentative="1">
+      <w:start w:val="1"/>
+      <w:numFmt w:val="bullet"/>
+      <w:lvlText w:val=""/>
+      <w:lvlJc w:val="left"/>
+      <w:pPr>
+        <w:ind w:left="5400" w:hanging="360"/>
+      </w:pPr>
+      <w:rPr>
+        <w:rFonts w:ascii="Symbol" w:hAnsi="Symbol" w:hint="default"/>
+      </w:rPr>
+    </w:lvl>
+    <w:lvl w:ilvl="7" w:tplc="04090003" w:tentative="1">
+      <w:start w:val="1"/>
+      <w:numFmt w:val="bullet"/>
+      <w:lvlText w:val="o"/>
+      <w:lvlJc w:val="left"/>
+      <w:pPr>
+        <w:ind w:left="6120" w:hanging="360"/>
+      </w:pPr>
+      <w:rPr>
+        <w:rFonts w:ascii="Courier New" w:hAnsi="Courier New" w:cs="Courier New" w:hint="default"/>
+      </w:rPr>
+    </w:lvl>
+    <w:lvl w:ilvl="8" w:tplc="04090005" w:tentative="1">
+      <w:start w:val="1"/>
+      <w:numFmt w:val="bullet"/>
+      <w:lvlText w:val=""/>
+      <w:lvlJc w:val="left"/>
+      <w:pPr>
+        <w:ind w:left="6840" w:hanging="360"/>
+      </w:pPr>
+      <w:rPr>
+        <w:rFonts w:ascii="Wingdings" w:hAnsi="Wingdings" w:hint="default"/>
+      </w:rPr>
+    </w:lvl>
+  </w:abstractNum>
+  <w:abstractNum w:abstractNumId="7" w15:restartNumberingAfterBreak="0">
+    <w:nsid w:val="75213748"/>
+    <w:multiLevelType w:val="hybridMultilevel"/>
+    <w:tmpl w:val="F4DC33F4"/>
+    <w:lvl w:ilvl="0" w:tplc="F09C3B1C">
+      <w:start w:val="1"/>
+      <w:numFmt w:val="bullet"/>
+      <w:lvlText w:val="-"/>
+      <w:lvlJc w:val="left"/>
+      <w:pPr>
+        <w:ind w:left="1440" w:hanging="360"/>
+      </w:pPr>
+      <w:rPr>
+        <w:rFonts w:ascii="Calibri" w:eastAsiaTheme="minorHAnsi" w:hAnsi="Calibri" w:cs="Calibri" w:hint="default"/>
+      </w:rPr>
+    </w:lvl>
+    <w:lvl w:ilvl="1" w:tplc="04090003" w:tentative="1">
+      <w:start w:val="1"/>
+      <w:numFmt w:val="bullet"/>
+      <w:lvlText w:val="o"/>
+      <w:lvlJc w:val="left"/>
+      <w:pPr>
+        <w:ind w:left="2160" w:hanging="360"/>
+      </w:pPr>
+      <w:rPr>
+        <w:rFonts w:ascii="Courier New" w:hAnsi="Courier New" w:cs="Courier New" w:hint="default"/>
+      </w:rPr>
+    </w:lvl>
+    <w:lvl w:ilvl="2" w:tplc="04090005" w:tentative="1">
+      <w:start w:val="1"/>
+      <w:numFmt w:val="bullet"/>
+      <w:lvlText w:val=""/>
+      <w:lvlJc w:val="left"/>
+      <w:pPr>
+        <w:ind w:left="2880" w:hanging="360"/>
+      </w:pPr>
+      <w:rPr>
+        <w:rFonts w:ascii="Wingdings" w:hAnsi="Wingdings" w:hint="default"/>
+      </w:rPr>
+    </w:lvl>
+    <w:lvl w:ilvl="3" w:tplc="04090001" w:tentative="1">
+      <w:start w:val="1"/>
+      <w:numFmt w:val="bullet"/>
+      <w:lvlText w:val=""/>
+      <w:lvlJc w:val="left"/>
+      <w:pPr>
+        <w:ind w:left="3600" w:hanging="360"/>
+      </w:pPr>
+      <w:rPr>
+        <w:rFonts w:ascii="Symbol" w:hAnsi="Symbol" w:hint="default"/>
+      </w:rPr>
+    </w:lvl>
+    <w:lvl w:ilvl="4" w:tplc="04090003" w:tentative="1">
+      <w:start w:val="1"/>
+      <w:numFmt w:val="bullet"/>
+      <w:lvlText w:val="o"/>
+      <w:lvlJc w:val="left"/>
+      <w:pPr>
+        <w:ind w:left="4320" w:hanging="360"/>
+      </w:pPr>
+      <w:rPr>
+        <w:rFonts w:ascii="Courier New" w:hAnsi="Courier New" w:cs="Courier New" w:hint="default"/>
+      </w:rPr>
+    </w:lvl>
+    <w:lvl w:ilvl="5" w:tplc="04090005" w:tentative="1">
+      <w:start w:val="1"/>
+      <w:numFmt w:val="bullet"/>
+      <w:lvlText w:val=""/>
+      <w:lvlJc w:val="left"/>
+      <w:pPr>
+        <w:ind w:left="5040" w:hanging="360"/>
+      </w:pPr>
+      <w:rPr>
+        <w:rFonts w:ascii="Wingdings" w:hAnsi="Wingdings" w:hint="default"/>
+      </w:rPr>
+    </w:lvl>
+    <w:lvl w:ilvl="6" w:tplc="04090001" w:tentative="1">
+      <w:start w:val="1"/>
+      <w:numFmt w:val="bullet"/>
+      <w:lvlText w:val=""/>
+      <w:lvlJc w:val="left"/>
+      <w:pPr>
+        <w:ind w:left="5760" w:hanging="360"/>
+      </w:pPr>
+      <w:rPr>
+        <w:rFonts w:ascii="Symbol" w:hAnsi="Symbol" w:hint="default"/>
+      </w:rPr>
+    </w:lvl>
+    <w:lvl w:ilvl="7" w:tplc="04090003" w:tentative="1">
+      <w:start w:val="1"/>
+      <w:numFmt w:val="bullet"/>
+      <w:lvlText w:val="o"/>
+      <w:lvlJc w:val="left"/>
+      <w:pPr>
+        <w:ind w:left="6480" w:hanging="360"/>
+      </w:pPr>
+      <w:rPr>
+        <w:rFonts w:ascii="Courier New" w:hAnsi="Courier New" w:cs="Courier New" w:hint="default"/>
+      </w:rPr>
+    </w:lvl>
+    <w:lvl w:ilvl="8" w:tplc="04090005" w:tentative="1">
+      <w:start w:val="1"/>
+      <w:numFmt w:val="bullet"/>
+      <w:lvlText w:val=""/>
+      <w:lvlJc w:val="left"/>
+      <w:pPr>
+        <w:ind w:left="7200" w:hanging="360"/>
+      </w:pPr>
+      <w:rPr>
+        <w:rFonts w:ascii="Wingdings" w:hAnsi="Wingdings" w:hint="default"/>
+      </w:rPr>
+    </w:lvl>
+  </w:abstractNum>
+  <w:abstractNum w:abstractNumId="8" w15:restartNumberingAfterBreak="0">
+    <w:nsid w:val="7E8913D8"/>
+    <w:multiLevelType w:val="hybridMultilevel"/>
+    <w:tmpl w:val="8F24BCF8"/>
+    <w:lvl w:ilvl="0" w:tplc="9C5C1658">
+      <w:start w:val="1"/>
+      <w:numFmt w:val="bullet"/>
+      <w:lvlText w:val="-"/>
+      <w:lvlJc w:val="left"/>
+      <w:pPr>
+        <w:ind w:left="720" w:hanging="360"/>
+      </w:pPr>
+      <w:rPr>
+        <w:rFonts w:ascii="Calibri" w:eastAsiaTheme="minorHAnsi" w:hAnsi="Calibri" w:cs="Calibri" w:hint="default"/>
+      </w:rPr>
+    </w:lvl>
+    <w:lvl w:ilvl="1" w:tplc="04090003" w:tentative="1">
+      <w:start w:val="1"/>
+      <w:numFmt w:val="bullet"/>
+      <w:lvlText w:val="o"/>
+      <w:lvlJc w:val="left"/>
+      <w:pPr>
+        <w:ind w:left="1440" w:hanging="360"/>
+      </w:pPr>
+      <w:rPr>
+        <w:rFonts w:ascii="Courier New" w:hAnsi="Courier New" w:cs="Courier New" w:hint="default"/>
+      </w:rPr>
+    </w:lvl>
+    <w:lvl w:ilvl="2" w:tplc="04090005" w:tentative="1">
+      <w:start w:val="1"/>
+      <w:numFmt w:val="bullet"/>
+      <w:lvlText w:val=""/>
+      <w:lvlJc w:val="left"/>
+      <w:pPr>
+        <w:ind w:left="2160" w:hanging="360"/>
+      </w:pPr>
+      <w:rPr>
+        <w:rFonts w:ascii="Wingdings" w:hAnsi="Wingdings" w:hint="default"/>
+      </w:rPr>
+    </w:lvl>
+    <w:lvl w:ilvl="3" w:tplc="04090001" w:tentative="1">
+      <w:start w:val="1"/>
+      <w:numFmt w:val="bullet"/>
+      <w:lvlText w:val=""/>
+      <w:lvlJc w:val="left"/>
+      <w:pPr>
+        <w:ind w:left="2880" w:hanging="360"/>
+      </w:pPr>
+      <w:rPr>
+        <w:rFonts w:ascii="Symbol" w:hAnsi="Symbol" w:hint="default"/>
+      </w:rPr>
+    </w:lvl>
+    <w:lvl w:ilvl="4" w:tplc="04090003" w:tentative="1">
+      <w:start w:val="1"/>
+      <w:numFmt w:val="bullet"/>
+      <w:lvlText w:val="o"/>
+      <w:lvlJc w:val="left"/>
+      <w:pPr>
+        <w:ind w:left="3600" w:hanging="360"/>
+      </w:pPr>
+      <w:rPr>
+        <w:rFonts w:ascii="Courier New" w:hAnsi="Courier New" w:cs="Courier New" w:hint="default"/>
+      </w:rPr>
+    </w:lvl>
+    <w:lvl w:ilvl="5" w:tplc="04090005" w:tentative="1">
+      <w:start w:val="1"/>
+      <w:numFmt w:val="bullet"/>
+      <w:lvlText w:val=""/>
+      <w:lvlJc w:val="left"/>
+      <w:pPr>
+        <w:ind w:left="4320" w:hanging="360"/>
+      </w:pPr>
+      <w:rPr>
+        <w:rFonts w:ascii="Wingdings" w:hAnsi="Wingdings" w:hint="default"/>
+      </w:rPr>
+    </w:lvl>
+    <w:lvl w:ilvl="6" w:tplc="04090001" w:tentative="1">
+      <w:start w:val="1"/>
+      <w:numFmt w:val="bullet"/>
+      <w:lvlText w:val=""/>
+      <w:lvlJc w:val="left"/>
+      <w:pPr>
+        <w:ind w:left="5040" w:hanging="360"/>
+      </w:pPr>
+      <w:rPr>
+        <w:rFonts w:ascii="Symbol" w:hAnsi="Symbol" w:hint="default"/>
+      </w:rPr>
+    </w:lvl>
+    <w:lvl w:ilvl="7" w:tplc="04090003" w:tentative="1">
+      <w:start w:val="1"/>
+      <w:numFmt w:val="bullet"/>
+      <w:lvlText w:val="o"/>
+      <w:lvlJc w:val="left"/>
+      <w:pPr>
+        <w:ind w:left="5760" w:hanging="360"/>
+      </w:pPr>
+      <w:rPr>
+        <w:rFonts w:ascii="Courier New" w:hAnsi="Courier New" w:cs="Courier New" w:hint="default"/>
+      </w:rPr>
+    </w:lvl>
+    <w:lvl w:ilvl="8" w:tplc="04090005" w:tentative="1">
+      <w:start w:val="1"/>
+      <w:numFmt w:val="bullet"/>
+      <w:lvlText w:val=""/>
+      <w:lvlJc w:val="left"/>
+      <w:pPr>
+        <w:ind w:left="6480" w:hanging="360"/>
+      </w:pPr>
+      <w:rPr>
+        <w:rFonts w:ascii="Wingdings" w:hAnsi="Wingdings" w:hint="default"/>
+      </w:rPr>
+    </w:lvl>
+  </w:abstractNum>
   <w:num w:numId="1" w16cid:durableId="1164474257">
+    <w:abstractNumId w:val="1"/>
+  </w:num>
+  <w:num w:numId="2" w16cid:durableId="1632250804">
+    <w:abstractNumId w:val="5"/>
+  </w:num>
+  <w:num w:numId="3" w16cid:durableId="2089187845">
+    <w:abstractNumId w:val="6"/>
+  </w:num>
+  <w:num w:numId="4" w16cid:durableId="84226369">
+    <w:abstractNumId w:val="8"/>
+  </w:num>
+  <w:num w:numId="5" w16cid:durableId="1253049113">
+    <w:abstractNumId w:val="4"/>
+  </w:num>
+  <w:num w:numId="6" w16cid:durableId="1543590827">
+    <w:abstractNumId w:val="3"/>
+  </w:num>
+  <w:num w:numId="7" w16cid:durableId="27295582">
     <w:abstractNumId w:val="0"/>
+  </w:num>
+  <w:num w:numId="8" w16cid:durableId="1875994800">
+    <w:abstractNumId w:val="7"/>
+  </w:num>
+  <w:num w:numId="9" w16cid:durableId="1713730550">
+    <w:abstractNumId w:val="2"/>
   </w:num>
 </w:numbering>
 </file>

</xml_diff>

<commit_message>
finalizando crud e iniciando los rèportes
</commit_message>
<xml_diff>
--- a/Proyecto1/documentacion/Proyecto 1 Manejo e Implementación de Archivos.docx
+++ b/Proyecto1/documentacion/Proyecto 1 Manejo e Implementación de Archivos.docx
@@ -82,19 +82,11 @@
           <w:lang w:val="es-GT"/>
         </w:rPr>
       </w:pPr>
-      <w:proofErr w:type="spellStart"/>
-      <w:r>
-        <w:rPr>
-          <w:lang w:val="es-GT"/>
-        </w:rPr>
-        <w:t>productoSucursal</w:t>
-      </w:r>
-      <w:proofErr w:type="spellEnd"/>
-      <w:r>
-        <w:rPr>
-          <w:lang w:val="es-GT"/>
-        </w:rPr>
-        <w:t xml:space="preserve"> </w:t>
+      <w:r>
+        <w:rPr>
+          <w:lang w:val="es-GT"/>
+        </w:rPr>
+        <w:t xml:space="preserve">productoSucursal </w:t>
       </w:r>
     </w:p>
     <w:p>
@@ -108,14 +100,12 @@
           <w:lang w:val="es-GT"/>
         </w:rPr>
       </w:pPr>
-      <w:proofErr w:type="spellStart"/>
       <w:r>
         <w:rPr>
           <w:lang w:val="es-GT"/>
         </w:rPr>
         <w:t>Categoría_producto</w:t>
       </w:r>
-      <w:proofErr w:type="spellEnd"/>
     </w:p>
     <w:p>
       <w:pPr>
@@ -290,14 +280,12 @@
           <w:lang w:val="es-GT"/>
         </w:rPr>
       </w:pPr>
-      <w:proofErr w:type="spellStart"/>
       <w:r>
         <w:rPr>
           <w:lang w:val="es-GT"/>
         </w:rPr>
         <w:t>Id_sucursal</w:t>
       </w:r>
-      <w:proofErr w:type="spellEnd"/>
     </w:p>
     <w:p>
       <w:pPr>
@@ -334,14 +322,12 @@
           <w:lang w:val="es-GT"/>
         </w:rPr>
       </w:pPr>
-      <w:proofErr w:type="spellStart"/>
       <w:r>
         <w:rPr>
           <w:lang w:val="es-GT"/>
         </w:rPr>
         <w:t>cantidad_productos</w:t>
       </w:r>
-      <w:proofErr w:type="spellEnd"/>
     </w:p>
     <w:p>
       <w:pPr>
@@ -354,48 +340,464 @@
           <w:lang w:val="es-GT"/>
         </w:rPr>
       </w:pPr>
-      <w:proofErr w:type="spellStart"/>
       <w:r>
         <w:rPr>
           <w:lang w:val="es-GT"/>
         </w:rPr>
         <w:t>categoría_producto</w:t>
       </w:r>
-      <w:proofErr w:type="spellEnd"/>
-    </w:p>
-    <w:p>
-      <w:pPr>
-        <w:pStyle w:val="Prrafodelista"/>
-        <w:numPr>
-          <w:ilvl w:val="0"/>
-          <w:numId w:val="8"/>
-        </w:numPr>
-        <w:rPr>
-          <w:lang w:val="es-GT"/>
-        </w:rPr>
-      </w:pPr>
-      <w:proofErr w:type="spellStart"/>
-      <w:r>
-        <w:rPr>
-          <w:lang w:val="es-GT"/>
-        </w:rPr>
-        <w:t>id_categoria</w:t>
-      </w:r>
-      <w:proofErr w:type="spellEnd"/>
-      <w:r>
-        <w:rPr>
-          <w:lang w:val="es-GT"/>
-        </w:rPr>
-        <w:t xml:space="preserve">  (</w:t>
-      </w:r>
-      <w:proofErr w:type="spellStart"/>
-      <w:r>
-        <w:rPr>
-          <w:lang w:val="es-GT"/>
-        </w:rPr>
-        <w:t>increment</w:t>
-      </w:r>
-      <w:proofErr w:type="spellEnd"/>
+    </w:p>
+    <w:p>
+      <w:pPr>
+        <w:pStyle w:val="Prrafodelista"/>
+        <w:numPr>
+          <w:ilvl w:val="0"/>
+          <w:numId w:val="8"/>
+        </w:numPr>
+        <w:rPr>
+          <w:lang w:val="es-GT"/>
+        </w:rPr>
+      </w:pPr>
+      <w:r>
+        <w:rPr>
+          <w:lang w:val="es-GT"/>
+        </w:rPr>
+        <w:t>id_categoria  (increment)</w:t>
+      </w:r>
+    </w:p>
+    <w:p>
+      <w:pPr>
+        <w:pStyle w:val="Prrafodelista"/>
+        <w:numPr>
+          <w:ilvl w:val="0"/>
+          <w:numId w:val="8"/>
+        </w:numPr>
+        <w:rPr>
+          <w:lang w:val="es-GT"/>
+        </w:rPr>
+      </w:pPr>
+      <w:r>
+        <w:rPr>
+          <w:lang w:val="es-GT"/>
+        </w:rPr>
+        <w:t>descripcion</w:t>
+      </w:r>
+    </w:p>
+    <w:p>
+      <w:pPr>
+        <w:pStyle w:val="Prrafodelista"/>
+        <w:ind w:left="1440"/>
+        <w:rPr>
+          <w:lang w:val="es-GT"/>
+        </w:rPr>
+      </w:pPr>
+    </w:p>
+    <w:p>
+      <w:pPr>
+        <w:pStyle w:val="Prrafodelista"/>
+        <w:numPr>
+          <w:ilvl w:val="0"/>
+          <w:numId w:val="7"/>
+        </w:numPr>
+        <w:rPr>
+          <w:lang w:val="es-GT"/>
+        </w:rPr>
+      </w:pPr>
+      <w:r>
+        <w:rPr>
+          <w:lang w:val="es-GT"/>
+        </w:rPr>
+        <w:t>Rol_Empleado</w:t>
+      </w:r>
+    </w:p>
+    <w:p>
+      <w:pPr>
+        <w:pStyle w:val="Prrafodelista"/>
+        <w:numPr>
+          <w:ilvl w:val="0"/>
+          <w:numId w:val="8"/>
+        </w:numPr>
+        <w:rPr>
+          <w:lang w:val="es-GT"/>
+        </w:rPr>
+      </w:pPr>
+      <w:r>
+        <w:rPr>
+          <w:lang w:val="es-GT"/>
+        </w:rPr>
+        <w:t>Id_rol</w:t>
+      </w:r>
+    </w:p>
+    <w:p>
+      <w:pPr>
+        <w:pStyle w:val="Prrafodelista"/>
+        <w:numPr>
+          <w:ilvl w:val="0"/>
+          <w:numId w:val="8"/>
+        </w:numPr>
+        <w:rPr>
+          <w:lang w:val="es-GT"/>
+        </w:rPr>
+      </w:pPr>
+      <w:r>
+        <w:rPr>
+          <w:lang w:val="es-GT"/>
+        </w:rPr>
+        <w:t>Cargo (nombre del rol que posee, puede ser vendedor, inventario,etc.)</w:t>
+      </w:r>
+    </w:p>
+    <w:p>
+      <w:pPr>
+        <w:pStyle w:val="Prrafodelista"/>
+        <w:ind w:left="1440"/>
+        <w:rPr>
+          <w:lang w:val="es-GT"/>
+        </w:rPr>
+      </w:pPr>
+    </w:p>
+    <w:p>
+      <w:pPr>
+        <w:pStyle w:val="Prrafodelista"/>
+        <w:numPr>
+          <w:ilvl w:val="0"/>
+          <w:numId w:val="7"/>
+        </w:numPr>
+        <w:rPr>
+          <w:lang w:val="es-GT"/>
+        </w:rPr>
+      </w:pPr>
+      <w:r>
+        <w:rPr>
+          <w:lang w:val="es-GT"/>
+        </w:rPr>
+        <w:t>Cliente</w:t>
+      </w:r>
+    </w:p>
+    <w:p>
+      <w:pPr>
+        <w:pStyle w:val="Prrafodelista"/>
+        <w:numPr>
+          <w:ilvl w:val="0"/>
+          <w:numId w:val="8"/>
+        </w:numPr>
+        <w:rPr>
+          <w:lang w:val="es-GT"/>
+        </w:rPr>
+      </w:pPr>
+      <w:r>
+        <w:rPr>
+          <w:lang w:val="es-GT"/>
+        </w:rPr>
+        <w:t>Nit</w:t>
+      </w:r>
+    </w:p>
+    <w:p>
+      <w:pPr>
+        <w:pStyle w:val="Prrafodelista"/>
+        <w:numPr>
+          <w:ilvl w:val="0"/>
+          <w:numId w:val="8"/>
+        </w:numPr>
+        <w:rPr>
+          <w:lang w:val="es-GT"/>
+        </w:rPr>
+      </w:pPr>
+      <w:r>
+        <w:rPr>
+          <w:lang w:val="es-GT"/>
+        </w:rPr>
+        <w:t>Nombre</w:t>
+      </w:r>
+    </w:p>
+    <w:p>
+      <w:pPr>
+        <w:pStyle w:val="Prrafodelista"/>
+        <w:numPr>
+          <w:ilvl w:val="0"/>
+          <w:numId w:val="8"/>
+        </w:numPr>
+        <w:rPr>
+          <w:lang w:val="es-GT"/>
+        </w:rPr>
+      </w:pPr>
+      <w:r>
+        <w:rPr>
+          <w:lang w:val="es-GT"/>
+        </w:rPr>
+        <w:t>Apellido</w:t>
+      </w:r>
+    </w:p>
+    <w:p>
+      <w:pPr>
+        <w:pStyle w:val="Prrafodelista"/>
+        <w:numPr>
+          <w:ilvl w:val="0"/>
+          <w:numId w:val="8"/>
+        </w:numPr>
+        <w:rPr>
+          <w:lang w:val="es-GT"/>
+        </w:rPr>
+      </w:pPr>
+      <w:r>
+        <w:rPr>
+          <w:lang w:val="es-GT"/>
+        </w:rPr>
+        <w:t>Dirección</w:t>
+      </w:r>
+    </w:p>
+    <w:p>
+      <w:pPr>
+        <w:pStyle w:val="Prrafodelista"/>
+        <w:numPr>
+          <w:ilvl w:val="0"/>
+          <w:numId w:val="8"/>
+        </w:numPr>
+        <w:rPr>
+          <w:lang w:val="es-GT"/>
+        </w:rPr>
+      </w:pPr>
+      <w:r>
+        <w:rPr>
+          <w:lang w:val="es-GT"/>
+        </w:rPr>
+        <w:t>Teléfono</w:t>
+      </w:r>
+    </w:p>
+    <w:p>
+      <w:pPr>
+        <w:pStyle w:val="Prrafodelista"/>
+        <w:ind w:left="1440"/>
+        <w:rPr>
+          <w:lang w:val="es-GT"/>
+        </w:rPr>
+      </w:pPr>
+    </w:p>
+    <w:p>
+      <w:pPr>
+        <w:pStyle w:val="Prrafodelista"/>
+        <w:ind w:left="1440"/>
+        <w:rPr>
+          <w:lang w:val="es-GT"/>
+        </w:rPr>
+      </w:pPr>
+    </w:p>
+    <w:p>
+      <w:pPr>
+        <w:pStyle w:val="Prrafodelista"/>
+        <w:ind w:left="1440"/>
+        <w:rPr>
+          <w:lang w:val="es-GT"/>
+        </w:rPr>
+      </w:pPr>
+    </w:p>
+    <w:p>
+      <w:pPr>
+        <w:pStyle w:val="Prrafodelista"/>
+        <w:ind w:left="1440"/>
+        <w:rPr>
+          <w:lang w:val="es-GT"/>
+        </w:rPr>
+      </w:pPr>
+    </w:p>
+    <w:p>
+      <w:pPr>
+        <w:pStyle w:val="Prrafodelista"/>
+        <w:ind w:left="1440"/>
+        <w:rPr>
+          <w:lang w:val="es-GT"/>
+        </w:rPr>
+      </w:pPr>
+    </w:p>
+    <w:p>
+      <w:pPr>
+        <w:pStyle w:val="Prrafodelista"/>
+        <w:ind w:left="1440"/>
+        <w:rPr>
+          <w:lang w:val="es-GT"/>
+        </w:rPr>
+      </w:pPr>
+    </w:p>
+    <w:p>
+      <w:pPr>
+        <w:pStyle w:val="Prrafodelista"/>
+        <w:ind w:left="1440"/>
+        <w:rPr>
+          <w:lang w:val="es-GT"/>
+        </w:rPr>
+      </w:pPr>
+    </w:p>
+    <w:p>
+      <w:pPr>
+        <w:rPr>
+          <w:lang w:val="es-GT"/>
+        </w:rPr>
+      </w:pPr>
+      <w:r>
+        <w:rPr>
+          <w:lang w:val="es-GT"/>
+        </w:rPr>
+        <w:lastRenderedPageBreak/>
+        <w:t>Entidades Debiles (contienen llave foranea)</w:t>
+      </w:r>
+    </w:p>
+    <w:p>
+      <w:pPr>
+        <w:pStyle w:val="Prrafodelista"/>
+        <w:numPr>
+          <w:ilvl w:val="0"/>
+          <w:numId w:val="7"/>
+        </w:numPr>
+        <w:rPr>
+          <w:lang w:val="es-GT"/>
+        </w:rPr>
+      </w:pPr>
+      <w:r>
+        <w:rPr>
+          <w:lang w:val="es-GT"/>
+        </w:rPr>
+        <w:t>Producto</w:t>
+      </w:r>
+    </w:p>
+    <w:p>
+      <w:pPr>
+        <w:pStyle w:val="Prrafodelista"/>
+        <w:numPr>
+          <w:ilvl w:val="0"/>
+          <w:numId w:val="8"/>
+        </w:numPr>
+        <w:rPr>
+          <w:lang w:val="es-GT"/>
+        </w:rPr>
+      </w:pPr>
+      <w:r>
+        <w:rPr>
+          <w:lang w:val="es-GT"/>
+        </w:rPr>
+        <w:t>Id_producto</w:t>
+      </w:r>
+    </w:p>
+    <w:p>
+      <w:pPr>
+        <w:pStyle w:val="Prrafodelista"/>
+        <w:numPr>
+          <w:ilvl w:val="0"/>
+          <w:numId w:val="8"/>
+        </w:numPr>
+        <w:rPr>
+          <w:lang w:val="es-GT"/>
+        </w:rPr>
+      </w:pPr>
+      <w:r>
+        <w:rPr>
+          <w:lang w:val="es-GT"/>
+        </w:rPr>
+        <w:t>Nombre</w:t>
+      </w:r>
+    </w:p>
+    <w:p>
+      <w:pPr>
+        <w:pStyle w:val="Prrafodelista"/>
+        <w:numPr>
+          <w:ilvl w:val="0"/>
+          <w:numId w:val="8"/>
+        </w:numPr>
+        <w:rPr>
+          <w:lang w:val="es-GT"/>
+        </w:rPr>
+      </w:pPr>
+      <w:r>
+        <w:rPr>
+          <w:lang w:val="es-GT"/>
+        </w:rPr>
+        <w:t>Categoría (llave foranea)</w:t>
+      </w:r>
+    </w:p>
+    <w:p>
+      <w:pPr>
+        <w:pStyle w:val="Prrafodelista"/>
+        <w:numPr>
+          <w:ilvl w:val="0"/>
+          <w:numId w:val="8"/>
+        </w:numPr>
+        <w:rPr>
+          <w:lang w:val="es-GT"/>
+        </w:rPr>
+      </w:pPr>
+      <w:r>
+        <w:rPr>
+          <w:lang w:val="es-GT"/>
+        </w:rPr>
+        <w:t>Precio_venta</w:t>
+      </w:r>
+    </w:p>
+    <w:p>
+      <w:pPr>
+        <w:pStyle w:val="Prrafodelista"/>
+        <w:ind w:left="1440"/>
+        <w:rPr>
+          <w:lang w:val="es-GT"/>
+        </w:rPr>
+      </w:pPr>
+    </w:p>
+    <w:p>
+      <w:pPr>
+        <w:pStyle w:val="Prrafodelista"/>
+        <w:numPr>
+          <w:ilvl w:val="0"/>
+          <w:numId w:val="7"/>
+        </w:numPr>
+        <w:rPr>
+          <w:lang w:val="es-GT"/>
+        </w:rPr>
+      </w:pPr>
+      <w:r>
+        <w:rPr>
+          <w:lang w:val="es-GT"/>
+        </w:rPr>
+        <w:t>ProductoSucursal</w:t>
+      </w:r>
+    </w:p>
+    <w:p>
+      <w:pPr>
+        <w:pStyle w:val="Prrafodelista"/>
+        <w:numPr>
+          <w:ilvl w:val="0"/>
+          <w:numId w:val="8"/>
+        </w:numPr>
+        <w:rPr>
+          <w:lang w:val="es-GT"/>
+        </w:rPr>
+      </w:pPr>
+      <w:r>
+        <w:rPr>
+          <w:lang w:val="es-GT"/>
+        </w:rPr>
+        <w:t>Id_ProductoSucursal  (mezcla del idproducto y sucursal)</w:t>
+      </w:r>
+    </w:p>
+    <w:p>
+      <w:pPr>
+        <w:pStyle w:val="Prrafodelista"/>
+        <w:numPr>
+          <w:ilvl w:val="0"/>
+          <w:numId w:val="8"/>
+        </w:numPr>
+        <w:rPr>
+          <w:lang w:val="es-GT"/>
+        </w:rPr>
+      </w:pPr>
+      <w:r>
+        <w:rPr>
+          <w:lang w:val="es-GT"/>
+        </w:rPr>
+        <w:t xml:space="preserve">Producto   (llave </w:t>
+      </w:r>
+      <w:r>
+        <w:rPr>
+          <w:lang w:val="es-GT"/>
+        </w:rPr>
+        <w:t>foránea</w:t>
+      </w:r>
       <w:r>
         <w:rPr>
           <w:lang w:val="es-GT"/>
@@ -414,14 +816,42 @@
           <w:lang w:val="es-GT"/>
         </w:rPr>
       </w:pPr>
-      <w:proofErr w:type="spellStart"/>
-      <w:r>
-        <w:rPr>
-          <w:lang w:val="es-GT"/>
-        </w:rPr>
-        <w:t>descripcion</w:t>
-      </w:r>
-      <w:proofErr w:type="spellEnd"/>
+      <w:r>
+        <w:rPr>
+          <w:lang w:val="es-GT"/>
+        </w:rPr>
+        <w:t xml:space="preserve">Sucursal    (llave </w:t>
+      </w:r>
+      <w:r>
+        <w:rPr>
+          <w:lang w:val="es-GT"/>
+        </w:rPr>
+        <w:t>foránea</w:t>
+      </w:r>
+      <w:r>
+        <w:rPr>
+          <w:lang w:val="es-GT"/>
+        </w:rPr>
+        <w:t>)</w:t>
+      </w:r>
+    </w:p>
+    <w:p>
+      <w:pPr>
+        <w:pStyle w:val="Prrafodelista"/>
+        <w:numPr>
+          <w:ilvl w:val="0"/>
+          <w:numId w:val="8"/>
+        </w:numPr>
+        <w:rPr>
+          <w:lang w:val="es-GT"/>
+        </w:rPr>
+      </w:pPr>
+      <w:r>
+        <w:rPr>
+          <w:lang w:val="es-GT"/>
+        </w:rPr>
+        <w:t>Cantidad_stock</w:t>
+      </w:r>
     </w:p>
     <w:p>
       <w:pPr>
@@ -443,65 +873,155 @@
           <w:lang w:val="es-GT"/>
         </w:rPr>
       </w:pPr>
-      <w:proofErr w:type="spellStart"/>
-      <w:r>
-        <w:rPr>
-          <w:lang w:val="es-GT"/>
-        </w:rPr>
-        <w:t>Rol_Empleado</w:t>
-      </w:r>
-      <w:proofErr w:type="spellEnd"/>
-    </w:p>
-    <w:p>
-      <w:pPr>
-        <w:pStyle w:val="Prrafodelista"/>
-        <w:numPr>
-          <w:ilvl w:val="0"/>
-          <w:numId w:val="8"/>
-        </w:numPr>
-        <w:rPr>
-          <w:lang w:val="es-GT"/>
-        </w:rPr>
-      </w:pPr>
-      <w:proofErr w:type="spellStart"/>
-      <w:r>
-        <w:rPr>
-          <w:lang w:val="es-GT"/>
-        </w:rPr>
-        <w:t>Id_rol</w:t>
-      </w:r>
-      <w:proofErr w:type="spellEnd"/>
-    </w:p>
-    <w:p>
-      <w:pPr>
-        <w:pStyle w:val="Prrafodelista"/>
-        <w:numPr>
-          <w:ilvl w:val="0"/>
-          <w:numId w:val="8"/>
-        </w:numPr>
-        <w:rPr>
-          <w:lang w:val="es-GT"/>
-        </w:rPr>
-      </w:pPr>
-      <w:r>
-        <w:rPr>
-          <w:lang w:val="es-GT"/>
-        </w:rPr>
-        <w:t xml:space="preserve">Cargo (nombre del rol que posee, puede ser vendedor, </w:t>
-      </w:r>
-      <w:proofErr w:type="spellStart"/>
-      <w:r>
-        <w:rPr>
-          <w:lang w:val="es-GT"/>
-        </w:rPr>
-        <w:t>inventario,etc</w:t>
-      </w:r>
-      <w:proofErr w:type="spellEnd"/>
-      <w:r>
-        <w:rPr>
-          <w:lang w:val="es-GT"/>
-        </w:rPr>
-        <w:t>.)</w:t>
+      <w:r>
+        <w:rPr>
+          <w:lang w:val="es-GT"/>
+        </w:rPr>
+        <w:t>Empleado</w:t>
+      </w:r>
+    </w:p>
+    <w:p>
+      <w:pPr>
+        <w:pStyle w:val="Prrafodelista"/>
+        <w:numPr>
+          <w:ilvl w:val="0"/>
+          <w:numId w:val="8"/>
+        </w:numPr>
+        <w:rPr>
+          <w:lang w:val="es-GT"/>
+        </w:rPr>
+      </w:pPr>
+      <w:r>
+        <w:rPr>
+          <w:lang w:val="es-GT"/>
+        </w:rPr>
+        <w:t>Dpi</w:t>
+      </w:r>
+    </w:p>
+    <w:p>
+      <w:pPr>
+        <w:pStyle w:val="Prrafodelista"/>
+        <w:numPr>
+          <w:ilvl w:val="0"/>
+          <w:numId w:val="8"/>
+        </w:numPr>
+        <w:rPr>
+          <w:lang w:val="es-GT"/>
+        </w:rPr>
+      </w:pPr>
+      <w:r>
+        <w:rPr>
+          <w:lang w:val="es-GT"/>
+        </w:rPr>
+        <w:t>Nombre</w:t>
+      </w:r>
+    </w:p>
+    <w:p>
+      <w:pPr>
+        <w:pStyle w:val="Prrafodelista"/>
+        <w:numPr>
+          <w:ilvl w:val="0"/>
+          <w:numId w:val="8"/>
+        </w:numPr>
+        <w:rPr>
+          <w:lang w:val="es-GT"/>
+        </w:rPr>
+      </w:pPr>
+      <w:r>
+        <w:rPr>
+          <w:lang w:val="es-GT"/>
+        </w:rPr>
+        <w:t>Apellido</w:t>
+      </w:r>
+    </w:p>
+    <w:p>
+      <w:pPr>
+        <w:pStyle w:val="Prrafodelista"/>
+        <w:numPr>
+          <w:ilvl w:val="0"/>
+          <w:numId w:val="8"/>
+        </w:numPr>
+        <w:rPr>
+          <w:lang w:val="es-GT"/>
+        </w:rPr>
+      </w:pPr>
+      <w:r>
+        <w:rPr>
+          <w:lang w:val="es-GT"/>
+        </w:rPr>
+        <w:t>Fecha_nacimiento</w:t>
+      </w:r>
+    </w:p>
+    <w:p>
+      <w:pPr>
+        <w:pStyle w:val="Prrafodelista"/>
+        <w:numPr>
+          <w:ilvl w:val="0"/>
+          <w:numId w:val="8"/>
+        </w:numPr>
+        <w:rPr>
+          <w:lang w:val="es-GT"/>
+        </w:rPr>
+      </w:pPr>
+      <w:r>
+        <w:rPr>
+          <w:lang w:val="es-GT"/>
+        </w:rPr>
+        <w:t>telefono</w:t>
+      </w:r>
+    </w:p>
+    <w:p>
+      <w:pPr>
+        <w:pStyle w:val="Prrafodelista"/>
+        <w:numPr>
+          <w:ilvl w:val="0"/>
+          <w:numId w:val="8"/>
+        </w:numPr>
+        <w:rPr>
+          <w:lang w:val="es-GT"/>
+        </w:rPr>
+      </w:pPr>
+      <w:r>
+        <w:rPr>
+          <w:lang w:val="es-GT"/>
+        </w:rPr>
+        <w:t>Sucursal   (llave foranea)</w:t>
+      </w:r>
+    </w:p>
+    <w:p>
+      <w:pPr>
+        <w:pStyle w:val="Prrafodelista"/>
+        <w:numPr>
+          <w:ilvl w:val="0"/>
+          <w:numId w:val="8"/>
+        </w:numPr>
+        <w:rPr>
+          <w:lang w:val="es-GT"/>
+        </w:rPr>
+      </w:pPr>
+      <w:r>
+        <w:rPr>
+          <w:lang w:val="es-GT"/>
+        </w:rPr>
+        <w:t>Salario</w:t>
+      </w:r>
+    </w:p>
+    <w:p>
+      <w:pPr>
+        <w:pStyle w:val="Prrafodelista"/>
+        <w:numPr>
+          <w:ilvl w:val="0"/>
+          <w:numId w:val="8"/>
+        </w:numPr>
+        <w:rPr>
+          <w:lang w:val="es-GT"/>
+        </w:rPr>
+      </w:pPr>
+      <w:r>
+        <w:rPr>
+          <w:lang w:val="es-GT"/>
+        </w:rPr>
+        <w:t>Rol_empleado   (llave foranea)</w:t>
       </w:r>
     </w:p>
     <w:p>
@@ -528,99 +1048,121 @@
         <w:rPr>
           <w:lang w:val="es-GT"/>
         </w:rPr>
-        <w:t>Cliente</w:t>
-      </w:r>
-    </w:p>
-    <w:p>
-      <w:pPr>
-        <w:pStyle w:val="Prrafodelista"/>
-        <w:numPr>
-          <w:ilvl w:val="0"/>
-          <w:numId w:val="8"/>
-        </w:numPr>
-        <w:rPr>
-          <w:lang w:val="es-GT"/>
-        </w:rPr>
-      </w:pPr>
-      <w:proofErr w:type="spellStart"/>
-      <w:r>
-        <w:rPr>
-          <w:lang w:val="es-GT"/>
-        </w:rPr>
-        <w:t>Nit</w:t>
-      </w:r>
-      <w:proofErr w:type="spellEnd"/>
-    </w:p>
-    <w:p>
-      <w:pPr>
-        <w:pStyle w:val="Prrafodelista"/>
-        <w:numPr>
-          <w:ilvl w:val="0"/>
-          <w:numId w:val="8"/>
-        </w:numPr>
-        <w:rPr>
-          <w:lang w:val="es-GT"/>
-        </w:rPr>
-      </w:pPr>
-      <w:r>
-        <w:rPr>
-          <w:lang w:val="es-GT"/>
-        </w:rPr>
-        <w:t>Nombre</w:t>
-      </w:r>
-    </w:p>
-    <w:p>
-      <w:pPr>
-        <w:pStyle w:val="Prrafodelista"/>
-        <w:numPr>
-          <w:ilvl w:val="0"/>
-          <w:numId w:val="8"/>
-        </w:numPr>
-        <w:rPr>
-          <w:lang w:val="es-GT"/>
-        </w:rPr>
-      </w:pPr>
-      <w:r>
-        <w:rPr>
-          <w:lang w:val="es-GT"/>
-        </w:rPr>
-        <w:t>Apellido</w:t>
-      </w:r>
-    </w:p>
-    <w:p>
-      <w:pPr>
-        <w:pStyle w:val="Prrafodelista"/>
-        <w:numPr>
-          <w:ilvl w:val="0"/>
-          <w:numId w:val="8"/>
-        </w:numPr>
-        <w:rPr>
-          <w:lang w:val="es-GT"/>
-        </w:rPr>
-      </w:pPr>
-      <w:r>
-        <w:rPr>
-          <w:lang w:val="es-GT"/>
-        </w:rPr>
-        <w:t>Dirección</w:t>
-      </w:r>
-    </w:p>
-    <w:p>
-      <w:pPr>
-        <w:pStyle w:val="Prrafodelista"/>
-        <w:numPr>
-          <w:ilvl w:val="0"/>
-          <w:numId w:val="8"/>
-        </w:numPr>
-        <w:rPr>
-          <w:lang w:val="es-GT"/>
-        </w:rPr>
-      </w:pPr>
-      <w:r>
-        <w:rPr>
-          <w:lang w:val="es-GT"/>
-        </w:rPr>
-        <w:t>Teléfono</w:t>
+        <w:t>Venta</w:t>
+      </w:r>
+    </w:p>
+    <w:p>
+      <w:pPr>
+        <w:pStyle w:val="Prrafodelista"/>
+        <w:numPr>
+          <w:ilvl w:val="0"/>
+          <w:numId w:val="8"/>
+        </w:numPr>
+        <w:rPr>
+          <w:lang w:val="es-GT"/>
+        </w:rPr>
+      </w:pPr>
+      <w:r>
+        <w:rPr>
+          <w:lang w:val="es-GT"/>
+        </w:rPr>
+        <w:t>Id_venta</w:t>
+      </w:r>
+    </w:p>
+    <w:p>
+      <w:pPr>
+        <w:pStyle w:val="Prrafodelista"/>
+        <w:numPr>
+          <w:ilvl w:val="0"/>
+          <w:numId w:val="8"/>
+        </w:numPr>
+        <w:rPr>
+          <w:lang w:val="es-GT"/>
+        </w:rPr>
+      </w:pPr>
+      <w:r>
+        <w:rPr>
+          <w:lang w:val="es-GT"/>
+        </w:rPr>
+        <w:t>Empleado</w:t>
+      </w:r>
+      <w:r>
+        <w:rPr>
+          <w:lang w:val="es-GT"/>
+        </w:rPr>
+        <w:t xml:space="preserve">  (llave foranea)</w:t>
+      </w:r>
+    </w:p>
+    <w:p>
+      <w:pPr>
+        <w:pStyle w:val="Prrafodelista"/>
+        <w:numPr>
+          <w:ilvl w:val="0"/>
+          <w:numId w:val="8"/>
+        </w:numPr>
+        <w:rPr>
+          <w:lang w:val="es-GT"/>
+        </w:rPr>
+      </w:pPr>
+      <w:r>
+        <w:rPr>
+          <w:lang w:val="es-GT"/>
+        </w:rPr>
+        <w:t>Cliente      (llave foranea)</w:t>
+      </w:r>
+    </w:p>
+    <w:p>
+      <w:pPr>
+        <w:pStyle w:val="Prrafodelista"/>
+        <w:numPr>
+          <w:ilvl w:val="0"/>
+          <w:numId w:val="8"/>
+        </w:numPr>
+        <w:rPr>
+          <w:lang w:val="es-GT"/>
+        </w:rPr>
+      </w:pPr>
+      <w:r>
+        <w:rPr>
+          <w:lang w:val="es-GT"/>
+        </w:rPr>
+        <w:t>Fecha_venta</w:t>
+      </w:r>
+    </w:p>
+    <w:p>
+      <w:pPr>
+        <w:pStyle w:val="Prrafodelista"/>
+        <w:numPr>
+          <w:ilvl w:val="0"/>
+          <w:numId w:val="8"/>
+        </w:numPr>
+        <w:rPr>
+          <w:lang w:val="es-GT"/>
+        </w:rPr>
+      </w:pPr>
+      <w:r>
+        <w:rPr>
+          <w:lang w:val="es-GT"/>
+        </w:rPr>
+        <w:t>Sucursal   (llave foranea)</w:t>
+      </w:r>
+    </w:p>
+    <w:p>
+      <w:pPr>
+        <w:pStyle w:val="Prrafodelista"/>
+        <w:numPr>
+          <w:ilvl w:val="0"/>
+          <w:numId w:val="8"/>
+        </w:numPr>
+        <w:rPr>
+          <w:lang w:val="es-GT"/>
+        </w:rPr>
+      </w:pPr>
+      <w:r>
+        <w:rPr>
+          <w:lang w:val="es-GT"/>
+        </w:rPr>
+        <w:t>Total</w:t>
       </w:r>
     </w:p>
     <w:p>
@@ -635,6 +1177,128 @@
     <w:p>
       <w:pPr>
         <w:pStyle w:val="Prrafodelista"/>
+        <w:numPr>
+          <w:ilvl w:val="0"/>
+          <w:numId w:val="7"/>
+        </w:numPr>
+        <w:rPr>
+          <w:lang w:val="es-GT"/>
+        </w:rPr>
+      </w:pPr>
+      <w:r>
+        <w:rPr>
+          <w:lang w:val="es-GT"/>
+        </w:rPr>
+        <w:t>DetalleVenta</w:t>
+      </w:r>
+    </w:p>
+    <w:p>
+      <w:pPr>
+        <w:pStyle w:val="Prrafodelista"/>
+        <w:numPr>
+          <w:ilvl w:val="0"/>
+          <w:numId w:val="8"/>
+        </w:numPr>
+        <w:rPr>
+          <w:lang w:val="es-GT"/>
+        </w:rPr>
+      </w:pPr>
+      <w:r>
+        <w:rPr>
+          <w:lang w:val="es-GT"/>
+        </w:rPr>
+        <w:t>Id_detalle</w:t>
+      </w:r>
+    </w:p>
+    <w:p>
+      <w:pPr>
+        <w:pStyle w:val="Prrafodelista"/>
+        <w:numPr>
+          <w:ilvl w:val="0"/>
+          <w:numId w:val="8"/>
+        </w:numPr>
+        <w:rPr>
+          <w:lang w:val="es-GT"/>
+        </w:rPr>
+      </w:pPr>
+      <w:r>
+        <w:rPr>
+          <w:lang w:val="es-GT"/>
+        </w:rPr>
+        <w:t>Venta (llave foranea)</w:t>
+      </w:r>
+    </w:p>
+    <w:p>
+      <w:pPr>
+        <w:pStyle w:val="Prrafodelista"/>
+        <w:numPr>
+          <w:ilvl w:val="0"/>
+          <w:numId w:val="8"/>
+        </w:numPr>
+        <w:rPr>
+          <w:lang w:val="es-GT"/>
+        </w:rPr>
+      </w:pPr>
+      <w:r>
+        <w:rPr>
+          <w:lang w:val="es-GT"/>
+        </w:rPr>
+        <w:t>Producto</w:t>
+      </w:r>
+      <w:r>
+        <w:rPr>
+          <w:lang w:val="es-GT"/>
+        </w:rPr>
+        <w:t xml:space="preserve">   (llave foranea)</w:t>
+      </w:r>
+    </w:p>
+    <w:p>
+      <w:pPr>
+        <w:pStyle w:val="Prrafodelista"/>
+        <w:numPr>
+          <w:ilvl w:val="0"/>
+          <w:numId w:val="8"/>
+        </w:numPr>
+        <w:rPr>
+          <w:lang w:val="es-GT"/>
+        </w:rPr>
+      </w:pPr>
+      <w:r>
+        <w:rPr>
+          <w:lang w:val="es-GT"/>
+        </w:rPr>
+        <w:t>Cantidad</w:t>
+      </w:r>
+    </w:p>
+    <w:p>
+      <w:pPr>
+        <w:pStyle w:val="Prrafodelista"/>
+        <w:numPr>
+          <w:ilvl w:val="0"/>
+          <w:numId w:val="8"/>
+        </w:numPr>
+        <w:rPr>
+          <w:lang w:val="es-GT"/>
+        </w:rPr>
+      </w:pPr>
+      <w:r>
+        <w:rPr>
+          <w:lang w:val="es-GT"/>
+        </w:rPr>
+        <w:t>Total_detalle</w:t>
+      </w:r>
+    </w:p>
+    <w:p>
+      <w:pPr>
+        <w:ind w:left="1080"/>
+        <w:rPr>
+          <w:lang w:val="es-GT"/>
+        </w:rPr>
+      </w:pPr>
+    </w:p>
+    <w:p>
+      <w:pPr>
+        <w:pStyle w:val="Prrafodelista"/>
         <w:ind w:left="1440"/>
         <w:rPr>
           <w:lang w:val="es-GT"/>
@@ -670,1301 +1334,399 @@
     </w:p>
     <w:p>
       <w:pPr>
-        <w:pStyle w:val="Prrafodelista"/>
-        <w:ind w:left="1440"/>
-        <w:rPr>
-          <w:lang w:val="es-GT"/>
-        </w:rPr>
-      </w:pPr>
-    </w:p>
-    <w:p>
-      <w:pPr>
-        <w:pStyle w:val="Prrafodelista"/>
-        <w:ind w:left="1440"/>
-        <w:rPr>
-          <w:lang w:val="es-GT"/>
-        </w:rPr>
-      </w:pPr>
-    </w:p>
-    <w:p>
-      <w:pPr>
-        <w:rPr>
-          <w:lang w:val="es-GT"/>
-        </w:rPr>
-      </w:pPr>
-      <w:r>
-        <w:rPr>
-          <w:lang w:val="es-GT"/>
-        </w:rPr>
-        <w:lastRenderedPageBreak/>
-        <w:t xml:space="preserve">Entidades </w:t>
-      </w:r>
-      <w:proofErr w:type="spellStart"/>
-      <w:r>
-        <w:rPr>
-          <w:lang w:val="es-GT"/>
-        </w:rPr>
-        <w:t>Debiles</w:t>
-      </w:r>
-      <w:proofErr w:type="spellEnd"/>
-      <w:r>
-        <w:rPr>
-          <w:lang w:val="es-GT"/>
-        </w:rPr>
-        <w:t xml:space="preserve"> (contienen llave </w:t>
-      </w:r>
-      <w:proofErr w:type="spellStart"/>
-      <w:r>
-        <w:rPr>
-          <w:lang w:val="es-GT"/>
-        </w:rPr>
-        <w:t>foranea</w:t>
-      </w:r>
-      <w:proofErr w:type="spellEnd"/>
-      <w:r>
-        <w:rPr>
-          <w:lang w:val="es-GT"/>
-        </w:rPr>
-        <w:t>)</w:t>
-      </w:r>
-    </w:p>
-    <w:p>
-      <w:pPr>
-        <w:pStyle w:val="Prrafodelista"/>
-        <w:numPr>
-          <w:ilvl w:val="0"/>
-          <w:numId w:val="7"/>
-        </w:numPr>
-        <w:rPr>
-          <w:lang w:val="es-GT"/>
-        </w:rPr>
-      </w:pPr>
-      <w:r>
-        <w:rPr>
-          <w:lang w:val="es-GT"/>
-        </w:rPr>
-        <w:t>Producto</w:t>
-      </w:r>
-    </w:p>
-    <w:p>
-      <w:pPr>
-        <w:pStyle w:val="Prrafodelista"/>
-        <w:numPr>
-          <w:ilvl w:val="0"/>
-          <w:numId w:val="8"/>
-        </w:numPr>
-        <w:rPr>
-          <w:lang w:val="es-GT"/>
-        </w:rPr>
-      </w:pPr>
-      <w:proofErr w:type="spellStart"/>
-      <w:r>
-        <w:rPr>
-          <w:lang w:val="es-GT"/>
-        </w:rPr>
-        <w:t>Id_producto</w:t>
-      </w:r>
-      <w:proofErr w:type="spellEnd"/>
-    </w:p>
-    <w:p>
-      <w:pPr>
-        <w:pStyle w:val="Prrafodelista"/>
-        <w:numPr>
-          <w:ilvl w:val="0"/>
-          <w:numId w:val="8"/>
-        </w:numPr>
-        <w:rPr>
-          <w:lang w:val="es-GT"/>
-        </w:rPr>
-      </w:pPr>
-      <w:r>
-        <w:rPr>
-          <w:lang w:val="es-GT"/>
-        </w:rPr>
-        <w:t>Nombre</w:t>
-      </w:r>
-    </w:p>
-    <w:p>
-      <w:pPr>
-        <w:pStyle w:val="Prrafodelista"/>
-        <w:numPr>
-          <w:ilvl w:val="0"/>
-          <w:numId w:val="8"/>
-        </w:numPr>
-        <w:rPr>
-          <w:lang w:val="es-GT"/>
-        </w:rPr>
-      </w:pPr>
-      <w:r>
-        <w:rPr>
-          <w:lang w:val="es-GT"/>
-        </w:rPr>
-        <w:t xml:space="preserve">Categoría (llave </w:t>
-      </w:r>
-      <w:proofErr w:type="spellStart"/>
-      <w:r>
-        <w:rPr>
-          <w:lang w:val="es-GT"/>
-        </w:rPr>
-        <w:t>foranea</w:t>
-      </w:r>
-      <w:proofErr w:type="spellEnd"/>
-      <w:r>
-        <w:rPr>
-          <w:lang w:val="es-GT"/>
-        </w:rPr>
-        <w:t>)</w:t>
-      </w:r>
-    </w:p>
-    <w:p>
-      <w:pPr>
-        <w:pStyle w:val="Prrafodelista"/>
-        <w:numPr>
-          <w:ilvl w:val="0"/>
-          <w:numId w:val="8"/>
-        </w:numPr>
-        <w:rPr>
-          <w:lang w:val="es-GT"/>
-        </w:rPr>
-      </w:pPr>
-      <w:proofErr w:type="spellStart"/>
-      <w:r>
-        <w:rPr>
-          <w:lang w:val="es-GT"/>
-        </w:rPr>
-        <w:t>Precio_venta</w:t>
-      </w:r>
-      <w:proofErr w:type="spellEnd"/>
-    </w:p>
-    <w:p>
-      <w:pPr>
-        <w:pStyle w:val="Prrafodelista"/>
-        <w:ind w:left="1440"/>
-        <w:rPr>
-          <w:lang w:val="es-GT"/>
-        </w:rPr>
-      </w:pPr>
-    </w:p>
-    <w:p>
-      <w:pPr>
-        <w:pStyle w:val="Prrafodelista"/>
-        <w:numPr>
-          <w:ilvl w:val="0"/>
-          <w:numId w:val="7"/>
-        </w:numPr>
-        <w:rPr>
-          <w:lang w:val="es-GT"/>
-        </w:rPr>
-      </w:pPr>
-      <w:proofErr w:type="spellStart"/>
-      <w:r>
-        <w:rPr>
-          <w:lang w:val="es-GT"/>
-        </w:rPr>
-        <w:t>ProductoSucursal</w:t>
-      </w:r>
-      <w:proofErr w:type="spellEnd"/>
-    </w:p>
-    <w:p>
-      <w:pPr>
-        <w:pStyle w:val="Prrafodelista"/>
-        <w:numPr>
-          <w:ilvl w:val="0"/>
-          <w:numId w:val="8"/>
-        </w:numPr>
-        <w:rPr>
-          <w:lang w:val="es-GT"/>
-        </w:rPr>
-      </w:pPr>
-      <w:proofErr w:type="spellStart"/>
-      <w:r>
-        <w:rPr>
-          <w:lang w:val="es-GT"/>
-        </w:rPr>
-        <w:t>Id_ProductoSucursal</w:t>
-      </w:r>
-      <w:proofErr w:type="spellEnd"/>
-      <w:r>
-        <w:rPr>
-          <w:lang w:val="es-GT"/>
-        </w:rPr>
-        <w:t xml:space="preserve">  (mezcla del </w:t>
-      </w:r>
-      <w:proofErr w:type="spellStart"/>
-      <w:r>
-        <w:rPr>
-          <w:lang w:val="es-GT"/>
-        </w:rPr>
-        <w:t>idproducto</w:t>
-      </w:r>
-      <w:proofErr w:type="spellEnd"/>
-      <w:r>
-        <w:rPr>
-          <w:lang w:val="es-GT"/>
-        </w:rPr>
-        <w:t xml:space="preserve"> y sucursal)</w:t>
-      </w:r>
-    </w:p>
-    <w:p>
-      <w:pPr>
-        <w:pStyle w:val="Prrafodelista"/>
-        <w:numPr>
-          <w:ilvl w:val="0"/>
-          <w:numId w:val="8"/>
-        </w:numPr>
-        <w:rPr>
-          <w:lang w:val="es-GT"/>
-        </w:rPr>
-      </w:pPr>
-      <w:r>
-        <w:rPr>
-          <w:lang w:val="es-GT"/>
-        </w:rPr>
-        <w:t xml:space="preserve">Producto   (llave </w:t>
-      </w:r>
-      <w:r>
-        <w:rPr>
-          <w:lang w:val="es-GT"/>
-        </w:rPr>
-        <w:t>foránea</w:t>
-      </w:r>
-      <w:r>
-        <w:rPr>
-          <w:lang w:val="es-GT"/>
-        </w:rPr>
-        <w:t>)</w:t>
-      </w:r>
-    </w:p>
-    <w:p>
-      <w:pPr>
-        <w:pStyle w:val="Prrafodelista"/>
-        <w:numPr>
-          <w:ilvl w:val="0"/>
-          <w:numId w:val="8"/>
-        </w:numPr>
-        <w:rPr>
-          <w:lang w:val="es-GT"/>
-        </w:rPr>
-      </w:pPr>
-      <w:r>
-        <w:rPr>
-          <w:lang w:val="es-GT"/>
-        </w:rPr>
-        <w:t xml:space="preserve">Sucursal    (llave </w:t>
-      </w:r>
-      <w:r>
-        <w:rPr>
-          <w:lang w:val="es-GT"/>
-        </w:rPr>
-        <w:t>foránea</w:t>
-      </w:r>
-      <w:r>
-        <w:rPr>
-          <w:lang w:val="es-GT"/>
-        </w:rPr>
-        <w:t>)</w:t>
-      </w:r>
-    </w:p>
-    <w:p>
-      <w:pPr>
-        <w:pStyle w:val="Prrafodelista"/>
-        <w:numPr>
-          <w:ilvl w:val="0"/>
-          <w:numId w:val="8"/>
-        </w:numPr>
-        <w:rPr>
-          <w:lang w:val="es-GT"/>
-        </w:rPr>
-      </w:pPr>
-      <w:proofErr w:type="spellStart"/>
-      <w:r>
-        <w:rPr>
-          <w:lang w:val="es-GT"/>
-        </w:rPr>
-        <w:t>Cantidad_stock</w:t>
-      </w:r>
-      <w:proofErr w:type="spellEnd"/>
-    </w:p>
-    <w:p>
-      <w:pPr>
-        <w:pStyle w:val="Prrafodelista"/>
-        <w:ind w:left="1440"/>
-        <w:rPr>
-          <w:lang w:val="es-GT"/>
-        </w:rPr>
-      </w:pPr>
-    </w:p>
-    <w:p>
-      <w:pPr>
-        <w:pStyle w:val="Prrafodelista"/>
-        <w:numPr>
-          <w:ilvl w:val="0"/>
-          <w:numId w:val="7"/>
-        </w:numPr>
-        <w:rPr>
-          <w:lang w:val="es-GT"/>
-        </w:rPr>
-      </w:pPr>
-      <w:r>
-        <w:rPr>
-          <w:lang w:val="es-GT"/>
-        </w:rPr>
-        <w:t>Empleado</w:t>
-      </w:r>
-    </w:p>
-    <w:p>
-      <w:pPr>
-        <w:pStyle w:val="Prrafodelista"/>
-        <w:numPr>
-          <w:ilvl w:val="0"/>
-          <w:numId w:val="8"/>
-        </w:numPr>
-        <w:rPr>
-          <w:lang w:val="es-GT"/>
-        </w:rPr>
-      </w:pPr>
-      <w:r>
-        <w:rPr>
-          <w:lang w:val="es-GT"/>
-        </w:rPr>
-        <w:t>Dpi</w:t>
-      </w:r>
-    </w:p>
-    <w:p>
-      <w:pPr>
-        <w:pStyle w:val="Prrafodelista"/>
-        <w:numPr>
-          <w:ilvl w:val="0"/>
-          <w:numId w:val="8"/>
-        </w:numPr>
-        <w:rPr>
-          <w:lang w:val="es-GT"/>
-        </w:rPr>
-      </w:pPr>
-      <w:r>
-        <w:rPr>
-          <w:lang w:val="es-GT"/>
-        </w:rPr>
-        <w:t>Nombre</w:t>
-      </w:r>
-    </w:p>
-    <w:p>
-      <w:pPr>
-        <w:pStyle w:val="Prrafodelista"/>
-        <w:numPr>
-          <w:ilvl w:val="0"/>
-          <w:numId w:val="8"/>
-        </w:numPr>
-        <w:rPr>
-          <w:lang w:val="es-GT"/>
-        </w:rPr>
-      </w:pPr>
-      <w:r>
-        <w:rPr>
-          <w:lang w:val="es-GT"/>
-        </w:rPr>
-        <w:t>Apellido</w:t>
-      </w:r>
-    </w:p>
-    <w:p>
-      <w:pPr>
-        <w:pStyle w:val="Prrafodelista"/>
-        <w:numPr>
-          <w:ilvl w:val="0"/>
-          <w:numId w:val="8"/>
-        </w:numPr>
-        <w:rPr>
-          <w:lang w:val="es-GT"/>
-        </w:rPr>
-      </w:pPr>
-      <w:proofErr w:type="spellStart"/>
-      <w:r>
-        <w:rPr>
-          <w:lang w:val="es-GT"/>
-        </w:rPr>
-        <w:t>Fecha_nacimiento</w:t>
-      </w:r>
-      <w:proofErr w:type="spellEnd"/>
-    </w:p>
-    <w:p>
-      <w:pPr>
-        <w:pStyle w:val="Prrafodelista"/>
-        <w:numPr>
-          <w:ilvl w:val="0"/>
-          <w:numId w:val="8"/>
-        </w:numPr>
-        <w:rPr>
-          <w:lang w:val="es-GT"/>
-        </w:rPr>
-      </w:pPr>
-      <w:proofErr w:type="spellStart"/>
-      <w:r>
-        <w:rPr>
-          <w:lang w:val="es-GT"/>
-        </w:rPr>
-        <w:t>telefono</w:t>
-      </w:r>
-      <w:proofErr w:type="spellEnd"/>
-    </w:p>
-    <w:p>
-      <w:pPr>
-        <w:pStyle w:val="Prrafodelista"/>
-        <w:numPr>
-          <w:ilvl w:val="0"/>
-          <w:numId w:val="8"/>
-        </w:numPr>
-        <w:rPr>
-          <w:lang w:val="es-GT"/>
-        </w:rPr>
-      </w:pPr>
-      <w:r>
-        <w:rPr>
-          <w:lang w:val="es-GT"/>
-        </w:rPr>
-        <w:t xml:space="preserve">Sucursal   (llave </w:t>
-      </w:r>
-      <w:proofErr w:type="spellStart"/>
-      <w:r>
-        <w:rPr>
-          <w:lang w:val="es-GT"/>
-        </w:rPr>
-        <w:t>foranea</w:t>
-      </w:r>
-      <w:proofErr w:type="spellEnd"/>
-      <w:r>
-        <w:rPr>
-          <w:lang w:val="es-GT"/>
-        </w:rPr>
-        <w:t>)</w:t>
-      </w:r>
-    </w:p>
-    <w:p>
-      <w:pPr>
-        <w:pStyle w:val="Prrafodelista"/>
-        <w:numPr>
-          <w:ilvl w:val="0"/>
-          <w:numId w:val="8"/>
-        </w:numPr>
-        <w:rPr>
-          <w:lang w:val="es-GT"/>
-        </w:rPr>
-      </w:pPr>
-      <w:r>
-        <w:rPr>
-          <w:lang w:val="es-GT"/>
-        </w:rPr>
-        <w:t>Salario</w:t>
-      </w:r>
-    </w:p>
-    <w:p>
-      <w:pPr>
-        <w:pStyle w:val="Prrafodelista"/>
-        <w:numPr>
-          <w:ilvl w:val="0"/>
-          <w:numId w:val="8"/>
-        </w:numPr>
-        <w:rPr>
-          <w:lang w:val="es-GT"/>
-        </w:rPr>
-      </w:pPr>
-      <w:proofErr w:type="spellStart"/>
-      <w:r>
-        <w:rPr>
-          <w:lang w:val="es-GT"/>
-        </w:rPr>
-        <w:t>Rol_empleado</w:t>
-      </w:r>
-      <w:proofErr w:type="spellEnd"/>
-      <w:r>
-        <w:rPr>
-          <w:lang w:val="es-GT"/>
-        </w:rPr>
-        <w:t xml:space="preserve">   (llave </w:t>
-      </w:r>
-      <w:proofErr w:type="spellStart"/>
-      <w:r>
-        <w:rPr>
-          <w:lang w:val="es-GT"/>
-        </w:rPr>
-        <w:t>foranea</w:t>
-      </w:r>
-      <w:proofErr w:type="spellEnd"/>
-      <w:r>
-        <w:rPr>
-          <w:lang w:val="es-GT"/>
-        </w:rPr>
-        <w:t>)</w:t>
-      </w:r>
-    </w:p>
-    <w:p>
-      <w:pPr>
-        <w:pStyle w:val="Prrafodelista"/>
-        <w:ind w:left="1440"/>
-        <w:rPr>
-          <w:lang w:val="es-GT"/>
-        </w:rPr>
-      </w:pPr>
-    </w:p>
-    <w:p>
-      <w:pPr>
-        <w:pStyle w:val="Prrafodelista"/>
-        <w:numPr>
-          <w:ilvl w:val="0"/>
-          <w:numId w:val="7"/>
-        </w:numPr>
-        <w:rPr>
-          <w:lang w:val="es-GT"/>
-        </w:rPr>
-      </w:pPr>
-      <w:r>
-        <w:rPr>
-          <w:lang w:val="es-GT"/>
-        </w:rPr>
-        <w:t>Venta</w:t>
-      </w:r>
-    </w:p>
-    <w:p>
-      <w:pPr>
-        <w:pStyle w:val="Prrafodelista"/>
-        <w:numPr>
-          <w:ilvl w:val="0"/>
-          <w:numId w:val="8"/>
-        </w:numPr>
-        <w:rPr>
-          <w:lang w:val="es-GT"/>
-        </w:rPr>
-      </w:pPr>
-      <w:proofErr w:type="spellStart"/>
-      <w:r>
-        <w:rPr>
-          <w:lang w:val="es-GT"/>
-        </w:rPr>
-        <w:t>Id_venta</w:t>
-      </w:r>
-      <w:proofErr w:type="spellEnd"/>
-    </w:p>
-    <w:p>
-      <w:pPr>
-        <w:pStyle w:val="Prrafodelista"/>
-        <w:numPr>
-          <w:ilvl w:val="0"/>
-          <w:numId w:val="8"/>
-        </w:numPr>
-        <w:rPr>
-          <w:lang w:val="es-GT"/>
-        </w:rPr>
-      </w:pPr>
-      <w:r>
-        <w:rPr>
-          <w:lang w:val="es-GT"/>
-        </w:rPr>
-        <w:t>Empleado</w:t>
-      </w:r>
-      <w:r>
-        <w:rPr>
-          <w:lang w:val="es-GT"/>
-        </w:rPr>
-        <w:t xml:space="preserve">  (llave </w:t>
-      </w:r>
-      <w:proofErr w:type="spellStart"/>
-      <w:r>
-        <w:rPr>
-          <w:lang w:val="es-GT"/>
-        </w:rPr>
-        <w:t>foranea</w:t>
-      </w:r>
-      <w:proofErr w:type="spellEnd"/>
-      <w:r>
-        <w:rPr>
-          <w:lang w:val="es-GT"/>
-        </w:rPr>
-        <w:t>)</w:t>
-      </w:r>
-    </w:p>
-    <w:p>
-      <w:pPr>
-        <w:pStyle w:val="Prrafodelista"/>
-        <w:numPr>
-          <w:ilvl w:val="0"/>
-          <w:numId w:val="8"/>
-        </w:numPr>
-        <w:rPr>
-          <w:lang w:val="es-GT"/>
-        </w:rPr>
-      </w:pPr>
-      <w:r>
-        <w:rPr>
-          <w:lang w:val="es-GT"/>
-        </w:rPr>
-        <w:t xml:space="preserve">Cliente      (llave </w:t>
-      </w:r>
-      <w:proofErr w:type="spellStart"/>
-      <w:r>
-        <w:rPr>
-          <w:lang w:val="es-GT"/>
-        </w:rPr>
-        <w:t>foranea</w:t>
-      </w:r>
-      <w:proofErr w:type="spellEnd"/>
-      <w:r>
-        <w:rPr>
-          <w:lang w:val="es-GT"/>
-        </w:rPr>
-        <w:t>)</w:t>
-      </w:r>
-    </w:p>
-    <w:p>
-      <w:pPr>
-        <w:pStyle w:val="Prrafodelista"/>
-        <w:numPr>
-          <w:ilvl w:val="0"/>
-          <w:numId w:val="8"/>
-        </w:numPr>
-        <w:rPr>
-          <w:lang w:val="es-GT"/>
-        </w:rPr>
-      </w:pPr>
-      <w:proofErr w:type="spellStart"/>
-      <w:r>
-        <w:rPr>
-          <w:lang w:val="es-GT"/>
-        </w:rPr>
-        <w:t>Fecha_venta</w:t>
-      </w:r>
-      <w:proofErr w:type="spellEnd"/>
-    </w:p>
-    <w:p>
-      <w:pPr>
-        <w:pStyle w:val="Prrafodelista"/>
-        <w:numPr>
-          <w:ilvl w:val="0"/>
-          <w:numId w:val="8"/>
-        </w:numPr>
-        <w:rPr>
-          <w:lang w:val="es-GT"/>
-        </w:rPr>
-      </w:pPr>
-      <w:r>
-        <w:rPr>
-          <w:lang w:val="es-GT"/>
-        </w:rPr>
-        <w:t xml:space="preserve">Sucursal   (llave </w:t>
-      </w:r>
-      <w:proofErr w:type="spellStart"/>
-      <w:r>
-        <w:rPr>
-          <w:lang w:val="es-GT"/>
-        </w:rPr>
-        <w:t>foranea</w:t>
-      </w:r>
-      <w:proofErr w:type="spellEnd"/>
-      <w:r>
-        <w:rPr>
-          <w:lang w:val="es-GT"/>
-        </w:rPr>
-        <w:t>)</w:t>
-      </w:r>
-    </w:p>
-    <w:p>
-      <w:pPr>
-        <w:pStyle w:val="Prrafodelista"/>
-        <w:numPr>
-          <w:ilvl w:val="0"/>
-          <w:numId w:val="8"/>
-        </w:numPr>
-        <w:rPr>
-          <w:lang w:val="es-GT"/>
-        </w:rPr>
-      </w:pPr>
-      <w:r>
-        <w:rPr>
-          <w:lang w:val="es-GT"/>
-        </w:rPr>
-        <w:t>Total</w:t>
-      </w:r>
-    </w:p>
-    <w:p>
-      <w:pPr>
-        <w:pStyle w:val="Prrafodelista"/>
-        <w:ind w:left="1440"/>
-        <w:rPr>
-          <w:lang w:val="es-GT"/>
-        </w:rPr>
-      </w:pPr>
-    </w:p>
-    <w:p>
-      <w:pPr>
-        <w:pStyle w:val="Prrafodelista"/>
-        <w:numPr>
-          <w:ilvl w:val="0"/>
-          <w:numId w:val="7"/>
-        </w:numPr>
-        <w:rPr>
-          <w:lang w:val="es-GT"/>
-        </w:rPr>
-      </w:pPr>
-      <w:proofErr w:type="spellStart"/>
-      <w:r>
-        <w:rPr>
-          <w:lang w:val="es-GT"/>
-        </w:rPr>
-        <w:t>DetalleVenta</w:t>
-      </w:r>
-      <w:proofErr w:type="spellEnd"/>
-    </w:p>
-    <w:p>
-      <w:pPr>
-        <w:pStyle w:val="Prrafodelista"/>
-        <w:numPr>
-          <w:ilvl w:val="0"/>
-          <w:numId w:val="8"/>
-        </w:numPr>
-        <w:rPr>
-          <w:lang w:val="es-GT"/>
-        </w:rPr>
-      </w:pPr>
-      <w:proofErr w:type="spellStart"/>
-      <w:r>
-        <w:rPr>
-          <w:lang w:val="es-GT"/>
-        </w:rPr>
-        <w:t>Id_detalle</w:t>
-      </w:r>
-      <w:proofErr w:type="spellEnd"/>
-    </w:p>
-    <w:p>
-      <w:pPr>
-        <w:pStyle w:val="Prrafodelista"/>
-        <w:numPr>
-          <w:ilvl w:val="0"/>
-          <w:numId w:val="8"/>
-        </w:numPr>
-        <w:rPr>
-          <w:lang w:val="es-GT"/>
-        </w:rPr>
-      </w:pPr>
-      <w:r>
-        <w:rPr>
-          <w:lang w:val="es-GT"/>
-        </w:rPr>
-        <w:t xml:space="preserve">Venta (llave </w:t>
-      </w:r>
-      <w:proofErr w:type="spellStart"/>
-      <w:r>
-        <w:rPr>
-          <w:lang w:val="es-GT"/>
-        </w:rPr>
-        <w:t>foranea</w:t>
-      </w:r>
-      <w:proofErr w:type="spellEnd"/>
-      <w:r>
-        <w:rPr>
-          <w:lang w:val="es-GT"/>
-        </w:rPr>
-        <w:t>)</w:t>
-      </w:r>
-    </w:p>
-    <w:p>
-      <w:pPr>
-        <w:pStyle w:val="Prrafodelista"/>
-        <w:numPr>
-          <w:ilvl w:val="0"/>
-          <w:numId w:val="8"/>
-        </w:numPr>
-        <w:rPr>
-          <w:lang w:val="es-GT"/>
-        </w:rPr>
-      </w:pPr>
-      <w:r>
-        <w:rPr>
-          <w:lang w:val="es-GT"/>
-        </w:rPr>
-        <w:t>Producto</w:t>
-      </w:r>
-      <w:r>
-        <w:rPr>
-          <w:lang w:val="es-GT"/>
-        </w:rPr>
-        <w:t xml:space="preserve">   (llave </w:t>
-      </w:r>
-      <w:proofErr w:type="spellStart"/>
-      <w:r>
-        <w:rPr>
-          <w:lang w:val="es-GT"/>
-        </w:rPr>
-        <w:t>foranea</w:t>
-      </w:r>
-      <w:proofErr w:type="spellEnd"/>
-      <w:r>
-        <w:rPr>
-          <w:lang w:val="es-GT"/>
-        </w:rPr>
-        <w:t>)</w:t>
-      </w:r>
-    </w:p>
-    <w:p>
-      <w:pPr>
-        <w:pStyle w:val="Prrafodelista"/>
-        <w:numPr>
-          <w:ilvl w:val="0"/>
-          <w:numId w:val="8"/>
-        </w:numPr>
-        <w:rPr>
-          <w:lang w:val="es-GT"/>
-        </w:rPr>
-      </w:pPr>
-      <w:r>
-        <w:rPr>
-          <w:lang w:val="es-GT"/>
-        </w:rPr>
-        <w:t>Cantidad</w:t>
-      </w:r>
-    </w:p>
-    <w:p>
-      <w:pPr>
-        <w:pStyle w:val="Prrafodelista"/>
-        <w:numPr>
-          <w:ilvl w:val="0"/>
-          <w:numId w:val="8"/>
-        </w:numPr>
-        <w:rPr>
-          <w:lang w:val="es-GT"/>
-        </w:rPr>
-      </w:pPr>
-      <w:proofErr w:type="spellStart"/>
-      <w:r>
-        <w:rPr>
-          <w:lang w:val="es-GT"/>
-        </w:rPr>
-        <w:t>Total_detalle</w:t>
-      </w:r>
-      <w:proofErr w:type="spellEnd"/>
+        <w:rPr>
+          <w:lang w:val="es-GT"/>
+        </w:rPr>
+      </w:pPr>
+    </w:p>
+    <w:p>
+      <w:pPr>
+        <w:rPr>
+          <w:lang w:val="es-GT"/>
+        </w:rPr>
+      </w:pPr>
+      <w:r>
+        <w:rPr>
+          <w:lang w:val="es-GT"/>
+        </w:rPr>
+        <w:t>observaciones:</w:t>
+      </w:r>
+    </w:p>
+    <w:p>
+      <w:pPr>
+        <w:pStyle w:val="Prrafodelista"/>
+        <w:numPr>
+          <w:ilvl w:val="0"/>
+          <w:numId w:val="8"/>
+        </w:numPr>
+        <w:rPr>
+          <w:lang w:val="es-GT"/>
+        </w:rPr>
+      </w:pPr>
+      <w:r>
+        <w:rPr>
+          <w:lang w:val="es-GT"/>
+        </w:rPr>
+        <w:t>Cuando un cliente deja como nit un ‘CF’ entonces el cliente a agregar en la venta seria de tipo CF, ya que CF será u</w:t>
+      </w:r>
+      <w:r>
+        <w:rPr>
+          <w:lang w:val="es-GT"/>
+        </w:rPr>
+        <w:t>n</w:t>
+      </w:r>
+      <w:r>
+        <w:rPr>
+          <w:lang w:val="es-GT"/>
+        </w:rPr>
+        <w:t xml:space="preserve"> cliente por default que la base de datos tiene.</w:t>
+      </w:r>
+    </w:p>
+    <w:p>
+      <w:pPr>
+        <w:pStyle w:val="Prrafodelista"/>
+        <w:numPr>
+          <w:ilvl w:val="0"/>
+          <w:numId w:val="8"/>
+        </w:numPr>
+        <w:rPr>
+          <w:lang w:val="es-GT"/>
+        </w:rPr>
+      </w:pPr>
+      <w:r>
+        <w:rPr>
+          <w:lang w:val="es-GT"/>
+        </w:rPr>
+        <w:t>La solicitud de productos de una sucursal a otra consta en que la sucursal que desea mas productos de otra (incluyendo bodega) entonces el encargado</w:t>
+      </w:r>
+      <w:r>
+        <w:rPr>
+          <w:lang w:val="es-GT"/>
+        </w:rPr>
+        <w:t xml:space="preserve"> </w:t>
+      </w:r>
+      <w:r>
+        <w:rPr>
+          <w:lang w:val="es-GT"/>
+        </w:rPr>
+        <w:t xml:space="preserve">de la otra sucursal debe ser quien apruebe esa solicitud y el hará el envío del producto deseado </w:t>
+      </w:r>
+      <w:r>
+        <w:rPr>
+          <w:lang w:val="es-GT"/>
+        </w:rPr>
+        <w:t>a la otra</w:t>
+      </w:r>
+      <w:r>
+        <w:rPr>
+          <w:lang w:val="es-GT"/>
+        </w:rPr>
+        <w:t xml:space="preserve"> sucursal </w:t>
+      </w:r>
+      <w:r>
+        <w:rPr>
+          <w:lang w:val="es-GT"/>
+        </w:rPr>
+        <w:t>que desea ese producto</w:t>
+      </w:r>
+      <w:r>
+        <w:rPr>
+          <w:lang w:val="es-GT"/>
+        </w:rPr>
+        <w:t>.</w:t>
+      </w:r>
+      <w:r>
+        <w:rPr>
+          <w:lang w:val="es-GT"/>
+        </w:rPr>
+        <w:t xml:space="preserve"> Al hacer el envío se deben de realizar ciertos cambios:</w:t>
+      </w:r>
+    </w:p>
+    <w:p>
+      <w:pPr>
+        <w:pStyle w:val="Prrafodelista"/>
+        <w:numPr>
+          <w:ilvl w:val="0"/>
+          <w:numId w:val="11"/>
+        </w:numPr>
+        <w:rPr>
+          <w:lang w:val="es-GT"/>
+        </w:rPr>
+      </w:pPr>
+      <w:r>
+        <w:rPr>
+          <w:lang w:val="es-GT"/>
+        </w:rPr>
+        <w:t>La cantidad de existencia del producto solicitado en la sucursal solicitada, debe reducir según la cantidad solicita</w:t>
+      </w:r>
+      <w:r>
+        <w:rPr>
+          <w:lang w:val="es-GT"/>
+        </w:rPr>
+        <w:t>da</w:t>
+      </w:r>
+      <w:r>
+        <w:rPr>
+          <w:lang w:val="es-GT"/>
+        </w:rPr>
+        <w:t xml:space="preserve"> (verificar si la sucursal cuenta con la cantidad de existencias que la otra sucursal desea)</w:t>
+      </w:r>
+      <w:r>
+        <w:rPr>
+          <w:lang w:val="es-GT"/>
+        </w:rPr>
+        <w:t>, también se reduce la cantidad de productos en general con que cuenta la sucursal a la que fue solicitada el producto</w:t>
+      </w:r>
+      <w:r>
+        <w:rPr>
+          <w:lang w:val="es-GT"/>
+        </w:rPr>
+        <w:t>.</w:t>
+      </w:r>
+      <w:r>
+        <w:rPr>
+          <w:lang w:val="es-GT"/>
+        </w:rPr>
+        <w:t xml:space="preserve"> Lo mismo con la otra sucursal, solo que en este caso aumenta tanto la cantidad de existencia de un producto en especifico como la cantidad de productos con que cuenta la sucursal a la que le fue enviada el producto.</w:t>
+      </w:r>
+    </w:p>
+    <w:p>
+      <w:pPr>
+        <w:pStyle w:val="Prrafodelista"/>
+        <w:numPr>
+          <w:ilvl w:val="0"/>
+          <w:numId w:val="8"/>
+        </w:numPr>
+        <w:rPr>
+          <w:lang w:val="es-GT"/>
+        </w:rPr>
+      </w:pPr>
+      <w:r>
+        <w:rPr>
+          <w:lang w:val="es-GT"/>
+        </w:rPr>
+        <w:t>Al momento de agregar un producto a una sucursal debemos tomar en cuenta dos cosas:</w:t>
+      </w:r>
+    </w:p>
+    <w:p>
+      <w:pPr>
+        <w:pStyle w:val="Prrafodelista"/>
+        <w:numPr>
+          <w:ilvl w:val="0"/>
+          <w:numId w:val="10"/>
+        </w:numPr>
+        <w:rPr>
+          <w:lang w:val="es-GT"/>
+        </w:rPr>
+      </w:pPr>
+      <w:r>
+        <w:rPr>
+          <w:lang w:val="es-GT"/>
+        </w:rPr>
+        <w:t>Si el producto no existe aun, entonces agregarlo como un nuevo producto y se aumenta la cantidad de productos con que cuenta la sucursal.</w:t>
+      </w:r>
+    </w:p>
+    <w:p>
+      <w:pPr>
+        <w:pStyle w:val="Prrafodelista"/>
+        <w:numPr>
+          <w:ilvl w:val="0"/>
+          <w:numId w:val="10"/>
+        </w:numPr>
+        <w:rPr>
+          <w:lang w:val="es-GT"/>
+        </w:rPr>
+      </w:pPr>
+      <w:r>
+        <w:rPr>
+          <w:lang w:val="es-GT"/>
+        </w:rPr>
+        <w:t>Si el producto ya se encuentra en la sucursal, entonces solo se aumenta la cantidad de existencia de ese producto en esa sucursal y al mismo tiempo se aumenta la cantidad de productos en general con que cuenta la sucursal.</w:t>
+      </w:r>
+    </w:p>
+    <w:p>
+      <w:pPr>
+        <w:rPr>
+          <w:lang w:val="es-GT"/>
+        </w:rPr>
+      </w:pPr>
+    </w:p>
+    <w:p>
+      <w:pPr>
+        <w:rPr>
+          <w:lang w:val="es-GT"/>
+        </w:rPr>
+      </w:pPr>
+      <w:r>
+        <w:rPr>
+          <w:lang w:val="es-GT"/>
+        </w:rPr>
+        <w:t>Manejo de Ventas:</w:t>
+      </w:r>
+    </w:p>
+    <w:p>
+      <w:pPr>
+        <w:pStyle w:val="Prrafodelista"/>
+        <w:numPr>
+          <w:ilvl w:val="0"/>
+          <w:numId w:val="12"/>
+        </w:numPr>
+        <w:rPr>
+          <w:lang w:val="es-GT"/>
+        </w:rPr>
+      </w:pPr>
+      <w:r>
+        <w:rPr>
+          <w:lang w:val="es-GT"/>
+        </w:rPr>
+        <w:t xml:space="preserve">Al realizar una venta, </w:t>
+      </w:r>
+      <w:r>
+        <w:rPr>
+          <w:lang w:val="es-GT"/>
+        </w:rPr>
+        <w:t>al inicio el total es de 0, esto se ira modificando a medida que se vayan agregando detalles de venta, a dicha venta.</w:t>
+      </w:r>
+    </w:p>
+    <w:p>
+      <w:pPr>
+        <w:pStyle w:val="Prrafodelista"/>
+        <w:numPr>
+          <w:ilvl w:val="0"/>
+          <w:numId w:val="12"/>
+        </w:numPr>
+        <w:rPr>
+          <w:lang w:val="es-GT"/>
+        </w:rPr>
+      </w:pPr>
+      <w:r>
+        <w:rPr>
+          <w:lang w:val="es-GT"/>
+        </w:rPr>
+        <w:t>Al realizar los detalles de una venta, se deben de tomar en cuenta ciertas cosas:</w:t>
+      </w:r>
+    </w:p>
+    <w:p>
+      <w:pPr>
+        <w:pStyle w:val="Prrafodelista"/>
+        <w:numPr>
+          <w:ilvl w:val="0"/>
+          <w:numId w:val="8"/>
+        </w:numPr>
+        <w:rPr>
+          <w:lang w:val="es-GT"/>
+        </w:rPr>
+      </w:pPr>
+      <w:r>
+        <w:rPr>
+          <w:lang w:val="es-GT"/>
+        </w:rPr>
+        <w:t>Se debe reducir la cantidad de existencia del producto vendido tanto en un producto sucursal como en la cantidad de productos que posee una sucursal.</w:t>
+      </w:r>
+    </w:p>
+    <w:p>
+      <w:pPr>
+        <w:pStyle w:val="Prrafodelista"/>
+        <w:rPr>
+          <w:lang w:val="es-GT"/>
+        </w:rPr>
+      </w:pPr>
+    </w:p>
+    <w:p>
+      <w:pPr>
+        <w:pStyle w:val="Prrafodelista"/>
+        <w:rPr>
+          <w:lang w:val="es-GT"/>
+        </w:rPr>
+      </w:pPr>
+    </w:p>
+    <w:p>
+      <w:pPr>
+        <w:pStyle w:val="Prrafodelista"/>
+        <w:rPr>
+          <w:lang w:val="es-GT"/>
+        </w:rPr>
+      </w:pPr>
+    </w:p>
+    <w:p>
+      <w:pPr>
+        <w:pStyle w:val="Prrafodelista"/>
+        <w:rPr>
+          <w:lang w:val="es-GT"/>
+        </w:rPr>
+      </w:pPr>
+      <w:r>
+        <w:rPr>
+          <w:lang w:val="es-GT"/>
+        </w:rPr>
+        <w:t xml:space="preserve">TODO: </w:t>
+      </w:r>
+      <w:r>
+        <w:rPr>
+          <w:lang w:val="es-GT"/>
+        </w:rPr>
+        <w:t>capturar errores.</w:t>
+      </w:r>
+    </w:p>
+    <w:p>
+      <w:pPr>
+        <w:pStyle w:val="Prrafodelista"/>
+        <w:rPr>
+          <w:lang w:val="es-GT"/>
+        </w:rPr>
+      </w:pPr>
+      <w:r>
+        <w:rPr>
+          <w:lang w:val="es-GT"/>
+        </w:rPr>
+        <w:t>Datos importantes</w:t>
+      </w:r>
+      <w:r>
+        <w:rPr>
+          <w:lang w:val="es-GT"/>
+        </w:rPr>
+        <w:t>:</w:t>
+      </w:r>
+    </w:p>
+    <w:p>
+      <w:pPr>
+        <w:pStyle w:val="Prrafodelista"/>
+        <w:numPr>
+          <w:ilvl w:val="0"/>
+          <w:numId w:val="8"/>
+        </w:numPr>
+        <w:rPr>
+          <w:lang w:val="es-GT"/>
+        </w:rPr>
+      </w:pPr>
+      <w:r>
+        <w:rPr>
+          <w:lang w:val="es-GT"/>
+        </w:rPr>
+        <w:t>Que el empleado realice acciones por el rol que tiene</w:t>
+      </w:r>
+    </w:p>
+    <w:p>
+      <w:pPr>
+        <w:pStyle w:val="Prrafodelista"/>
+        <w:numPr>
+          <w:ilvl w:val="0"/>
+          <w:numId w:val="8"/>
+        </w:numPr>
+        <w:rPr>
+          <w:lang w:val="es-GT"/>
+        </w:rPr>
+      </w:pPr>
+      <w:r>
+        <w:rPr>
+          <w:lang w:val="es-GT"/>
+        </w:rPr>
+        <w:t>Si es un vendedor, que haga acciones en la sucursal donde trabaja</w:t>
+      </w:r>
     </w:p>
     <w:p>
       <w:pPr>
         <w:ind w:left="1080"/>
-        <w:rPr>
-          <w:lang w:val="es-GT"/>
-        </w:rPr>
-      </w:pPr>
-    </w:p>
-    <w:p>
-      <w:pPr>
-        <w:pStyle w:val="Prrafodelista"/>
-        <w:ind w:left="1440"/>
-        <w:rPr>
-          <w:lang w:val="es-GT"/>
-        </w:rPr>
-      </w:pPr>
-    </w:p>
-    <w:p>
-      <w:pPr>
-        <w:pStyle w:val="Prrafodelista"/>
-        <w:ind w:left="1440"/>
-        <w:rPr>
-          <w:lang w:val="es-GT"/>
-        </w:rPr>
-      </w:pPr>
-    </w:p>
-    <w:p>
-      <w:pPr>
-        <w:pStyle w:val="Prrafodelista"/>
-        <w:ind w:left="1440"/>
-        <w:rPr>
-          <w:lang w:val="es-GT"/>
-        </w:rPr>
-      </w:pPr>
-    </w:p>
-    <w:p>
-      <w:pPr>
-        <w:pStyle w:val="Prrafodelista"/>
-        <w:ind w:left="1440"/>
-        <w:rPr>
-          <w:lang w:val="es-GT"/>
-        </w:rPr>
-      </w:pPr>
-    </w:p>
-    <w:p>
-      <w:pPr>
-        <w:rPr>
-          <w:lang w:val="es-GT"/>
-        </w:rPr>
-      </w:pPr>
-    </w:p>
-    <w:p>
-      <w:pPr>
-        <w:rPr>
-          <w:lang w:val="es-GT"/>
-        </w:rPr>
-      </w:pPr>
-      <w:r>
-        <w:rPr>
-          <w:lang w:val="es-GT"/>
-        </w:rPr>
-        <w:t>observaciones:</w:t>
-      </w:r>
-    </w:p>
-    <w:p>
-      <w:pPr>
-        <w:pStyle w:val="Prrafodelista"/>
-        <w:numPr>
-          <w:ilvl w:val="0"/>
-          <w:numId w:val="8"/>
-        </w:numPr>
-        <w:rPr>
-          <w:lang w:val="es-GT"/>
-        </w:rPr>
-      </w:pPr>
-      <w:r>
-        <w:rPr>
-          <w:lang w:val="es-GT"/>
-        </w:rPr>
-        <w:t xml:space="preserve">Cuando un cliente deja como </w:t>
-      </w:r>
-      <w:proofErr w:type="spellStart"/>
-      <w:r>
-        <w:rPr>
-          <w:lang w:val="es-GT"/>
-        </w:rPr>
-        <w:t>nit</w:t>
-      </w:r>
-      <w:proofErr w:type="spellEnd"/>
-      <w:r>
-        <w:rPr>
-          <w:lang w:val="es-GT"/>
-        </w:rPr>
-        <w:t xml:space="preserve"> un ‘CF’ entonces el cliente a agregar en la venta seria de tipo CF, ya que CF será u</w:t>
-      </w:r>
-      <w:r>
-        <w:rPr>
-          <w:lang w:val="es-GT"/>
-        </w:rPr>
-        <w:t>n</w:t>
-      </w:r>
-      <w:r>
-        <w:rPr>
-          <w:lang w:val="es-GT"/>
-        </w:rPr>
-        <w:t xml:space="preserve"> cliente por default que la base de datos tiene.</w:t>
-      </w:r>
-    </w:p>
-    <w:p>
-      <w:pPr>
-        <w:pStyle w:val="Prrafodelista"/>
-        <w:numPr>
-          <w:ilvl w:val="0"/>
-          <w:numId w:val="8"/>
-        </w:numPr>
-        <w:rPr>
-          <w:lang w:val="es-GT"/>
-        </w:rPr>
-      </w:pPr>
-      <w:r>
-        <w:rPr>
-          <w:lang w:val="es-GT"/>
-        </w:rPr>
-        <w:t xml:space="preserve">La solicitud de productos de una sucursal a otra consta en que la sucursal que desea </w:t>
-      </w:r>
-      <w:proofErr w:type="spellStart"/>
-      <w:r>
-        <w:rPr>
-          <w:lang w:val="es-GT"/>
-        </w:rPr>
-        <w:t>mas</w:t>
-      </w:r>
-      <w:proofErr w:type="spellEnd"/>
-      <w:r>
-        <w:rPr>
-          <w:lang w:val="es-GT"/>
-        </w:rPr>
-        <w:t xml:space="preserve"> productos de otra (incluyendo bodega) entonces el encargado</w:t>
-      </w:r>
-      <w:r>
-        <w:rPr>
-          <w:lang w:val="es-GT"/>
-        </w:rPr>
-        <w:t xml:space="preserve"> </w:t>
-      </w:r>
-      <w:r>
-        <w:rPr>
-          <w:lang w:val="es-GT"/>
-        </w:rPr>
-        <w:t xml:space="preserve">de la otra sucursal debe ser quien apruebe esa solicitud y el hará el envío del producto deseado </w:t>
-      </w:r>
-      <w:r>
-        <w:rPr>
-          <w:lang w:val="es-GT"/>
-        </w:rPr>
-        <w:t>a la otra</w:t>
-      </w:r>
-      <w:r>
-        <w:rPr>
-          <w:lang w:val="es-GT"/>
-        </w:rPr>
-        <w:t xml:space="preserve"> sucursal </w:t>
-      </w:r>
-      <w:r>
-        <w:rPr>
-          <w:lang w:val="es-GT"/>
-        </w:rPr>
-        <w:t>que desea ese producto</w:t>
-      </w:r>
-      <w:r>
-        <w:rPr>
-          <w:lang w:val="es-GT"/>
-        </w:rPr>
-        <w:t>.</w:t>
-      </w:r>
-      <w:r>
-        <w:rPr>
-          <w:lang w:val="es-GT"/>
-        </w:rPr>
-        <w:t xml:space="preserve"> Al hacer el envío se deben de realizar ciertos cambios:</w:t>
-      </w:r>
-    </w:p>
-    <w:p>
-      <w:pPr>
-        <w:pStyle w:val="Prrafodelista"/>
-        <w:numPr>
-          <w:ilvl w:val="0"/>
-          <w:numId w:val="11"/>
-        </w:numPr>
-        <w:rPr>
-          <w:lang w:val="es-GT"/>
-        </w:rPr>
-      </w:pPr>
-      <w:r>
-        <w:rPr>
-          <w:lang w:val="es-GT"/>
-        </w:rPr>
-        <w:t>La cantidad de existencia del producto solicitado en la sucursal solicitada, debe reducir según la cantidad solicita</w:t>
-      </w:r>
-      <w:r>
-        <w:rPr>
-          <w:lang w:val="es-GT"/>
-        </w:rPr>
-        <w:t>da</w:t>
-      </w:r>
-      <w:r>
-        <w:rPr>
-          <w:lang w:val="es-GT"/>
-        </w:rPr>
-        <w:t xml:space="preserve"> (verificar si la sucursal cuenta con la cantidad de existencias que la otra sucursal desea)</w:t>
-      </w:r>
-      <w:r>
-        <w:rPr>
-          <w:lang w:val="es-GT"/>
-        </w:rPr>
-        <w:t>, también se reduce la cantidad de productos en general con que cuenta la sucursal a la que fue solicitada el producto</w:t>
-      </w:r>
-      <w:r>
-        <w:rPr>
-          <w:lang w:val="es-GT"/>
-        </w:rPr>
-        <w:t>.</w:t>
-      </w:r>
-      <w:r>
-        <w:rPr>
-          <w:lang w:val="es-GT"/>
-        </w:rPr>
-        <w:t xml:space="preserve"> Lo mismo con la otra sucursal, solo que en este caso aumenta tanto la cantidad de existencia de un producto en especifico como la cantidad de productos con que cuenta la sucursal a la que le fue enviada el producto.</w:t>
-      </w:r>
-    </w:p>
-    <w:p>
-      <w:pPr>
-        <w:pStyle w:val="Prrafodelista"/>
-        <w:numPr>
-          <w:ilvl w:val="0"/>
-          <w:numId w:val="8"/>
-        </w:numPr>
-        <w:rPr>
-          <w:lang w:val="es-GT"/>
-        </w:rPr>
-      </w:pPr>
-      <w:r>
-        <w:rPr>
-          <w:lang w:val="es-GT"/>
-        </w:rPr>
-        <w:t>Al momento de agregar un producto a una sucursal debemos tomar en cuenta dos cosas:</w:t>
-      </w:r>
-    </w:p>
-    <w:p>
-      <w:pPr>
-        <w:pStyle w:val="Prrafodelista"/>
-        <w:numPr>
-          <w:ilvl w:val="0"/>
-          <w:numId w:val="10"/>
-        </w:numPr>
-        <w:rPr>
-          <w:lang w:val="es-GT"/>
-        </w:rPr>
-      </w:pPr>
-      <w:r>
-        <w:rPr>
-          <w:lang w:val="es-GT"/>
-        </w:rPr>
-        <w:t xml:space="preserve">Si el producto no existe </w:t>
-      </w:r>
-      <w:proofErr w:type="spellStart"/>
-      <w:r>
-        <w:rPr>
-          <w:lang w:val="es-GT"/>
-        </w:rPr>
-        <w:t>aun</w:t>
-      </w:r>
-      <w:proofErr w:type="spellEnd"/>
-      <w:r>
-        <w:rPr>
-          <w:lang w:val="es-GT"/>
-        </w:rPr>
-        <w:t>, entonces agregarlo como un nuevo producto y se aumenta la cantidad de productos con que cuenta la sucursal.</w:t>
-      </w:r>
-    </w:p>
-    <w:p>
-      <w:pPr>
-        <w:pStyle w:val="Prrafodelista"/>
-        <w:numPr>
-          <w:ilvl w:val="0"/>
-          <w:numId w:val="10"/>
-        </w:numPr>
-        <w:rPr>
-          <w:lang w:val="es-GT"/>
-        </w:rPr>
-      </w:pPr>
-      <w:r>
-        <w:rPr>
-          <w:lang w:val="es-GT"/>
-        </w:rPr>
-        <w:t>Si el producto ya se encuentra en la sucursal, entonces solo se aumenta la cantidad de existencia de ese producto en esa sucursal y al mismo tiempo se aumenta la cantidad de productos en general con que cuenta la sucursal.</w:t>
-      </w:r>
-    </w:p>
-    <w:p>
-      <w:pPr>
-        <w:rPr>
-          <w:lang w:val="es-GT"/>
-        </w:rPr>
-      </w:pPr>
-    </w:p>
-    <w:p>
-      <w:pPr>
-        <w:rPr>
-          <w:lang w:val="es-GT"/>
-        </w:rPr>
-      </w:pPr>
-      <w:r>
-        <w:rPr>
-          <w:lang w:val="es-GT"/>
-        </w:rPr>
-        <w:t>Manejo de Ventas:</w:t>
-      </w:r>
-    </w:p>
-    <w:p>
-      <w:pPr>
-        <w:pStyle w:val="Prrafodelista"/>
-        <w:numPr>
-          <w:ilvl w:val="0"/>
-          <w:numId w:val="12"/>
-        </w:numPr>
-        <w:rPr>
-          <w:lang w:val="es-GT"/>
-        </w:rPr>
-      </w:pPr>
-      <w:r>
-        <w:rPr>
-          <w:lang w:val="es-GT"/>
-        </w:rPr>
-        <w:t xml:space="preserve">Al realizar una venta, </w:t>
-      </w:r>
-      <w:r>
-        <w:rPr>
-          <w:lang w:val="es-GT"/>
-        </w:rPr>
-        <w:t>al inicio el total es de 0, esto se ira modificando a medida que se vayan agregando detalles de venta, a dicha venta.</w:t>
-      </w:r>
-    </w:p>
-    <w:p>
-      <w:pPr>
-        <w:pStyle w:val="Prrafodelista"/>
-        <w:numPr>
-          <w:ilvl w:val="0"/>
-          <w:numId w:val="12"/>
-        </w:numPr>
-        <w:rPr>
-          <w:lang w:val="es-GT"/>
-        </w:rPr>
-      </w:pPr>
-      <w:r>
-        <w:rPr>
-          <w:lang w:val="es-GT"/>
-        </w:rPr>
-        <w:t>Al realizar los detalles de una venta, se deben de tomar en cuenta ciertas cosas:</w:t>
-      </w:r>
-    </w:p>
-    <w:p>
-      <w:pPr>
-        <w:pStyle w:val="Prrafodelista"/>
-        <w:numPr>
-          <w:ilvl w:val="0"/>
-          <w:numId w:val="8"/>
-        </w:numPr>
-        <w:rPr>
-          <w:lang w:val="es-GT"/>
-        </w:rPr>
-      </w:pPr>
-      <w:r>
-        <w:rPr>
-          <w:lang w:val="es-GT"/>
-        </w:rPr>
-        <w:t>Se debe reducir la cantidad de existencia del producto vendido tanto en un producto sucursal como en la cantidad de productos que posee una sucursal.</w:t>
-      </w:r>
-    </w:p>
-    <w:p>
-      <w:pPr>
-        <w:pStyle w:val="Prrafodelista"/>
-        <w:rPr>
-          <w:lang w:val="es-GT"/>
-        </w:rPr>
-      </w:pPr>
-    </w:p>
-    <w:p>
-      <w:pPr>
-        <w:pStyle w:val="Prrafodelista"/>
-        <w:rPr>
-          <w:lang w:val="es-GT"/>
-        </w:rPr>
-      </w:pPr>
-    </w:p>
-    <w:p>
-      <w:pPr>
-        <w:pStyle w:val="Prrafodelista"/>
-        <w:rPr>
-          <w:lang w:val="es-GT"/>
-        </w:rPr>
-      </w:pPr>
-    </w:p>
-    <w:p>
-      <w:pPr>
-        <w:pStyle w:val="Prrafodelista"/>
-        <w:rPr>
-          <w:lang w:val="es-GT"/>
-        </w:rPr>
-      </w:pPr>
-      <w:r>
-        <w:rPr>
-          <w:lang w:val="es-GT"/>
-        </w:rPr>
-        <w:t xml:space="preserve">TODO: </w:t>
-      </w:r>
-      <w:r>
-        <w:rPr>
-          <w:lang w:val="es-GT"/>
-        </w:rPr>
-        <w:t>capturar errores.</w:t>
-      </w:r>
-    </w:p>
-    <w:p>
-      <w:pPr>
-        <w:pStyle w:val="Prrafodelista"/>
         <w:rPr>
           <w:lang w:val="es-GT"/>
         </w:rPr>

</xml_diff>

<commit_message>
realizando ventas desde el front
</commit_message>
<xml_diff>
--- a/Proyecto1/documentacion/Proyecto 1 Manejo e Implementación de Archivos.docx
+++ b/Proyecto1/documentacion/Proyecto 1 Manejo e Implementación de Archivos.docx
@@ -82,11 +82,19 @@
           <w:lang w:val="es-GT"/>
         </w:rPr>
       </w:pPr>
-      <w:r>
-        <w:rPr>
-          <w:lang w:val="es-GT"/>
-        </w:rPr>
-        <w:t xml:space="preserve">productoSucursal </w:t>
+      <w:proofErr w:type="spellStart"/>
+      <w:r>
+        <w:rPr>
+          <w:lang w:val="es-GT"/>
+        </w:rPr>
+        <w:t>productoSucursal</w:t>
+      </w:r>
+      <w:proofErr w:type="spellEnd"/>
+      <w:r>
+        <w:rPr>
+          <w:lang w:val="es-GT"/>
+        </w:rPr>
+        <w:t xml:space="preserve"> </w:t>
       </w:r>
     </w:p>
     <w:p>
@@ -100,12 +108,14 @@
           <w:lang w:val="es-GT"/>
         </w:rPr>
       </w:pPr>
+      <w:proofErr w:type="spellStart"/>
       <w:r>
         <w:rPr>
           <w:lang w:val="es-GT"/>
         </w:rPr>
         <w:t>Categoría_producto</w:t>
       </w:r>
+      <w:proofErr w:type="spellEnd"/>
     </w:p>
     <w:p>
       <w:pPr>
@@ -280,12 +290,14 @@
           <w:lang w:val="es-GT"/>
         </w:rPr>
       </w:pPr>
+      <w:proofErr w:type="spellStart"/>
       <w:r>
         <w:rPr>
           <w:lang w:val="es-GT"/>
         </w:rPr>
         <w:t>Id_sucursal</w:t>
       </w:r>
+      <w:proofErr w:type="spellEnd"/>
     </w:p>
     <w:p>
       <w:pPr>
@@ -322,12 +334,14 @@
           <w:lang w:val="es-GT"/>
         </w:rPr>
       </w:pPr>
+      <w:proofErr w:type="spellStart"/>
       <w:r>
         <w:rPr>
           <w:lang w:val="es-GT"/>
         </w:rPr>
         <w:t>cantidad_productos</w:t>
       </w:r>
+      <w:proofErr w:type="spellEnd"/>
     </w:p>
     <w:p>
       <w:pPr>
@@ -340,48 +354,74 @@
           <w:lang w:val="es-GT"/>
         </w:rPr>
       </w:pPr>
+      <w:proofErr w:type="spellStart"/>
       <w:r>
         <w:rPr>
           <w:lang w:val="es-GT"/>
         </w:rPr>
         <w:t>categoría_producto</w:t>
       </w:r>
-    </w:p>
-    <w:p>
-      <w:pPr>
-        <w:pStyle w:val="Prrafodelista"/>
-        <w:numPr>
-          <w:ilvl w:val="0"/>
-          <w:numId w:val="8"/>
-        </w:numPr>
-        <w:rPr>
-          <w:lang w:val="es-GT"/>
-        </w:rPr>
-      </w:pPr>
-      <w:r>
-        <w:rPr>
-          <w:lang w:val="es-GT"/>
-        </w:rPr>
-        <w:t>id_categoria  (increment)</w:t>
-      </w:r>
-    </w:p>
-    <w:p>
-      <w:pPr>
-        <w:pStyle w:val="Prrafodelista"/>
-        <w:numPr>
-          <w:ilvl w:val="0"/>
-          <w:numId w:val="8"/>
-        </w:numPr>
-        <w:rPr>
-          <w:lang w:val="es-GT"/>
-        </w:rPr>
-      </w:pPr>
+      <w:proofErr w:type="spellEnd"/>
+    </w:p>
+    <w:p>
+      <w:pPr>
+        <w:pStyle w:val="Prrafodelista"/>
+        <w:numPr>
+          <w:ilvl w:val="0"/>
+          <w:numId w:val="8"/>
+        </w:numPr>
+        <w:rPr>
+          <w:lang w:val="es-GT"/>
+        </w:rPr>
+      </w:pPr>
+      <w:proofErr w:type="spellStart"/>
+      <w:r>
+        <w:rPr>
+          <w:lang w:val="es-GT"/>
+        </w:rPr>
+        <w:t>id_categoria</w:t>
+      </w:r>
+      <w:proofErr w:type="spellEnd"/>
+      <w:r>
+        <w:rPr>
+          <w:lang w:val="es-GT"/>
+        </w:rPr>
+        <w:t xml:space="preserve">  (</w:t>
+      </w:r>
+      <w:proofErr w:type="spellStart"/>
+      <w:r>
+        <w:rPr>
+          <w:lang w:val="es-GT"/>
+        </w:rPr>
+        <w:t>increment</w:t>
+      </w:r>
+      <w:proofErr w:type="spellEnd"/>
+      <w:r>
+        <w:rPr>
+          <w:lang w:val="es-GT"/>
+        </w:rPr>
+        <w:t>)</w:t>
+      </w:r>
+    </w:p>
+    <w:p>
+      <w:pPr>
+        <w:pStyle w:val="Prrafodelista"/>
+        <w:numPr>
+          <w:ilvl w:val="0"/>
+          <w:numId w:val="8"/>
+        </w:numPr>
+        <w:rPr>
+          <w:lang w:val="es-GT"/>
+        </w:rPr>
+      </w:pPr>
+      <w:proofErr w:type="spellStart"/>
       <w:r>
         <w:rPr>
           <w:lang w:val="es-GT"/>
         </w:rPr>
         <w:t>descripcion</w:t>
       </w:r>
+      <w:proofErr w:type="spellEnd"/>
     </w:p>
     <w:p>
       <w:pPr>
@@ -403,47 +443,65 @@
           <w:lang w:val="es-GT"/>
         </w:rPr>
       </w:pPr>
+      <w:proofErr w:type="spellStart"/>
       <w:r>
         <w:rPr>
           <w:lang w:val="es-GT"/>
         </w:rPr>
         <w:t>Rol_Empleado</w:t>
       </w:r>
-    </w:p>
-    <w:p>
-      <w:pPr>
-        <w:pStyle w:val="Prrafodelista"/>
-        <w:numPr>
-          <w:ilvl w:val="0"/>
-          <w:numId w:val="8"/>
-        </w:numPr>
-        <w:rPr>
-          <w:lang w:val="es-GT"/>
-        </w:rPr>
-      </w:pPr>
+      <w:proofErr w:type="spellEnd"/>
+    </w:p>
+    <w:p>
+      <w:pPr>
+        <w:pStyle w:val="Prrafodelista"/>
+        <w:numPr>
+          <w:ilvl w:val="0"/>
+          <w:numId w:val="8"/>
+        </w:numPr>
+        <w:rPr>
+          <w:lang w:val="es-GT"/>
+        </w:rPr>
+      </w:pPr>
+      <w:proofErr w:type="spellStart"/>
       <w:r>
         <w:rPr>
           <w:lang w:val="es-GT"/>
         </w:rPr>
         <w:t>Id_rol</w:t>
       </w:r>
-    </w:p>
-    <w:p>
-      <w:pPr>
-        <w:pStyle w:val="Prrafodelista"/>
-        <w:numPr>
-          <w:ilvl w:val="0"/>
-          <w:numId w:val="8"/>
-        </w:numPr>
-        <w:rPr>
-          <w:lang w:val="es-GT"/>
-        </w:rPr>
-      </w:pPr>
-      <w:r>
-        <w:rPr>
-          <w:lang w:val="es-GT"/>
-        </w:rPr>
-        <w:t>Cargo (nombre del rol que posee, puede ser vendedor, inventario,etc.)</w:t>
+      <w:proofErr w:type="spellEnd"/>
+    </w:p>
+    <w:p>
+      <w:pPr>
+        <w:pStyle w:val="Prrafodelista"/>
+        <w:numPr>
+          <w:ilvl w:val="0"/>
+          <w:numId w:val="8"/>
+        </w:numPr>
+        <w:rPr>
+          <w:lang w:val="es-GT"/>
+        </w:rPr>
+      </w:pPr>
+      <w:r>
+        <w:rPr>
+          <w:lang w:val="es-GT"/>
+        </w:rPr>
+        <w:t xml:space="preserve">Cargo (nombre del rol que posee, puede ser vendedor, </w:t>
+      </w:r>
+      <w:proofErr w:type="spellStart"/>
+      <w:r>
+        <w:rPr>
+          <w:lang w:val="es-GT"/>
+        </w:rPr>
+        <w:t>inventario,etc</w:t>
+      </w:r>
+      <w:proofErr w:type="spellEnd"/>
+      <w:r>
+        <w:rPr>
+          <w:lang w:val="es-GT"/>
+        </w:rPr>
+        <w:t>.)</w:t>
       </w:r>
     </w:p>
     <w:p>
@@ -484,12 +542,14 @@
           <w:lang w:val="es-GT"/>
         </w:rPr>
       </w:pPr>
+      <w:proofErr w:type="spellStart"/>
       <w:r>
         <w:rPr>
           <w:lang w:val="es-GT"/>
         </w:rPr>
         <w:t>Nit</w:t>
       </w:r>
+      <w:proofErr w:type="spellEnd"/>
     </w:p>
     <w:p>
       <w:pPr>
@@ -637,7 +697,35 @@
           <w:lang w:val="es-GT"/>
         </w:rPr>
         <w:lastRenderedPageBreak/>
-        <w:t>Entidades Debiles (contienen llave foranea)</w:t>
+        <w:t xml:space="preserve">Entidades </w:t>
+      </w:r>
+      <w:proofErr w:type="spellStart"/>
+      <w:r>
+        <w:rPr>
+          <w:lang w:val="es-GT"/>
+        </w:rPr>
+        <w:t>Debiles</w:t>
+      </w:r>
+      <w:proofErr w:type="spellEnd"/>
+      <w:r>
+        <w:rPr>
+          <w:lang w:val="es-GT"/>
+        </w:rPr>
+        <w:t xml:space="preserve"> (contienen llave </w:t>
+      </w:r>
+      <w:proofErr w:type="spellStart"/>
+      <w:r>
+        <w:rPr>
+          <w:lang w:val="es-GT"/>
+        </w:rPr>
+        <w:t>foranea</w:t>
+      </w:r>
+      <w:proofErr w:type="spellEnd"/>
+      <w:r>
+        <w:rPr>
+          <w:lang w:val="es-GT"/>
+        </w:rPr>
+        <w:t>)</w:t>
       </w:r>
     </w:p>
     <w:p>
@@ -669,12 +757,14 @@
           <w:lang w:val="es-GT"/>
         </w:rPr>
       </w:pPr>
+      <w:proofErr w:type="spellStart"/>
       <w:r>
         <w:rPr>
           <w:lang w:val="es-GT"/>
         </w:rPr>
         <w:t>Id_producto</w:t>
       </w:r>
+      <w:proofErr w:type="spellEnd"/>
     </w:p>
     <w:p>
       <w:pPr>
@@ -709,26 +799,42 @@
         <w:rPr>
           <w:lang w:val="es-GT"/>
         </w:rPr>
-        <w:t>Categoría (llave foranea)</w:t>
-      </w:r>
-    </w:p>
-    <w:p>
-      <w:pPr>
-        <w:pStyle w:val="Prrafodelista"/>
-        <w:numPr>
-          <w:ilvl w:val="0"/>
-          <w:numId w:val="8"/>
-        </w:numPr>
-        <w:rPr>
-          <w:lang w:val="es-GT"/>
-        </w:rPr>
-      </w:pPr>
+        <w:t xml:space="preserve">Categoría (llave </w:t>
+      </w:r>
+      <w:proofErr w:type="spellStart"/>
+      <w:r>
+        <w:rPr>
+          <w:lang w:val="es-GT"/>
+        </w:rPr>
+        <w:t>foranea</w:t>
+      </w:r>
+      <w:proofErr w:type="spellEnd"/>
+      <w:r>
+        <w:rPr>
+          <w:lang w:val="es-GT"/>
+        </w:rPr>
+        <w:t>)</w:t>
+      </w:r>
+    </w:p>
+    <w:p>
+      <w:pPr>
+        <w:pStyle w:val="Prrafodelista"/>
+        <w:numPr>
+          <w:ilvl w:val="0"/>
+          <w:numId w:val="8"/>
+        </w:numPr>
+        <w:rPr>
+          <w:lang w:val="es-GT"/>
+        </w:rPr>
+      </w:pPr>
+      <w:proofErr w:type="spellStart"/>
       <w:r>
         <w:rPr>
           <w:lang w:val="es-GT"/>
         </w:rPr>
         <w:t>Precio_venta</w:t>
       </w:r>
+      <w:proofErr w:type="spellEnd"/>
     </w:p>
     <w:p>
       <w:pPr>
@@ -750,29 +856,53 @@
           <w:lang w:val="es-GT"/>
         </w:rPr>
       </w:pPr>
+      <w:proofErr w:type="spellStart"/>
       <w:r>
         <w:rPr>
           <w:lang w:val="es-GT"/>
         </w:rPr>
         <w:t>ProductoSucursal</w:t>
       </w:r>
-    </w:p>
-    <w:p>
-      <w:pPr>
-        <w:pStyle w:val="Prrafodelista"/>
-        <w:numPr>
-          <w:ilvl w:val="0"/>
-          <w:numId w:val="8"/>
-        </w:numPr>
-        <w:rPr>
-          <w:lang w:val="es-GT"/>
-        </w:rPr>
-      </w:pPr>
-      <w:r>
-        <w:rPr>
-          <w:lang w:val="es-GT"/>
-        </w:rPr>
-        <w:t>Id_ProductoSucursal  (mezcla del idproducto y sucursal)</w:t>
+      <w:proofErr w:type="spellEnd"/>
+    </w:p>
+    <w:p>
+      <w:pPr>
+        <w:pStyle w:val="Prrafodelista"/>
+        <w:numPr>
+          <w:ilvl w:val="0"/>
+          <w:numId w:val="8"/>
+        </w:numPr>
+        <w:rPr>
+          <w:lang w:val="es-GT"/>
+        </w:rPr>
+      </w:pPr>
+      <w:proofErr w:type="spellStart"/>
+      <w:r>
+        <w:rPr>
+          <w:lang w:val="es-GT"/>
+        </w:rPr>
+        <w:t>Id_ProductoSucursal</w:t>
+      </w:r>
+      <w:proofErr w:type="spellEnd"/>
+      <w:r>
+        <w:rPr>
+          <w:lang w:val="es-GT"/>
+        </w:rPr>
+        <w:t xml:space="preserve">  (mezcla del </w:t>
+      </w:r>
+      <w:proofErr w:type="spellStart"/>
+      <w:r>
+        <w:rPr>
+          <w:lang w:val="es-GT"/>
+        </w:rPr>
+        <w:t>idproducto</w:t>
+      </w:r>
+      <w:proofErr w:type="spellEnd"/>
+      <w:r>
+        <w:rPr>
+          <w:lang w:val="es-GT"/>
+        </w:rPr>
+        <w:t xml:space="preserve"> y sucursal)</w:t>
       </w:r>
     </w:p>
     <w:p>
@@ -846,12 +976,14 @@
           <w:lang w:val="es-GT"/>
         </w:rPr>
       </w:pPr>
+      <w:proofErr w:type="spellStart"/>
       <w:r>
         <w:rPr>
           <w:lang w:val="es-GT"/>
         </w:rPr>
         <w:t>Cantidad_stock</w:t>
       </w:r>
+      <w:proofErr w:type="spellEnd"/>
     </w:p>
     <w:p>
       <w:pPr>
@@ -945,47 +1077,65 @@
           <w:lang w:val="es-GT"/>
         </w:rPr>
       </w:pPr>
+      <w:proofErr w:type="spellStart"/>
       <w:r>
         <w:rPr>
           <w:lang w:val="es-GT"/>
         </w:rPr>
         <w:t>Fecha_nacimiento</w:t>
       </w:r>
-    </w:p>
-    <w:p>
-      <w:pPr>
-        <w:pStyle w:val="Prrafodelista"/>
-        <w:numPr>
-          <w:ilvl w:val="0"/>
-          <w:numId w:val="8"/>
-        </w:numPr>
-        <w:rPr>
-          <w:lang w:val="es-GT"/>
-        </w:rPr>
-      </w:pPr>
+      <w:proofErr w:type="spellEnd"/>
+    </w:p>
+    <w:p>
+      <w:pPr>
+        <w:pStyle w:val="Prrafodelista"/>
+        <w:numPr>
+          <w:ilvl w:val="0"/>
+          <w:numId w:val="8"/>
+        </w:numPr>
+        <w:rPr>
+          <w:lang w:val="es-GT"/>
+        </w:rPr>
+      </w:pPr>
+      <w:proofErr w:type="spellStart"/>
       <w:r>
         <w:rPr>
           <w:lang w:val="es-GT"/>
         </w:rPr>
         <w:t>telefono</w:t>
       </w:r>
-    </w:p>
-    <w:p>
-      <w:pPr>
-        <w:pStyle w:val="Prrafodelista"/>
-        <w:numPr>
-          <w:ilvl w:val="0"/>
-          <w:numId w:val="8"/>
-        </w:numPr>
-        <w:rPr>
-          <w:lang w:val="es-GT"/>
-        </w:rPr>
-      </w:pPr>
-      <w:r>
-        <w:rPr>
-          <w:lang w:val="es-GT"/>
-        </w:rPr>
-        <w:t>Sucursal   (llave foranea)</w:t>
+      <w:proofErr w:type="spellEnd"/>
+    </w:p>
+    <w:p>
+      <w:pPr>
+        <w:pStyle w:val="Prrafodelista"/>
+        <w:numPr>
+          <w:ilvl w:val="0"/>
+          <w:numId w:val="8"/>
+        </w:numPr>
+        <w:rPr>
+          <w:lang w:val="es-GT"/>
+        </w:rPr>
+      </w:pPr>
+      <w:r>
+        <w:rPr>
+          <w:lang w:val="es-GT"/>
+        </w:rPr>
+        <w:t xml:space="preserve">Sucursal   (llave </w:t>
+      </w:r>
+      <w:proofErr w:type="spellStart"/>
+      <w:r>
+        <w:rPr>
+          <w:lang w:val="es-GT"/>
+        </w:rPr>
+        <w:t>foranea</w:t>
+      </w:r>
+      <w:proofErr w:type="spellEnd"/>
+      <w:r>
+        <w:rPr>
+          <w:lang w:val="es-GT"/>
+        </w:rPr>
+        <w:t>)</w:t>
       </w:r>
     </w:p>
     <w:p>
@@ -1017,11 +1167,33 @@
           <w:lang w:val="es-GT"/>
         </w:rPr>
       </w:pPr>
-      <w:r>
-        <w:rPr>
-          <w:lang w:val="es-GT"/>
-        </w:rPr>
-        <w:t>Rol_empleado   (llave foranea)</w:t>
+      <w:proofErr w:type="spellStart"/>
+      <w:r>
+        <w:rPr>
+          <w:lang w:val="es-GT"/>
+        </w:rPr>
+        <w:t>Rol_empleado</w:t>
+      </w:r>
+      <w:proofErr w:type="spellEnd"/>
+      <w:r>
+        <w:rPr>
+          <w:lang w:val="es-GT"/>
+        </w:rPr>
+        <w:t xml:space="preserve">   (llave </w:t>
+      </w:r>
+      <w:proofErr w:type="spellStart"/>
+      <w:r>
+        <w:rPr>
+          <w:lang w:val="es-GT"/>
+        </w:rPr>
+        <w:t>foranea</w:t>
+      </w:r>
+      <w:proofErr w:type="spellEnd"/>
+      <w:r>
+        <w:rPr>
+          <w:lang w:val="es-GT"/>
+        </w:rPr>
+        <w:t>)</w:t>
       </w:r>
     </w:p>
     <w:p>
@@ -1062,12 +1234,14 @@
           <w:lang w:val="es-GT"/>
         </w:rPr>
       </w:pPr>
+      <w:proofErr w:type="spellStart"/>
       <w:r>
         <w:rPr>
           <w:lang w:val="es-GT"/>
         </w:rPr>
         <w:t>Id_venta</w:t>
       </w:r>
+      <w:proofErr w:type="spellEnd"/>
     </w:p>
     <w:p>
       <w:pPr>
@@ -1090,61 +1264,105 @@
         <w:rPr>
           <w:lang w:val="es-GT"/>
         </w:rPr>
-        <w:t xml:space="preserve">  (llave foranea)</w:t>
-      </w:r>
-    </w:p>
-    <w:p>
-      <w:pPr>
-        <w:pStyle w:val="Prrafodelista"/>
-        <w:numPr>
-          <w:ilvl w:val="0"/>
-          <w:numId w:val="8"/>
-        </w:numPr>
-        <w:rPr>
-          <w:lang w:val="es-GT"/>
-        </w:rPr>
-      </w:pPr>
-      <w:r>
-        <w:rPr>
-          <w:lang w:val="es-GT"/>
-        </w:rPr>
-        <w:t>Cliente      (llave foranea)</w:t>
-      </w:r>
-    </w:p>
-    <w:p>
-      <w:pPr>
-        <w:pStyle w:val="Prrafodelista"/>
-        <w:numPr>
-          <w:ilvl w:val="0"/>
-          <w:numId w:val="8"/>
-        </w:numPr>
-        <w:rPr>
-          <w:lang w:val="es-GT"/>
-        </w:rPr>
-      </w:pPr>
+        <w:t xml:space="preserve">  (llave </w:t>
+      </w:r>
+      <w:proofErr w:type="spellStart"/>
+      <w:r>
+        <w:rPr>
+          <w:lang w:val="es-GT"/>
+        </w:rPr>
+        <w:t>foranea</w:t>
+      </w:r>
+      <w:proofErr w:type="spellEnd"/>
+      <w:r>
+        <w:rPr>
+          <w:lang w:val="es-GT"/>
+        </w:rPr>
+        <w:t>)</w:t>
+      </w:r>
+    </w:p>
+    <w:p>
+      <w:pPr>
+        <w:pStyle w:val="Prrafodelista"/>
+        <w:numPr>
+          <w:ilvl w:val="0"/>
+          <w:numId w:val="8"/>
+        </w:numPr>
+        <w:rPr>
+          <w:lang w:val="es-GT"/>
+        </w:rPr>
+      </w:pPr>
+      <w:r>
+        <w:rPr>
+          <w:lang w:val="es-GT"/>
+        </w:rPr>
+        <w:t xml:space="preserve">Cliente      (llave </w:t>
+      </w:r>
+      <w:proofErr w:type="spellStart"/>
+      <w:r>
+        <w:rPr>
+          <w:lang w:val="es-GT"/>
+        </w:rPr>
+        <w:t>foranea</w:t>
+      </w:r>
+      <w:proofErr w:type="spellEnd"/>
+      <w:r>
+        <w:rPr>
+          <w:lang w:val="es-GT"/>
+        </w:rPr>
+        <w:t>)</w:t>
+      </w:r>
+    </w:p>
+    <w:p>
+      <w:pPr>
+        <w:pStyle w:val="Prrafodelista"/>
+        <w:numPr>
+          <w:ilvl w:val="0"/>
+          <w:numId w:val="8"/>
+        </w:numPr>
+        <w:rPr>
+          <w:lang w:val="es-GT"/>
+        </w:rPr>
+      </w:pPr>
+      <w:proofErr w:type="spellStart"/>
       <w:r>
         <w:rPr>
           <w:lang w:val="es-GT"/>
         </w:rPr>
         <w:t>Fecha_venta</w:t>
       </w:r>
-    </w:p>
-    <w:p>
-      <w:pPr>
-        <w:pStyle w:val="Prrafodelista"/>
-        <w:numPr>
-          <w:ilvl w:val="0"/>
-          <w:numId w:val="8"/>
-        </w:numPr>
-        <w:rPr>
-          <w:lang w:val="es-GT"/>
-        </w:rPr>
-      </w:pPr>
-      <w:r>
-        <w:rPr>
-          <w:lang w:val="es-GT"/>
-        </w:rPr>
-        <w:t>Sucursal   (llave foranea)</w:t>
+      <w:proofErr w:type="spellEnd"/>
+    </w:p>
+    <w:p>
+      <w:pPr>
+        <w:pStyle w:val="Prrafodelista"/>
+        <w:numPr>
+          <w:ilvl w:val="0"/>
+          <w:numId w:val="8"/>
+        </w:numPr>
+        <w:rPr>
+          <w:lang w:val="es-GT"/>
+        </w:rPr>
+      </w:pPr>
+      <w:r>
+        <w:rPr>
+          <w:lang w:val="es-GT"/>
+        </w:rPr>
+        <w:t xml:space="preserve">Sucursal   (llave </w:t>
+      </w:r>
+      <w:proofErr w:type="spellStart"/>
+      <w:r>
+        <w:rPr>
+          <w:lang w:val="es-GT"/>
+        </w:rPr>
+        <w:t>foranea</w:t>
+      </w:r>
+      <w:proofErr w:type="spellEnd"/>
+      <w:r>
+        <w:rPr>
+          <w:lang w:val="es-GT"/>
+        </w:rPr>
+        <w:t>)</w:t>
       </w:r>
     </w:p>
     <w:p>
@@ -1185,47 +1403,65 @@
           <w:lang w:val="es-GT"/>
         </w:rPr>
       </w:pPr>
+      <w:proofErr w:type="spellStart"/>
       <w:r>
         <w:rPr>
           <w:lang w:val="es-GT"/>
         </w:rPr>
         <w:t>DetalleVenta</w:t>
       </w:r>
-    </w:p>
-    <w:p>
-      <w:pPr>
-        <w:pStyle w:val="Prrafodelista"/>
-        <w:numPr>
-          <w:ilvl w:val="0"/>
-          <w:numId w:val="8"/>
-        </w:numPr>
-        <w:rPr>
-          <w:lang w:val="es-GT"/>
-        </w:rPr>
-      </w:pPr>
+      <w:proofErr w:type="spellEnd"/>
+    </w:p>
+    <w:p>
+      <w:pPr>
+        <w:pStyle w:val="Prrafodelista"/>
+        <w:numPr>
+          <w:ilvl w:val="0"/>
+          <w:numId w:val="8"/>
+        </w:numPr>
+        <w:rPr>
+          <w:lang w:val="es-GT"/>
+        </w:rPr>
+      </w:pPr>
+      <w:proofErr w:type="spellStart"/>
       <w:r>
         <w:rPr>
           <w:lang w:val="es-GT"/>
         </w:rPr>
         <w:t>Id_detalle</w:t>
       </w:r>
-    </w:p>
-    <w:p>
-      <w:pPr>
-        <w:pStyle w:val="Prrafodelista"/>
-        <w:numPr>
-          <w:ilvl w:val="0"/>
-          <w:numId w:val="8"/>
-        </w:numPr>
-        <w:rPr>
-          <w:lang w:val="es-GT"/>
-        </w:rPr>
-      </w:pPr>
-      <w:r>
-        <w:rPr>
-          <w:lang w:val="es-GT"/>
-        </w:rPr>
-        <w:t>Venta (llave foranea)</w:t>
+      <w:proofErr w:type="spellEnd"/>
+    </w:p>
+    <w:p>
+      <w:pPr>
+        <w:pStyle w:val="Prrafodelista"/>
+        <w:numPr>
+          <w:ilvl w:val="0"/>
+          <w:numId w:val="8"/>
+        </w:numPr>
+        <w:rPr>
+          <w:lang w:val="es-GT"/>
+        </w:rPr>
+      </w:pPr>
+      <w:r>
+        <w:rPr>
+          <w:lang w:val="es-GT"/>
+        </w:rPr>
+        <w:t xml:space="preserve">Venta (llave </w:t>
+      </w:r>
+      <w:proofErr w:type="spellStart"/>
+      <w:r>
+        <w:rPr>
+          <w:lang w:val="es-GT"/>
+        </w:rPr>
+        <w:t>foranea</w:t>
+      </w:r>
+      <w:proofErr w:type="spellEnd"/>
+      <w:r>
+        <w:rPr>
+          <w:lang w:val="es-GT"/>
+        </w:rPr>
+        <w:t>)</w:t>
       </w:r>
     </w:p>
     <w:p>
@@ -1249,7 +1485,21 @@
         <w:rPr>
           <w:lang w:val="es-GT"/>
         </w:rPr>
-        <w:t xml:space="preserve">   (llave foranea)</w:t>
+        <w:t xml:space="preserve">   (llave </w:t>
+      </w:r>
+      <w:proofErr w:type="spellStart"/>
+      <w:r>
+        <w:rPr>
+          <w:lang w:val="es-GT"/>
+        </w:rPr>
+        <w:t>foranea</w:t>
+      </w:r>
+      <w:proofErr w:type="spellEnd"/>
+      <w:r>
+        <w:rPr>
+          <w:lang w:val="es-GT"/>
+        </w:rPr>
+        <w:t>)</w:t>
       </w:r>
     </w:p>
     <w:p>
@@ -1281,12 +1531,14 @@
           <w:lang w:val="es-GT"/>
         </w:rPr>
       </w:pPr>
+      <w:proofErr w:type="spellStart"/>
       <w:r>
         <w:rPr>
           <w:lang w:val="es-GT"/>
         </w:rPr>
         <w:t>Total_detalle</w:t>
       </w:r>
+      <w:proofErr w:type="spellEnd"/>
     </w:p>
     <w:p>
       <w:pPr>
@@ -1367,7 +1619,21 @@
         <w:rPr>
           <w:lang w:val="es-GT"/>
         </w:rPr>
-        <w:t>Cuando un cliente deja como nit un ‘CF’ entonces el cliente a agregar en la venta seria de tipo CF, ya que CF será u</w:t>
+        <w:t xml:space="preserve">Cuando un cliente deja como </w:t>
+      </w:r>
+      <w:proofErr w:type="spellStart"/>
+      <w:r>
+        <w:rPr>
+          <w:lang w:val="es-GT"/>
+        </w:rPr>
+        <w:t>nit</w:t>
+      </w:r>
+      <w:proofErr w:type="spellEnd"/>
+      <w:r>
+        <w:rPr>
+          <w:lang w:val="es-GT"/>
+        </w:rPr>
+        <w:t xml:space="preserve"> un ‘CF’ entonces el cliente a agregar en la venta seria de tipo CF, ya que CF será u</w:t>
       </w:r>
       <w:r>
         <w:rPr>
@@ -1397,7 +1663,21 @@
         <w:rPr>
           <w:lang w:val="es-GT"/>
         </w:rPr>
-        <w:t>La solicitud de productos de una sucursal a otra consta en que la sucursal que desea mas productos de otra (incluyendo bodega) entonces el encargado</w:t>
+        <w:t xml:space="preserve">La solicitud de productos de una sucursal a otra consta en que la sucursal que desea </w:t>
+      </w:r>
+      <w:proofErr w:type="spellStart"/>
+      <w:r>
+        <w:rPr>
+          <w:lang w:val="es-GT"/>
+        </w:rPr>
+        <w:t>mas</w:t>
+      </w:r>
+      <w:proofErr w:type="spellEnd"/>
+      <w:r>
+        <w:rPr>
+          <w:lang w:val="es-GT"/>
+        </w:rPr>
+        <w:t xml:space="preserve"> productos de otra (incluyendo bodega) entonces el encargado</w:t>
       </w:r>
       <w:r>
         <w:rPr>
@@ -1487,7 +1767,21 @@
         <w:rPr>
           <w:lang w:val="es-GT"/>
         </w:rPr>
-        <w:t xml:space="preserve"> Lo mismo con la otra sucursal, solo que en este caso aumenta tanto la cantidad de existencia de un producto en especifico como la cantidad de productos con que cuenta la sucursal a la que le fue enviada el producto.</w:t>
+        <w:t xml:space="preserve"> Lo mismo con la otra sucursal, solo que en este caso aumenta tanto la cantidad de existencia de un producto en </w:t>
+      </w:r>
+      <w:proofErr w:type="spellStart"/>
+      <w:r>
+        <w:rPr>
+          <w:lang w:val="es-GT"/>
+        </w:rPr>
+        <w:t>especifico</w:t>
+      </w:r>
+      <w:proofErr w:type="spellEnd"/>
+      <w:r>
+        <w:rPr>
+          <w:lang w:val="es-GT"/>
+        </w:rPr>
+        <w:t xml:space="preserve"> como la cantidad de productos con que cuenta la sucursal a la que le fue enviada el producto.</w:t>
       </w:r>
     </w:p>
     <w:p>
@@ -1523,7 +1817,21 @@
         <w:rPr>
           <w:lang w:val="es-GT"/>
         </w:rPr>
-        <w:t>Si el producto no existe aun, entonces agregarlo como un nuevo producto y se aumenta la cantidad de productos con que cuenta la sucursal.</w:t>
+        <w:t xml:space="preserve">Si el producto no existe </w:t>
+      </w:r>
+      <w:proofErr w:type="spellStart"/>
+      <w:r>
+        <w:rPr>
+          <w:lang w:val="es-GT"/>
+        </w:rPr>
+        <w:t>aun</w:t>
+      </w:r>
+      <w:proofErr w:type="spellEnd"/>
+      <w:r>
+        <w:rPr>
+          <w:lang w:val="es-GT"/>
+        </w:rPr>
+        <w:t>, entonces agregarlo como un nuevo producto y se aumenta la cantidad de productos con que cuenta la sucursal.</w:t>
       </w:r>
     </w:p>
     <w:p>
@@ -1743,6 +2051,125 @@
     <w:p>
       <w:pPr>
         <w:pStyle w:val="Prrafodelista"/>
+        <w:rPr>
+          <w:lang w:val="es-GT"/>
+        </w:rPr>
+      </w:pPr>
+    </w:p>
+    <w:p>
+      <w:pPr>
+        <w:pStyle w:val="Prrafodelista"/>
+        <w:rPr>
+          <w:u w:val="single"/>
+          <w:lang w:val="es-GT"/>
+        </w:rPr>
+      </w:pPr>
+      <w:r>
+        <w:rPr>
+          <w:u w:val="single"/>
+          <w:lang w:val="es-GT"/>
+        </w:rPr>
+        <w:lastRenderedPageBreak/>
+        <w:t>CONSULTAS</w:t>
+      </w:r>
+    </w:p>
+    <w:p>
+      <w:pPr>
+        <w:pStyle w:val="Prrafodelista"/>
+        <w:rPr>
+          <w:lang w:val="es-GT"/>
+        </w:rPr>
+      </w:pPr>
+    </w:p>
+    <w:p>
+      <w:pPr>
+        <w:pStyle w:val="Prrafodelista"/>
+        <w:numPr>
+          <w:ilvl w:val="0"/>
+          <w:numId w:val="8"/>
+        </w:numPr>
+        <w:rPr>
+          <w:u w:val="single"/>
+        </w:rPr>
+      </w:pPr>
+      <w:r>
+        <w:t xml:space="preserve">SELECT </w:t>
+      </w:r>
+      <w:proofErr w:type="spellStart"/>
+      <w:r>
+        <w:t>producto,sum</w:t>
+      </w:r>
+      <w:proofErr w:type="spellEnd"/>
+      <w:r>
+        <w:t>(</w:t>
+      </w:r>
+      <w:proofErr w:type="spellStart"/>
+      <w:r>
+        <w:t>cantidad</w:t>
+      </w:r>
+      <w:proofErr w:type="spellEnd"/>
+      <w:r>
+        <w:t xml:space="preserve">) FROM </w:t>
+      </w:r>
+      <w:proofErr w:type="spellStart"/>
+      <w:r>
+        <w:t>detalle_venta</w:t>
+      </w:r>
+      <w:proofErr w:type="spellEnd"/>
+      <w:r>
+        <w:t xml:space="preserve">  GROUP BY </w:t>
+      </w:r>
+      <w:proofErr w:type="spellStart"/>
+      <w:r>
+        <w:t>producto</w:t>
+      </w:r>
+      <w:proofErr w:type="spellEnd"/>
+      <w:r>
+        <w:t xml:space="preserve"> order by sum desc LIMIT 10;</w:t>
+      </w:r>
+      <w:r>
+        <w:t xml:space="preserve">    </w:t>
+      </w:r>
+    </w:p>
+    <w:p>
+      <w:pPr>
+        <w:pStyle w:val="Prrafodelista"/>
+        <w:numPr>
+          <w:ilvl w:val="1"/>
+          <w:numId w:val="8"/>
+        </w:numPr>
+        <w:rPr>
+          <w:lang w:val="es-GT"/>
+        </w:rPr>
+      </w:pPr>
+      <w:r>
+        <w:rPr>
+          <w:lang w:val="es-GT"/>
+        </w:rPr>
+        <w:t xml:space="preserve">Top 10 productos </w:t>
+      </w:r>
+      <w:proofErr w:type="spellStart"/>
+      <w:r>
+        <w:rPr>
+          <w:lang w:val="es-GT"/>
+        </w:rPr>
+        <w:t>mas</w:t>
+      </w:r>
+      <w:proofErr w:type="spellEnd"/>
+      <w:r>
+        <w:rPr>
+          <w:lang w:val="es-GT"/>
+        </w:rPr>
+        <w:t xml:space="preserve"> vendidos</w:t>
+      </w:r>
+    </w:p>
+    <w:p>
+      <w:pPr>
+        <w:pStyle w:val="Prrafodelista"/>
+        <w:numPr>
+          <w:ilvl w:val="0"/>
+          <w:numId w:val="8"/>
+        </w:numPr>
         <w:rPr>
           <w:lang w:val="es-GT"/>
         </w:rPr>
@@ -2649,7 +3076,7 @@
         <w:rFonts w:ascii="Calibri" w:eastAsiaTheme="minorHAnsi" w:hAnsi="Calibri" w:cs="Calibri" w:hint="default"/>
       </w:rPr>
     </w:lvl>
-    <w:lvl w:ilvl="1" w:tplc="04090003" w:tentative="1">
+    <w:lvl w:ilvl="1" w:tplc="04090003">
       <w:start w:val="1"/>
       <w:numFmt w:val="bullet"/>
       <w:lvlText w:val="o"/>

</xml_diff>